<commit_message>
Plan de Mejoramiento - Informe
</commit_message>
<xml_diff>
--- a/public/Plantila_AutoEvaluacion_V2.docx
+++ b/public/Plantila_AutoEvaluacion_V2.docx
@@ -17645,7 +17645,16 @@
                 <w:sz w:val="16"/>
                 <w:szCs w:val="16"/>
               </w:rPr>
-              <w:t>${soluciom_egresados}</w:t>
+              <w:t>${solucion</w:t>
+            </w:r>
+            <w:r>
+              <w:rPr>
+                <w:rFonts w:ascii="Arial" w:eastAsia="Arial" w:hAnsi="Arial" w:cs="Arial"/>
+                <w:color w:val="000000" w:themeColor="text1"/>
+                <w:sz w:val="16"/>
+                <w:szCs w:val="16"/>
+              </w:rPr>
+              <w:t>_egresados}</w:t>
             </w:r>
           </w:p>
         </w:tc>
@@ -44212,8 +44221,6 @@
               </w:rPr>
               <w:t>${no_fortalezaFactor10}</w:t>
             </w:r>
-            <w:bookmarkStart w:id="5" w:name="_GoBack"/>
-            <w:bookmarkEnd w:id="5"/>
           </w:p>
         </w:tc>
         <w:tc>
@@ -44586,6 +44593,91 @@
           <w:tcPr>
             <w:tcW w:w="4130" w:type="dxa"/>
             <w:shd w:val="clear" w:color="auto" w:fill="auto"/>
+            <w:vAlign w:val="center"/>
+          </w:tcPr>
+          <w:p>
+            <w:pPr>
+              <w:pStyle w:val="Prrafodelista"/>
+              <w:numPr>
+                <w:ilvl w:val="0"/>
+                <w:numId w:val="14"/>
+              </w:numPr>
+              <w:ind w:left="171" w:hanging="142"/>
+              <w:rPr>
+                <w:rFonts w:ascii="Arial" w:eastAsia="MS Gothic" w:hAnsi="Arial" w:cs="Arial"/>
+                <w:bCs/>
+                <w:sz w:val="16"/>
+                <w:szCs w:val="16"/>
+              </w:rPr>
+            </w:pPr>
+            <w:r>
+              <w:rPr>
+                <w:rFonts w:ascii="Arial" w:eastAsia="MS Gothic" w:hAnsi="Arial" w:cs="Arial"/>
+                <w:bCs/>
+                <w:sz w:val="12"/>
+                <w:szCs w:val="14"/>
+              </w:rPr>
+              <w:t>${no_fortalezaSintesis</w:t>
+            </w:r>
+            <w:r>
+              <w:rPr>
+                <w:rFonts w:ascii="Arial" w:eastAsia="MS Gothic" w:hAnsi="Arial" w:cs="Arial"/>
+                <w:bCs/>
+                <w:sz w:val="12"/>
+                <w:szCs w:val="14"/>
+              </w:rPr>
+              <w:t>}</w:t>
+            </w:r>
+          </w:p>
+        </w:tc>
+        <w:tc>
+          <w:tcPr>
+            <w:tcW w:w="4131" w:type="dxa"/>
+            <w:shd w:val="clear" w:color="auto" w:fill="auto"/>
+            <w:vAlign w:val="center"/>
+          </w:tcPr>
+          <w:p>
+            <w:pPr>
+              <w:pStyle w:val="Prrafodelista"/>
+              <w:numPr>
+                <w:ilvl w:val="0"/>
+                <w:numId w:val="14"/>
+              </w:numPr>
+              <w:ind w:left="171" w:hanging="142"/>
+              <w:rPr>
+                <w:rFonts w:ascii="Arial" w:eastAsia="MS Gothic" w:hAnsi="Arial" w:cs="Arial"/>
+                <w:bCs/>
+                <w:sz w:val="16"/>
+                <w:szCs w:val="16"/>
+              </w:rPr>
+            </w:pPr>
+            <w:r>
+              <w:rPr>
+                <w:rFonts w:ascii="Arial" w:eastAsia="MS Gothic" w:hAnsi="Arial" w:cs="Arial"/>
+                <w:bCs/>
+                <w:sz w:val="12"/>
+                <w:szCs w:val="14"/>
+              </w:rPr>
+              <w:t>${no_debilidadSintesis</w:t>
+            </w:r>
+            <w:r>
+              <w:rPr>
+                <w:rFonts w:ascii="Arial" w:eastAsia="MS Gothic" w:hAnsi="Arial" w:cs="Arial"/>
+                <w:bCs/>
+                <w:sz w:val="12"/>
+                <w:szCs w:val="14"/>
+              </w:rPr>
+              <w:t>}</w:t>
+            </w:r>
+          </w:p>
+        </w:tc>
+      </w:tr>
+      <w:tr>
+        <w:tc>
+          <w:tcPr>
+            <w:tcW w:w="8261" w:type="dxa"/>
+            <w:gridSpan w:val="2"/>
+            <w:shd w:val="clear" w:color="auto" w:fill="auto"/>
           </w:tcPr>
           <w:p>
             <w:pPr>
@@ -44594,9 +44686,10 @@
                 <w:ilvl w:val="0"/>
                 <w:numId w:val="34"/>
               </w:numPr>
-              <w:jc w:val="both"/>
+              <w:jc w:val="center"/>
               <w:rPr>
                 <w:rFonts w:ascii="Arial" w:eastAsia="MS Gothic" w:hAnsi="Arial" w:cs="Arial"/>
+                <w:b/>
                 <w:bCs/>
                 <w:sz w:val="10"/>
                 <w:szCs w:val="10"/>
@@ -44605,1138 +44698,11 @@
             <w:r>
               <w:rPr>
                 <w:rFonts w:ascii="Arial" w:eastAsia="MS Gothic" w:hAnsi="Arial" w:cs="Arial"/>
+                <w:b/>
                 <w:bCs/>
                 <w:sz w:val="10"/>
                 <w:szCs w:val="10"/>
               </w:rPr>
-              <w:t xml:space="preserve">La Universidad de Cundinamarca cuenta con una Misión, </w:t>
-            </w:r>
-            <w:r>
-              <w:rPr>
-                <w:rFonts w:ascii="Arial" w:eastAsia="MS Gothic" w:hAnsi="Arial" w:cs="Arial"/>
-                <w:bCs/>
-                <w:sz w:val="10"/>
-                <w:szCs w:val="10"/>
-              </w:rPr>
-              <w:t>claramente definida</w:t>
-            </w:r>
-            <w:r>
-              <w:rPr>
-                <w:rFonts w:ascii="Arial" w:eastAsia="MS Gothic" w:hAnsi="Arial" w:cs="Arial"/>
-                <w:bCs/>
-                <w:sz w:val="10"/>
-                <w:szCs w:val="10"/>
-              </w:rPr>
-              <w:t>, la cual corresponde con su naturaleza pública.</w:t>
-            </w:r>
-          </w:p>
-          <w:p>
-            <w:pPr>
-              <w:ind w:left="171" w:hanging="142"/>
-              <w:jc w:val="both"/>
-              <w:rPr>
-                <w:rFonts w:ascii="Arial" w:eastAsia="MS Gothic" w:hAnsi="Arial" w:cs="Arial"/>
-                <w:bCs/>
-                <w:sz w:val="10"/>
-                <w:szCs w:val="10"/>
-              </w:rPr>
-            </w:pPr>
-          </w:p>
-          <w:p>
-            <w:pPr>
-              <w:pStyle w:val="Prrafodelista"/>
-              <w:numPr>
-                <w:ilvl w:val="0"/>
-                <w:numId w:val="34"/>
-              </w:numPr>
-              <w:jc w:val="both"/>
-              <w:rPr>
-                <w:rFonts w:ascii="Arial" w:eastAsia="MS Gothic" w:hAnsi="Arial" w:cs="Arial"/>
-                <w:bCs/>
-                <w:sz w:val="10"/>
-                <w:szCs w:val="10"/>
-              </w:rPr>
-            </w:pPr>
-            <w:r>
-              <w:rPr>
-                <w:rFonts w:ascii="Arial" w:eastAsia="MS Gothic" w:hAnsi="Arial" w:cs="Arial"/>
-                <w:bCs/>
-                <w:sz w:val="10"/>
-                <w:szCs w:val="10"/>
-              </w:rPr>
-              <w:lastRenderedPageBreak/>
-              <w:t>El grado de correspondencia entre la Misión Institucional con los objetivos del programa de ingeniería de Sistemas es alto.</w:t>
-            </w:r>
-            <w:r>
-              <w:rPr>
-                <w:rFonts w:ascii="Arial" w:hAnsi="Arial" w:cs="Arial"/>
-                <w:sz w:val="10"/>
-                <w:szCs w:val="10"/>
-              </w:rPr>
-              <w:t xml:space="preserve"> </w:t>
-            </w:r>
-            <w:r>
-              <w:rPr>
-                <w:rFonts w:ascii="Arial" w:eastAsia="MS Gothic" w:hAnsi="Arial" w:cs="Arial"/>
-                <w:bCs/>
-                <w:sz w:val="10"/>
-                <w:szCs w:val="10"/>
-              </w:rPr>
-              <w:t>El grado de correspondencia entre la Visión Institucional con los objetivos del programa de ingeniería de Sistemas es alto.</w:t>
-            </w:r>
-          </w:p>
-          <w:p>
-            <w:pPr>
-              <w:ind w:left="171" w:hanging="142"/>
-              <w:jc w:val="both"/>
-              <w:rPr>
-                <w:rFonts w:ascii="Arial" w:eastAsia="MS Gothic" w:hAnsi="Arial" w:cs="Arial"/>
-                <w:bCs/>
-                <w:sz w:val="10"/>
-                <w:szCs w:val="10"/>
-              </w:rPr>
-            </w:pPr>
-          </w:p>
-          <w:p>
-            <w:pPr>
-              <w:pStyle w:val="Prrafodelista"/>
-              <w:numPr>
-                <w:ilvl w:val="0"/>
-                <w:numId w:val="34"/>
-              </w:numPr>
-              <w:jc w:val="both"/>
-              <w:rPr>
-                <w:rFonts w:ascii="Arial" w:eastAsia="MS Gothic" w:hAnsi="Arial" w:cs="Arial"/>
-                <w:bCs/>
-                <w:sz w:val="10"/>
-                <w:szCs w:val="10"/>
-              </w:rPr>
-            </w:pPr>
-            <w:r>
-              <w:rPr>
-                <w:rFonts w:ascii="Arial" w:eastAsia="MS Gothic" w:hAnsi="Arial" w:cs="Arial"/>
-                <w:bCs/>
-                <w:sz w:val="10"/>
-                <w:szCs w:val="10"/>
-              </w:rPr>
-              <w:t>Los objetivos propuestos responden a la misión y visión de la Universidad de Cundinamarca, en la medida en que plantean la formación integral de profesionales con capacidad para proponer soluciones eficientes en sectores tales como agroindustriales, Comerciales, Financieros, Académicos de la región y el país, esto lo evidenciamos en el PE.</w:t>
-            </w:r>
-          </w:p>
-          <w:p>
-            <w:pPr>
-              <w:ind w:left="171" w:hanging="142"/>
-              <w:jc w:val="both"/>
-              <w:rPr>
-                <w:rFonts w:ascii="Arial" w:eastAsia="MS Gothic" w:hAnsi="Arial" w:cs="Arial"/>
-                <w:bCs/>
-                <w:sz w:val="10"/>
-                <w:szCs w:val="10"/>
-              </w:rPr>
-            </w:pPr>
-          </w:p>
-          <w:p>
-            <w:pPr>
-              <w:pStyle w:val="Prrafodelista"/>
-              <w:numPr>
-                <w:ilvl w:val="0"/>
-                <w:numId w:val="34"/>
-              </w:numPr>
-              <w:jc w:val="both"/>
-              <w:rPr>
-                <w:rFonts w:ascii="Arial" w:eastAsia="MS Gothic" w:hAnsi="Arial" w:cs="Arial"/>
-                <w:bCs/>
-                <w:sz w:val="10"/>
-                <w:szCs w:val="10"/>
-              </w:rPr>
-            </w:pPr>
-            <w:r>
-              <w:rPr>
-                <w:rFonts w:ascii="Arial" w:eastAsia="MS Gothic" w:hAnsi="Arial" w:cs="Arial"/>
-                <w:bCs/>
-                <w:sz w:val="10"/>
-                <w:szCs w:val="10"/>
-              </w:rPr>
-              <w:t>El PEU orienta a la comunidad académica hacia un enfoque pedagógico bajo un modelo pedagógico, curricular, procesos formativos de la misma manera. Gestión y organización, interacción universitaria, internacionalización, emprendimiento e Investigación.</w:t>
-            </w:r>
-          </w:p>
-          <w:p>
-            <w:pPr>
-              <w:ind w:left="171" w:hanging="142"/>
-              <w:jc w:val="both"/>
-              <w:rPr>
-                <w:rFonts w:ascii="Arial" w:eastAsia="MS Gothic" w:hAnsi="Arial" w:cs="Arial"/>
-                <w:bCs/>
-                <w:sz w:val="10"/>
-                <w:szCs w:val="10"/>
-              </w:rPr>
-            </w:pPr>
-          </w:p>
-          <w:p>
-            <w:pPr>
-              <w:pStyle w:val="Prrafodelista"/>
-              <w:numPr>
-                <w:ilvl w:val="0"/>
-                <w:numId w:val="34"/>
-              </w:numPr>
-              <w:jc w:val="both"/>
-              <w:rPr>
-                <w:rFonts w:ascii="Arial" w:eastAsia="MS Gothic" w:hAnsi="Arial" w:cs="Arial"/>
-                <w:bCs/>
-                <w:sz w:val="10"/>
-                <w:szCs w:val="10"/>
-              </w:rPr>
-            </w:pPr>
-            <w:r>
-              <w:rPr>
-                <w:rFonts w:ascii="Arial" w:eastAsia="MS Gothic" w:hAnsi="Arial" w:cs="Arial"/>
-                <w:bCs/>
-                <w:sz w:val="10"/>
-                <w:szCs w:val="10"/>
-              </w:rPr>
-              <w:t>El programa posee fundamentación teórico-práctica a nivel nacional e internacional que sustenta la creación y propósito de las asignaturas, en el plan de estudios es clara la articulación entre sus áreas de formación y aplicado al entorno social.</w:t>
-            </w:r>
-          </w:p>
-          <w:p>
-            <w:pPr>
-              <w:ind w:left="171" w:hanging="142"/>
-              <w:jc w:val="both"/>
-              <w:rPr>
-                <w:rFonts w:ascii="Arial" w:eastAsia="MS Gothic" w:hAnsi="Arial" w:cs="Arial"/>
-                <w:bCs/>
-                <w:sz w:val="10"/>
-                <w:szCs w:val="10"/>
-              </w:rPr>
-            </w:pPr>
-          </w:p>
-          <w:p>
-            <w:pPr>
-              <w:pStyle w:val="Prrafodelista"/>
-              <w:numPr>
-                <w:ilvl w:val="0"/>
-                <w:numId w:val="34"/>
-              </w:numPr>
-              <w:jc w:val="both"/>
-              <w:rPr>
-                <w:rFonts w:ascii="Arial" w:eastAsia="MS Gothic" w:hAnsi="Arial" w:cs="Arial"/>
-                <w:bCs/>
-                <w:sz w:val="10"/>
-                <w:szCs w:val="10"/>
-              </w:rPr>
-            </w:pPr>
-            <w:r>
-              <w:rPr>
-                <w:rFonts w:ascii="Arial" w:eastAsia="MS Gothic" w:hAnsi="Arial" w:cs="Arial"/>
-                <w:bCs/>
-                <w:sz w:val="10"/>
-                <w:szCs w:val="10"/>
-              </w:rPr>
-              <w:t xml:space="preserve">A través del comité curricular se está discutiendo la actualización del PEP  </w:t>
-            </w:r>
-          </w:p>
-          <w:p>
-            <w:pPr>
-              <w:jc w:val="both"/>
-              <w:rPr>
-                <w:rFonts w:ascii="Arial" w:eastAsia="MS Gothic" w:hAnsi="Arial" w:cs="Arial"/>
-                <w:bCs/>
-                <w:sz w:val="10"/>
-                <w:szCs w:val="10"/>
-              </w:rPr>
-            </w:pPr>
-          </w:p>
-          <w:p>
-            <w:pPr>
-              <w:pStyle w:val="Prrafodelista"/>
-              <w:numPr>
-                <w:ilvl w:val="0"/>
-                <w:numId w:val="34"/>
-              </w:numPr>
-              <w:rPr>
-                <w:rFonts w:ascii="Arial" w:eastAsia="MS Gothic" w:hAnsi="Arial" w:cs="Arial"/>
-                <w:bCs/>
-                <w:sz w:val="10"/>
-                <w:szCs w:val="10"/>
-              </w:rPr>
-            </w:pPr>
-            <w:r>
-              <w:rPr>
-                <w:rFonts w:ascii="Arial" w:eastAsia="MS Gothic" w:hAnsi="Arial" w:cs="Arial"/>
-                <w:bCs/>
-                <w:sz w:val="10"/>
-                <w:szCs w:val="10"/>
-              </w:rPr>
-              <w:t>Estabilidad del personal docente del eje disciplinar</w:t>
-            </w:r>
-          </w:p>
-          <w:p>
-            <w:pPr>
-              <w:pStyle w:val="Prrafodelista"/>
-              <w:ind w:left="360"/>
-              <w:rPr>
-                <w:rFonts w:ascii="Arial" w:eastAsia="MS Gothic" w:hAnsi="Arial" w:cs="Arial"/>
-                <w:bCs/>
-                <w:sz w:val="10"/>
-                <w:szCs w:val="10"/>
-              </w:rPr>
-            </w:pPr>
-          </w:p>
-          <w:p>
-            <w:pPr>
-              <w:pStyle w:val="Prrafodelista"/>
-              <w:numPr>
-                <w:ilvl w:val="0"/>
-                <w:numId w:val="34"/>
-              </w:numPr>
-              <w:rPr>
-                <w:rFonts w:ascii="Arial" w:eastAsia="MS Gothic" w:hAnsi="Arial" w:cs="Arial"/>
-                <w:bCs/>
-                <w:sz w:val="10"/>
-                <w:szCs w:val="10"/>
-              </w:rPr>
-            </w:pPr>
-            <w:r>
-              <w:rPr>
-                <w:rFonts w:ascii="Arial" w:eastAsia="MS Gothic" w:hAnsi="Arial" w:cs="Arial"/>
-                <w:bCs/>
-                <w:sz w:val="10"/>
-                <w:szCs w:val="10"/>
-              </w:rPr>
-              <w:t>Existe liderazgo de las directivas académicas y administrativas para la administración de los recursos físicos y financieros.</w:t>
-            </w:r>
-          </w:p>
-          <w:p>
-            <w:pPr>
-              <w:pStyle w:val="Prrafodelista"/>
-              <w:ind w:left="360"/>
-              <w:rPr>
-                <w:rFonts w:ascii="Arial" w:eastAsia="MS Gothic" w:hAnsi="Arial" w:cs="Arial"/>
-                <w:bCs/>
-                <w:sz w:val="10"/>
-                <w:szCs w:val="10"/>
-              </w:rPr>
-            </w:pPr>
-          </w:p>
-          <w:p>
-            <w:pPr>
-              <w:pStyle w:val="Prrafodelista"/>
-              <w:numPr>
-                <w:ilvl w:val="0"/>
-                <w:numId w:val="34"/>
-              </w:numPr>
-              <w:rPr>
-                <w:rFonts w:ascii="Arial" w:eastAsia="MS Gothic" w:hAnsi="Arial" w:cs="Arial"/>
-                <w:bCs/>
-                <w:sz w:val="10"/>
-                <w:szCs w:val="10"/>
-              </w:rPr>
-            </w:pPr>
-            <w:r>
-              <w:rPr>
-                <w:rFonts w:ascii="Arial" w:eastAsia="MS Gothic" w:hAnsi="Arial" w:cs="Arial"/>
-                <w:bCs/>
-                <w:sz w:val="10"/>
-                <w:szCs w:val="10"/>
-              </w:rPr>
-              <w:t xml:space="preserve"> Existencia de convenios con instituciones como la Escuela de Comunicaciones del Ejercito y el Instituto de Distrital de Recreación y Deporte IDRD</w:t>
-            </w:r>
-          </w:p>
-          <w:p>
-            <w:pPr>
-              <w:jc w:val="center"/>
-              <w:rPr>
-                <w:rFonts w:ascii="Arial" w:eastAsia="MS Gothic" w:hAnsi="Arial" w:cs="Arial"/>
-                <w:bCs/>
-                <w:sz w:val="10"/>
-                <w:szCs w:val="10"/>
-              </w:rPr>
-            </w:pPr>
-          </w:p>
-          <w:p>
-            <w:pPr>
-              <w:pStyle w:val="Prrafodelista"/>
-              <w:numPr>
-                <w:ilvl w:val="0"/>
-                <w:numId w:val="34"/>
-              </w:numPr>
-              <w:jc w:val="both"/>
-              <w:rPr>
-                <w:rFonts w:ascii="Arial" w:eastAsia="MS Gothic" w:hAnsi="Arial" w:cs="Arial"/>
-                <w:bCs/>
-                <w:sz w:val="10"/>
-                <w:szCs w:val="10"/>
-              </w:rPr>
-            </w:pPr>
-            <w:r>
-              <w:rPr>
-                <w:rFonts w:ascii="Arial" w:eastAsia="MS Gothic" w:hAnsi="Arial" w:cs="Arial"/>
-                <w:bCs/>
-                <w:sz w:val="10"/>
-                <w:szCs w:val="10"/>
-              </w:rPr>
-              <w:t>Se cuenta con una oficina de egresados que realiza un seguimiento, en cuanto a la ocupación y a la ubicación de los egresados. Se cuentan con estrategias tales como, caracterización de los egresados, apoyo para la tarjeta profesional, descuentos en programas de posgrados, el portal de empleo, realización de encuentros de graduados, la red digital de egresados, etc. Se cuenta con información del observatorio laboral de educación OLE</w:t>
-            </w:r>
-          </w:p>
-          <w:p>
-            <w:pPr>
-              <w:pStyle w:val="Prrafodelista"/>
-              <w:rPr>
-                <w:rFonts w:ascii="Arial" w:eastAsia="MS Gothic" w:hAnsi="Arial" w:cs="Arial"/>
-                <w:bCs/>
-                <w:sz w:val="10"/>
-                <w:szCs w:val="10"/>
-              </w:rPr>
-            </w:pPr>
-          </w:p>
-          <w:p>
-            <w:pPr>
-              <w:pStyle w:val="Prrafodelista"/>
-              <w:numPr>
-                <w:ilvl w:val="0"/>
-                <w:numId w:val="34"/>
-              </w:numPr>
-              <w:rPr>
-                <w:rFonts w:ascii="Arial" w:eastAsia="MS Gothic" w:hAnsi="Arial" w:cs="Arial"/>
-                <w:bCs/>
-                <w:sz w:val="10"/>
-                <w:szCs w:val="10"/>
-              </w:rPr>
-            </w:pPr>
-            <w:r>
-              <w:rPr>
-                <w:rFonts w:ascii="Arial" w:eastAsia="MS Gothic" w:hAnsi="Arial" w:cs="Arial"/>
-                <w:bCs/>
-                <w:sz w:val="10"/>
-                <w:szCs w:val="10"/>
-              </w:rPr>
-              <w:t>El programa tiene una buena flexibilidad e integridad del currículo.</w:t>
-            </w:r>
-          </w:p>
-          <w:p>
-            <w:pPr>
-              <w:pStyle w:val="Prrafodelista"/>
-              <w:numPr>
-                <w:ilvl w:val="0"/>
-                <w:numId w:val="34"/>
-              </w:numPr>
-              <w:jc w:val="both"/>
-              <w:rPr>
-                <w:rFonts w:ascii="Arial" w:eastAsia="MS Gothic" w:hAnsi="Arial" w:cs="Arial"/>
-                <w:bCs/>
-                <w:sz w:val="10"/>
-                <w:szCs w:val="10"/>
-              </w:rPr>
-            </w:pPr>
-            <w:r>
-              <w:rPr>
-                <w:rFonts w:ascii="Arial" w:eastAsia="MS Gothic" w:hAnsi="Arial" w:cs="Arial"/>
-                <w:bCs/>
-                <w:sz w:val="10"/>
-                <w:szCs w:val="10"/>
-              </w:rPr>
-              <w:t>El programa cuenta con buenos recurso de apoyo docente.</w:t>
-            </w:r>
-          </w:p>
-          <w:p>
-            <w:pPr>
-              <w:pStyle w:val="Prrafodelista"/>
-              <w:numPr>
-                <w:ilvl w:val="0"/>
-                <w:numId w:val="34"/>
-              </w:numPr>
-              <w:jc w:val="both"/>
-              <w:rPr>
-                <w:rFonts w:ascii="Arial" w:eastAsia="MS Gothic" w:hAnsi="Arial" w:cs="Arial"/>
-                <w:bCs/>
-                <w:sz w:val="10"/>
-                <w:szCs w:val="10"/>
-              </w:rPr>
-            </w:pPr>
-            <w:r>
-              <w:rPr>
-                <w:rFonts w:ascii="Arial" w:eastAsia="MS Gothic" w:hAnsi="Arial" w:cs="Arial"/>
-                <w:bCs/>
-                <w:sz w:val="10"/>
-                <w:szCs w:val="10"/>
-              </w:rPr>
-              <w:t>La política de internacionalización de la Universidad de Cundinamarca hace énfasis en la reconstrucción y reinvención del quehacer académico, investigativo y administrativo</w:t>
-            </w:r>
-          </w:p>
-          <w:p>
-            <w:pPr>
-              <w:ind w:left="171" w:hanging="142"/>
-              <w:jc w:val="both"/>
-              <w:rPr>
-                <w:rFonts w:ascii="Arial" w:eastAsia="MS Gothic" w:hAnsi="Arial" w:cs="Arial"/>
-                <w:bCs/>
-                <w:sz w:val="10"/>
-                <w:szCs w:val="10"/>
-              </w:rPr>
-            </w:pPr>
-          </w:p>
-          <w:p>
-            <w:pPr>
-              <w:pStyle w:val="Prrafodelista"/>
-              <w:numPr>
-                <w:ilvl w:val="0"/>
-                <w:numId w:val="34"/>
-              </w:numPr>
-              <w:jc w:val="both"/>
-              <w:rPr>
-                <w:rFonts w:ascii="Arial" w:eastAsia="MS Gothic" w:hAnsi="Arial" w:cs="Arial"/>
-                <w:bCs/>
-                <w:sz w:val="10"/>
-                <w:szCs w:val="10"/>
-              </w:rPr>
-            </w:pPr>
-            <w:r>
-              <w:rPr>
-                <w:rFonts w:ascii="Arial" w:eastAsia="MS Gothic" w:hAnsi="Arial" w:cs="Arial"/>
-                <w:bCs/>
-                <w:sz w:val="10"/>
-                <w:szCs w:val="10"/>
-              </w:rPr>
-              <w:t>Se promueven acciones en el corto plazo de inserción en redes, titulaciones conjuntas, impulso de lenguas extranjeras, intercambios, visitas, prácticas y pasantías y el diseño de la constitución de la Universidad de Cundinamarca como un destino académico de interés para los pares extranjeros.</w:t>
-            </w:r>
-          </w:p>
-          <w:p>
-            <w:pPr>
-              <w:ind w:left="171" w:hanging="142"/>
-              <w:jc w:val="both"/>
-              <w:rPr>
-                <w:rFonts w:ascii="Arial" w:eastAsia="MS Gothic" w:hAnsi="Arial" w:cs="Arial"/>
-                <w:bCs/>
-                <w:sz w:val="10"/>
-                <w:szCs w:val="10"/>
-              </w:rPr>
-            </w:pPr>
-          </w:p>
-          <w:p>
-            <w:pPr>
-              <w:pStyle w:val="Prrafodelista"/>
-              <w:numPr>
-                <w:ilvl w:val="0"/>
-                <w:numId w:val="34"/>
-              </w:numPr>
-              <w:jc w:val="both"/>
-              <w:rPr>
-                <w:rFonts w:ascii="Arial" w:eastAsia="MS Gothic" w:hAnsi="Arial" w:cs="Arial"/>
-                <w:b/>
-                <w:bCs/>
-                <w:sz w:val="10"/>
-                <w:szCs w:val="10"/>
-              </w:rPr>
-            </w:pPr>
-            <w:r>
-              <w:rPr>
-                <w:rFonts w:ascii="Arial" w:eastAsia="MS Gothic" w:hAnsi="Arial" w:cs="Arial"/>
-                <w:bCs/>
-                <w:sz w:val="10"/>
-                <w:szCs w:val="10"/>
-              </w:rPr>
-              <w:t>Se cuenta con grupo  de investigación avalado por la universidad ( GISTFA</w:t>
-            </w:r>
-            <w:r>
-              <w:rPr>
-                <w:rFonts w:ascii="Arial" w:eastAsia="MS Gothic" w:hAnsi="Arial" w:cs="Arial"/>
-                <w:b/>
-                <w:bCs/>
-                <w:sz w:val="10"/>
-                <w:szCs w:val="10"/>
-              </w:rPr>
-              <w:t>)</w:t>
-            </w:r>
-          </w:p>
-          <w:p>
-            <w:pPr>
-              <w:pStyle w:val="Prrafodelista"/>
-              <w:numPr>
-                <w:ilvl w:val="0"/>
-                <w:numId w:val="34"/>
-              </w:numPr>
-              <w:jc w:val="both"/>
-              <w:rPr>
-                <w:rFonts w:ascii="Arial" w:eastAsia="MS Gothic" w:hAnsi="Arial" w:cs="Arial"/>
-                <w:bCs/>
-                <w:sz w:val="10"/>
-                <w:szCs w:val="10"/>
-              </w:rPr>
-            </w:pPr>
-            <w:r>
-              <w:rPr>
-                <w:rFonts w:ascii="Arial" w:eastAsia="MS Gothic" w:hAnsi="Arial" w:cs="Arial"/>
-                <w:bCs/>
-                <w:sz w:val="10"/>
-                <w:szCs w:val="10"/>
-              </w:rPr>
-              <w:t>Desarrollo de proyectos TIC, con la alcaldía de Bogotá</w:t>
-            </w:r>
-          </w:p>
-          <w:p>
-            <w:pPr>
-              <w:pStyle w:val="Prrafodelista"/>
-              <w:numPr>
-                <w:ilvl w:val="0"/>
-                <w:numId w:val="34"/>
-              </w:numPr>
-              <w:jc w:val="both"/>
-              <w:rPr>
-                <w:rFonts w:ascii="Arial" w:eastAsia="MS Gothic" w:hAnsi="Arial" w:cs="Arial"/>
-                <w:bCs/>
-                <w:sz w:val="10"/>
-                <w:szCs w:val="10"/>
-              </w:rPr>
-            </w:pPr>
-            <w:r>
-              <w:rPr>
-                <w:rFonts w:ascii="Arial" w:eastAsia="MS Gothic" w:hAnsi="Arial" w:cs="Arial"/>
-                <w:bCs/>
-                <w:sz w:val="10"/>
-                <w:szCs w:val="10"/>
-              </w:rPr>
-              <w:t xml:space="preserve">Existencia de políticas y programas de bienestar </w:t>
-            </w:r>
-          </w:p>
-          <w:p>
-            <w:pPr>
-              <w:pStyle w:val="Prrafodelista"/>
-              <w:numPr>
-                <w:ilvl w:val="0"/>
-                <w:numId w:val="34"/>
-              </w:numPr>
-              <w:jc w:val="both"/>
-              <w:rPr>
-                <w:rFonts w:ascii="Arial" w:eastAsia="MS Gothic" w:hAnsi="Arial" w:cs="Arial"/>
-                <w:bCs/>
-                <w:sz w:val="10"/>
-                <w:szCs w:val="10"/>
-              </w:rPr>
-            </w:pPr>
-            <w:r>
-              <w:rPr>
-                <w:rFonts w:ascii="Arial" w:eastAsia="MS Gothic" w:hAnsi="Arial" w:cs="Arial"/>
-                <w:bCs/>
-                <w:sz w:val="10"/>
-                <w:szCs w:val="10"/>
-              </w:rPr>
-              <w:t>El sitio Web de la universidad se mantiene actualizada con información de investigación, academia, Proyección Social, administrativas e información general para la comunidad de la región, nacional e internacional.</w:t>
-            </w:r>
-          </w:p>
-          <w:p>
-            <w:pPr>
-              <w:jc w:val="both"/>
-              <w:rPr>
-                <w:rFonts w:ascii="Arial" w:eastAsia="MS Gothic" w:hAnsi="Arial" w:cs="Arial"/>
-                <w:bCs/>
-                <w:sz w:val="10"/>
-                <w:szCs w:val="10"/>
-              </w:rPr>
-            </w:pPr>
-          </w:p>
-          <w:p>
-            <w:pPr>
-              <w:jc w:val="both"/>
-              <w:rPr>
-                <w:rFonts w:ascii="Arial" w:eastAsia="MS Gothic" w:hAnsi="Arial" w:cs="Arial"/>
-                <w:bCs/>
-                <w:sz w:val="10"/>
-                <w:szCs w:val="10"/>
-              </w:rPr>
-            </w:pPr>
-          </w:p>
-          <w:p>
-            <w:pPr>
-              <w:pStyle w:val="Prrafodelista"/>
-              <w:numPr>
-                <w:ilvl w:val="0"/>
-                <w:numId w:val="34"/>
-              </w:numPr>
-              <w:jc w:val="both"/>
-              <w:rPr>
-                <w:rFonts w:ascii="Arial" w:eastAsia="MS Gothic" w:hAnsi="Arial" w:cs="Arial"/>
-                <w:bCs/>
-                <w:sz w:val="10"/>
-                <w:szCs w:val="10"/>
-              </w:rPr>
-            </w:pPr>
-            <w:r>
-              <w:rPr>
-                <w:rFonts w:ascii="Arial" w:eastAsia="MS Gothic" w:hAnsi="Arial" w:cs="Arial"/>
-                <w:bCs/>
-                <w:sz w:val="10"/>
-                <w:szCs w:val="10"/>
-              </w:rPr>
-              <w:t>La estructura organizativa de la Facultad de Ingeniería y del programa de ingeniería de sistemas, están conformados por personal con un perfil profesional idóneo que articula la administración institucional con las labores de docencia, investigación, proyección social y cooperación nacional e internacional.</w:t>
-            </w:r>
-          </w:p>
-          <w:p>
-            <w:pPr>
-              <w:pStyle w:val="Prrafodelista"/>
-              <w:jc w:val="both"/>
-              <w:rPr>
-                <w:rFonts w:ascii="Arial" w:eastAsia="MS Gothic" w:hAnsi="Arial" w:cs="Arial"/>
-                <w:bCs/>
-                <w:sz w:val="10"/>
-                <w:szCs w:val="10"/>
-              </w:rPr>
-            </w:pPr>
-          </w:p>
-          <w:p>
-            <w:pPr>
-              <w:jc w:val="center"/>
-              <w:rPr>
-                <w:rFonts w:ascii="Arial" w:eastAsia="MS Gothic" w:hAnsi="Arial" w:cs="Arial"/>
-                <w:b/>
-                <w:bCs/>
-                <w:sz w:val="10"/>
-                <w:szCs w:val="10"/>
-              </w:rPr>
-            </w:pPr>
-          </w:p>
-        </w:tc>
-        <w:tc>
-          <w:tcPr>
-            <w:tcW w:w="4131" w:type="dxa"/>
-            <w:shd w:val="clear" w:color="auto" w:fill="auto"/>
-          </w:tcPr>
-          <w:p>
-            <w:pPr>
-              <w:pStyle w:val="Prrafodelista"/>
-              <w:numPr>
-                <w:ilvl w:val="0"/>
-                <w:numId w:val="34"/>
-              </w:numPr>
-              <w:jc w:val="both"/>
-              <w:rPr>
-                <w:rFonts w:ascii="Arial" w:eastAsia="MS Gothic" w:hAnsi="Arial" w:cs="Arial"/>
-                <w:bCs/>
-                <w:sz w:val="10"/>
-                <w:szCs w:val="10"/>
-              </w:rPr>
-            </w:pPr>
-            <w:r>
-              <w:rPr>
-                <w:rFonts w:ascii="Arial" w:eastAsia="MS Gothic" w:hAnsi="Arial" w:cs="Arial"/>
-                <w:bCs/>
-                <w:sz w:val="10"/>
-                <w:szCs w:val="10"/>
-              </w:rPr>
-              <w:lastRenderedPageBreak/>
-              <w:t>Falta de apoyo económico para la movilidad de docentes tanto a nivel local como a nivel internacional, ya que la movilidad profesoral se hace con recursos propios de los de los docentes.</w:t>
-            </w:r>
-          </w:p>
-          <w:p>
-            <w:pPr>
-              <w:ind w:left="435" w:hanging="283"/>
-              <w:jc w:val="both"/>
-              <w:rPr>
-                <w:rFonts w:ascii="Arial" w:eastAsia="MS Gothic" w:hAnsi="Arial" w:cs="Arial"/>
-                <w:bCs/>
-                <w:sz w:val="10"/>
-                <w:szCs w:val="10"/>
-              </w:rPr>
-            </w:pPr>
-          </w:p>
-          <w:p>
-            <w:pPr>
-              <w:pStyle w:val="Prrafodelista"/>
-              <w:numPr>
-                <w:ilvl w:val="0"/>
-                <w:numId w:val="34"/>
-              </w:numPr>
-              <w:jc w:val="both"/>
-              <w:rPr>
-                <w:rFonts w:ascii="Arial" w:eastAsia="MS Gothic" w:hAnsi="Arial" w:cs="Arial"/>
-                <w:bCs/>
-                <w:sz w:val="10"/>
-                <w:szCs w:val="10"/>
-              </w:rPr>
-            </w:pPr>
-            <w:r>
-              <w:rPr>
-                <w:rFonts w:ascii="Arial" w:eastAsia="MS Gothic" w:hAnsi="Arial" w:cs="Arial"/>
-                <w:bCs/>
-                <w:sz w:val="10"/>
-                <w:szCs w:val="10"/>
-              </w:rPr>
-              <w:lastRenderedPageBreak/>
-              <w:t>No existen evidencias de desplazamiento de estudiantes de otras instituciones ni nacionales ni internacionales en la universidad de Cundinamarca.</w:t>
-            </w:r>
-          </w:p>
-          <w:p>
-            <w:pPr>
-              <w:ind w:left="435" w:hanging="283"/>
-              <w:jc w:val="both"/>
-              <w:rPr>
-                <w:rFonts w:ascii="Arial" w:eastAsia="MS Gothic" w:hAnsi="Arial" w:cs="Arial"/>
-                <w:bCs/>
-                <w:sz w:val="10"/>
-                <w:szCs w:val="10"/>
-              </w:rPr>
-            </w:pPr>
-          </w:p>
-          <w:p>
-            <w:pPr>
-              <w:pStyle w:val="Prrafodelista"/>
-              <w:numPr>
-                <w:ilvl w:val="0"/>
-                <w:numId w:val="34"/>
-              </w:numPr>
-              <w:jc w:val="both"/>
-              <w:rPr>
-                <w:rFonts w:ascii="Arial" w:eastAsia="MS Gothic" w:hAnsi="Arial" w:cs="Arial"/>
-                <w:bCs/>
-                <w:sz w:val="10"/>
-                <w:szCs w:val="10"/>
-              </w:rPr>
-            </w:pPr>
-            <w:r>
-              <w:rPr>
-                <w:rFonts w:ascii="Arial" w:eastAsia="MS Gothic" w:hAnsi="Arial" w:cs="Arial"/>
-                <w:bCs/>
-                <w:sz w:val="10"/>
-                <w:szCs w:val="10"/>
-              </w:rPr>
-              <w:t>No existen evidencias de movilidad de profesores de otras instituciones nacionales o internacionales como apoyo en temas específicos</w:t>
-            </w:r>
-          </w:p>
-          <w:p>
-            <w:pPr>
-              <w:pStyle w:val="Prrafodelista"/>
-              <w:rPr>
-                <w:rFonts w:ascii="Arial" w:eastAsia="MS Gothic" w:hAnsi="Arial" w:cs="Arial"/>
-                <w:bCs/>
-                <w:sz w:val="10"/>
-                <w:szCs w:val="10"/>
-              </w:rPr>
-            </w:pPr>
-          </w:p>
-          <w:p>
-            <w:pPr>
-              <w:pStyle w:val="Prrafodelista"/>
-              <w:numPr>
-                <w:ilvl w:val="0"/>
-                <w:numId w:val="34"/>
-              </w:numPr>
-              <w:rPr>
-                <w:rFonts w:ascii="Arial" w:eastAsia="MS Gothic" w:hAnsi="Arial" w:cs="Arial"/>
-                <w:bCs/>
-                <w:sz w:val="10"/>
-                <w:szCs w:val="10"/>
-              </w:rPr>
-            </w:pPr>
-            <w:r>
-              <w:rPr>
-                <w:rFonts w:ascii="Arial" w:eastAsia="MS Gothic" w:hAnsi="Arial" w:cs="Arial"/>
-                <w:bCs/>
-                <w:sz w:val="10"/>
-                <w:szCs w:val="10"/>
-              </w:rPr>
-              <w:t>Al año 2015 no se cuentan con proyectos avalados por la oficina de investigación de la UDEC</w:t>
-            </w:r>
-          </w:p>
-          <w:p>
-            <w:pPr>
-              <w:pStyle w:val="Prrafodelista"/>
-              <w:rPr>
-                <w:rFonts w:ascii="Arial" w:eastAsia="MS Gothic" w:hAnsi="Arial" w:cs="Arial"/>
-                <w:bCs/>
-                <w:sz w:val="10"/>
-                <w:szCs w:val="10"/>
-              </w:rPr>
-            </w:pPr>
-          </w:p>
-          <w:p>
-            <w:pPr>
-              <w:rPr>
-                <w:rFonts w:ascii="Arial" w:eastAsia="MS Gothic" w:hAnsi="Arial" w:cs="Arial"/>
-                <w:bCs/>
-                <w:sz w:val="10"/>
-                <w:szCs w:val="10"/>
-              </w:rPr>
-            </w:pPr>
-          </w:p>
-          <w:p>
-            <w:pPr>
-              <w:pStyle w:val="Prrafodelista"/>
-              <w:numPr>
-                <w:ilvl w:val="0"/>
-                <w:numId w:val="34"/>
-              </w:numPr>
-              <w:jc w:val="both"/>
-              <w:rPr>
-                <w:rFonts w:ascii="Arial" w:eastAsia="MS Gothic" w:hAnsi="Arial" w:cs="Arial"/>
-                <w:bCs/>
-                <w:sz w:val="10"/>
-                <w:szCs w:val="10"/>
-              </w:rPr>
-            </w:pPr>
-            <w:r>
-              <w:rPr>
-                <w:rFonts w:ascii="Arial" w:eastAsia="MS Gothic" w:hAnsi="Arial" w:cs="Arial"/>
-                <w:bCs/>
-                <w:sz w:val="10"/>
-                <w:szCs w:val="10"/>
-              </w:rPr>
-              <w:t>Falta mejor divulgación de los programas de bienestar universitario</w:t>
-            </w:r>
-          </w:p>
-          <w:p>
-            <w:pPr>
-              <w:pStyle w:val="Prrafodelista"/>
-              <w:jc w:val="both"/>
-              <w:rPr>
-                <w:rFonts w:ascii="Arial" w:eastAsia="MS Gothic" w:hAnsi="Arial" w:cs="Arial"/>
-                <w:bCs/>
-                <w:sz w:val="10"/>
-                <w:szCs w:val="10"/>
-              </w:rPr>
-            </w:pPr>
-          </w:p>
-          <w:p>
-            <w:pPr>
-              <w:pStyle w:val="Prrafodelista"/>
-              <w:numPr>
-                <w:ilvl w:val="0"/>
-                <w:numId w:val="34"/>
-              </w:numPr>
-              <w:jc w:val="both"/>
-              <w:rPr>
-                <w:rFonts w:ascii="Arial" w:eastAsia="MS Gothic" w:hAnsi="Arial" w:cs="Arial"/>
-                <w:bCs/>
-                <w:sz w:val="10"/>
-                <w:szCs w:val="10"/>
-              </w:rPr>
-            </w:pPr>
-            <w:r>
-              <w:rPr>
-                <w:rFonts w:ascii="Arial" w:eastAsia="MS Gothic" w:hAnsi="Arial" w:cs="Arial"/>
-                <w:bCs/>
-                <w:sz w:val="10"/>
-                <w:szCs w:val="10"/>
-              </w:rPr>
-              <w:t>Falta mejorar el proceso de carnetización de los estudiantes</w:t>
-            </w:r>
-          </w:p>
-          <w:p>
-            <w:pPr>
-              <w:pStyle w:val="Prrafodelista"/>
-              <w:jc w:val="both"/>
-              <w:rPr>
-                <w:rFonts w:ascii="Arial" w:eastAsia="MS Gothic" w:hAnsi="Arial" w:cs="Arial"/>
-                <w:bCs/>
-                <w:sz w:val="10"/>
-                <w:szCs w:val="10"/>
-              </w:rPr>
-            </w:pPr>
-          </w:p>
-          <w:p>
-            <w:pPr>
-              <w:pStyle w:val="Prrafodelista"/>
-              <w:numPr>
-                <w:ilvl w:val="0"/>
-                <w:numId w:val="34"/>
-              </w:numPr>
-              <w:jc w:val="both"/>
-              <w:rPr>
-                <w:rFonts w:ascii="Arial" w:eastAsia="MS Gothic" w:hAnsi="Arial" w:cs="Arial"/>
-                <w:bCs/>
-                <w:sz w:val="10"/>
-                <w:szCs w:val="10"/>
-              </w:rPr>
-            </w:pPr>
-            <w:r>
-              <w:rPr>
-                <w:rFonts w:ascii="Arial" w:eastAsia="MS Gothic" w:hAnsi="Arial" w:cs="Arial"/>
-                <w:bCs/>
-                <w:sz w:val="10"/>
-                <w:szCs w:val="10"/>
-              </w:rPr>
-              <w:t>Poca socialización de estos logros para con la comunidad del programa.</w:t>
-            </w:r>
-          </w:p>
-          <w:p>
-            <w:pPr>
-              <w:ind w:left="152" w:hanging="142"/>
-              <w:jc w:val="both"/>
-              <w:rPr>
-                <w:rFonts w:ascii="Arial" w:eastAsia="MS Gothic" w:hAnsi="Arial" w:cs="Arial"/>
-                <w:bCs/>
-                <w:sz w:val="10"/>
-                <w:szCs w:val="10"/>
-              </w:rPr>
-            </w:pPr>
-          </w:p>
-          <w:p>
-            <w:pPr>
-              <w:pStyle w:val="Prrafodelista"/>
-              <w:numPr>
-                <w:ilvl w:val="0"/>
-                <w:numId w:val="34"/>
-              </w:numPr>
-              <w:jc w:val="both"/>
-              <w:rPr>
-                <w:rFonts w:ascii="Arial" w:eastAsia="MS Gothic" w:hAnsi="Arial" w:cs="Arial"/>
-                <w:bCs/>
-                <w:sz w:val="10"/>
-                <w:szCs w:val="10"/>
-              </w:rPr>
-            </w:pPr>
-            <w:r>
-              <w:rPr>
-                <w:rFonts w:ascii="Arial" w:eastAsia="MS Gothic" w:hAnsi="Arial" w:cs="Arial"/>
-                <w:bCs/>
-                <w:sz w:val="10"/>
-                <w:szCs w:val="10"/>
-              </w:rPr>
-              <w:t xml:space="preserve">Falta fomentar la cultura de uso del correo institucional en algunos docentes y en gran proporción en los estudiantes. </w:t>
-            </w:r>
-          </w:p>
-          <w:p>
-            <w:pPr>
-              <w:ind w:left="152" w:hanging="142"/>
-              <w:jc w:val="both"/>
-              <w:rPr>
-                <w:rFonts w:ascii="Arial" w:eastAsia="MS Gothic" w:hAnsi="Arial" w:cs="Arial"/>
-                <w:bCs/>
-                <w:sz w:val="10"/>
-                <w:szCs w:val="10"/>
-              </w:rPr>
-            </w:pPr>
-          </w:p>
-          <w:p>
-            <w:pPr>
-              <w:pStyle w:val="Prrafodelista"/>
-              <w:numPr>
-                <w:ilvl w:val="0"/>
-                <w:numId w:val="34"/>
-              </w:numPr>
-              <w:jc w:val="both"/>
-              <w:rPr>
-                <w:rFonts w:ascii="Arial" w:eastAsia="MS Gothic" w:hAnsi="Arial" w:cs="Arial"/>
-                <w:bCs/>
-                <w:sz w:val="10"/>
-                <w:szCs w:val="10"/>
-              </w:rPr>
-            </w:pPr>
-            <w:r>
-              <w:rPr>
-                <w:rFonts w:ascii="Arial" w:eastAsia="MS Gothic" w:hAnsi="Arial" w:cs="Arial"/>
-                <w:bCs/>
-                <w:sz w:val="10"/>
-                <w:szCs w:val="10"/>
-              </w:rPr>
-              <w:t xml:space="preserve">Falta un espacio para publicar los logros, reconocimientos, eventos y actividades a nivel del programa. </w:t>
-            </w:r>
-          </w:p>
-          <w:p>
-            <w:pPr>
-              <w:pStyle w:val="Prrafodelista"/>
-              <w:ind w:left="152"/>
-              <w:jc w:val="both"/>
-              <w:rPr>
-                <w:rFonts w:ascii="Arial" w:eastAsia="MS Gothic" w:hAnsi="Arial" w:cs="Arial"/>
-                <w:bCs/>
-                <w:sz w:val="10"/>
-                <w:szCs w:val="10"/>
-              </w:rPr>
-            </w:pPr>
-          </w:p>
-          <w:p>
-            <w:pPr>
-              <w:pStyle w:val="Prrafodelista"/>
-              <w:numPr>
-                <w:ilvl w:val="0"/>
-                <w:numId w:val="34"/>
-              </w:numPr>
-              <w:jc w:val="both"/>
-              <w:rPr>
-                <w:rFonts w:ascii="Arial" w:eastAsia="MS Gothic" w:hAnsi="Arial" w:cs="Arial"/>
-                <w:bCs/>
-                <w:sz w:val="10"/>
-                <w:szCs w:val="10"/>
-              </w:rPr>
-            </w:pPr>
-            <w:r>
-              <w:rPr>
-                <w:rFonts w:ascii="Arial" w:eastAsia="MS Gothic" w:hAnsi="Arial" w:cs="Arial"/>
-                <w:bCs/>
-                <w:sz w:val="10"/>
-                <w:szCs w:val="10"/>
-              </w:rPr>
-              <w:t>Poco habito de visitar y consultar el sitio Web Institucional por parte de los funcionarios como medio de comunicación académica y científica, que además constituye difusión digital de información de interés general, que es de fácil acceso para toda la comunidad.</w:t>
-            </w:r>
-          </w:p>
-          <w:p>
-            <w:pPr>
-              <w:ind w:left="152" w:hanging="142"/>
-              <w:jc w:val="both"/>
-              <w:rPr>
-                <w:rFonts w:ascii="Arial" w:eastAsia="MS Gothic" w:hAnsi="Arial" w:cs="Arial"/>
-                <w:bCs/>
-                <w:sz w:val="10"/>
-                <w:szCs w:val="10"/>
-              </w:rPr>
-            </w:pPr>
-          </w:p>
-          <w:p>
-            <w:pPr>
-              <w:pStyle w:val="Prrafodelista"/>
-              <w:numPr>
-                <w:ilvl w:val="0"/>
-                <w:numId w:val="34"/>
-              </w:numPr>
-              <w:jc w:val="both"/>
-              <w:rPr>
-                <w:rFonts w:ascii="Arial" w:eastAsia="MS Gothic" w:hAnsi="Arial" w:cs="Arial"/>
-                <w:bCs/>
-                <w:sz w:val="10"/>
-                <w:szCs w:val="10"/>
-              </w:rPr>
-            </w:pPr>
-            <w:r>
-              <w:rPr>
-                <w:rFonts w:ascii="Arial" w:eastAsia="MS Gothic" w:hAnsi="Arial" w:cs="Arial"/>
-                <w:bCs/>
-                <w:sz w:val="10"/>
-                <w:szCs w:val="10"/>
-              </w:rPr>
-              <w:t>Pocos mecanismos de persuasión a la participación</w:t>
-            </w:r>
-          </w:p>
-        </w:tc>
-      </w:tr>
-      <w:tr>
-        <w:tc>
-          <w:tcPr>
-            <w:tcW w:w="8261" w:type="dxa"/>
-            <w:gridSpan w:val="2"/>
-            <w:shd w:val="clear" w:color="auto" w:fill="auto"/>
-          </w:tcPr>
-          <w:p>
-            <w:pPr>
-              <w:pStyle w:val="Prrafodelista"/>
-              <w:numPr>
-                <w:ilvl w:val="0"/>
-                <w:numId w:val="34"/>
-              </w:numPr>
-              <w:jc w:val="center"/>
-              <w:rPr>
-                <w:rFonts w:ascii="Arial" w:eastAsia="MS Gothic" w:hAnsi="Arial" w:cs="Arial"/>
-                <w:b/>
-                <w:bCs/>
-                <w:sz w:val="10"/>
-                <w:szCs w:val="10"/>
-              </w:rPr>
-            </w:pPr>
-            <w:r>
-              <w:rPr>
-                <w:rFonts w:ascii="Arial" w:eastAsia="MS Gothic" w:hAnsi="Arial" w:cs="Arial"/>
-                <w:b/>
-                <w:bCs/>
-                <w:sz w:val="10"/>
-                <w:szCs w:val="10"/>
-              </w:rPr>
-              <w:lastRenderedPageBreak/>
               <w:t xml:space="preserve">ACCIONES DE MEJORA </w:t>
             </w:r>
           </w:p>
@@ -45789,6 +44755,7 @@
                 <w:sz w:val="10"/>
                 <w:szCs w:val="10"/>
               </w:rPr>
+              <w:lastRenderedPageBreak/>
               <w:t>Establecer políticas a través del comité curricular para la revisión y actualización constante del PEP, así como mecanismos para su discusión y difusión</w:t>
             </w:r>
           </w:p>
@@ -46728,6 +45695,7 @@
         <w:tc>
           <w:tcPr>
             <w:tcW w:w="1072" w:type="dxa"/>
+            <w:vAlign w:val="center"/>
           </w:tcPr>
           <w:p>
             <w:pPr>
@@ -46746,6 +45714,7 @@
         <w:tc>
           <w:tcPr>
             <w:tcW w:w="2624" w:type="dxa"/>
+            <w:vAlign w:val="center"/>
           </w:tcPr>
           <w:p>
             <w:pPr>
@@ -46770,6 +45739,7 @@
         <w:tc>
           <w:tcPr>
             <w:tcW w:w="0" w:type="auto"/>
+            <w:vAlign w:val="center"/>
           </w:tcPr>
           <w:p>
             <w:pPr>
@@ -46834,6 +45804,7 @@
         <w:tc>
           <w:tcPr>
             <w:tcW w:w="1072" w:type="dxa"/>
+            <w:vAlign w:val="center"/>
           </w:tcPr>
           <w:p>
             <w:pPr>
@@ -46858,6 +45829,7 @@
         <w:tc>
           <w:tcPr>
             <w:tcW w:w="2624" w:type="dxa"/>
+            <w:vAlign w:val="center"/>
           </w:tcPr>
           <w:p>
             <w:pPr>
@@ -46882,6 +45854,7 @@
         <w:tc>
           <w:tcPr>
             <w:tcW w:w="0" w:type="auto"/>
+            <w:vAlign w:val="center"/>
           </w:tcPr>
           <w:p>
             <w:pPr>
@@ -46946,6 +45919,7 @@
         <w:tc>
           <w:tcPr>
             <w:tcW w:w="1072" w:type="dxa"/>
+            <w:vAlign w:val="center"/>
           </w:tcPr>
           <w:p>
             <w:pPr>
@@ -46970,6 +45944,7 @@
         <w:tc>
           <w:tcPr>
             <w:tcW w:w="2624" w:type="dxa"/>
+            <w:vAlign w:val="center"/>
           </w:tcPr>
           <w:p>
             <w:pPr>
@@ -46994,6 +45969,7 @@
         <w:tc>
           <w:tcPr>
             <w:tcW w:w="0" w:type="auto"/>
+            <w:vAlign w:val="center"/>
           </w:tcPr>
           <w:p>
             <w:pPr>
@@ -47056,6 +46032,7 @@
         <w:tc>
           <w:tcPr>
             <w:tcW w:w="1072" w:type="dxa"/>
+            <w:vAlign w:val="center"/>
           </w:tcPr>
           <w:p>
             <w:pPr>
@@ -47080,6 +46057,7 @@
         <w:tc>
           <w:tcPr>
             <w:tcW w:w="2624" w:type="dxa"/>
+            <w:vAlign w:val="center"/>
           </w:tcPr>
           <w:p>
             <w:pPr>
@@ -47104,6 +46082,7 @@
         <w:tc>
           <w:tcPr>
             <w:tcW w:w="0" w:type="auto"/>
+            <w:vAlign w:val="center"/>
           </w:tcPr>
           <w:p>
             <w:pPr>
@@ -47156,6 +46135,7 @@
         <w:tc>
           <w:tcPr>
             <w:tcW w:w="1072" w:type="dxa"/>
+            <w:vAlign w:val="center"/>
           </w:tcPr>
           <w:p>
             <w:pPr>
@@ -47180,6 +46160,7 @@
         <w:tc>
           <w:tcPr>
             <w:tcW w:w="2624" w:type="dxa"/>
+            <w:vAlign w:val="center"/>
           </w:tcPr>
           <w:p>
             <w:pPr>
@@ -47204,6 +46185,7 @@
         <w:tc>
           <w:tcPr>
             <w:tcW w:w="0" w:type="auto"/>
+            <w:vAlign w:val="center"/>
           </w:tcPr>
           <w:p>
             <w:pPr>
@@ -47256,6 +46238,7 @@
         <w:tc>
           <w:tcPr>
             <w:tcW w:w="1072" w:type="dxa"/>
+            <w:vAlign w:val="center"/>
           </w:tcPr>
           <w:p>
             <w:pPr>
@@ -47280,6 +46263,7 @@
         <w:tc>
           <w:tcPr>
             <w:tcW w:w="2624" w:type="dxa"/>
+            <w:vAlign w:val="center"/>
           </w:tcPr>
           <w:p>
             <w:pPr>
@@ -47304,6 +46288,7 @@
         <w:tc>
           <w:tcPr>
             <w:tcW w:w="0" w:type="auto"/>
+            <w:vAlign w:val="center"/>
           </w:tcPr>
           <w:p>
             <w:pPr>
@@ -47356,6 +46341,7 @@
         <w:tc>
           <w:tcPr>
             <w:tcW w:w="1072" w:type="dxa"/>
+            <w:vAlign w:val="center"/>
           </w:tcPr>
           <w:p>
             <w:pPr>
@@ -47380,6 +46366,7 @@
         <w:tc>
           <w:tcPr>
             <w:tcW w:w="2624" w:type="dxa"/>
+            <w:vAlign w:val="center"/>
           </w:tcPr>
           <w:p>
             <w:pPr>
@@ -47404,6 +46391,7 @@
         <w:tc>
           <w:tcPr>
             <w:tcW w:w="0" w:type="auto"/>
+            <w:vAlign w:val="center"/>
           </w:tcPr>
           <w:p>
             <w:pPr>
@@ -47449,6 +46437,7 @@
                 <w:bCs/>
                 <w:lang w:eastAsia="es-CO"/>
               </w:rPr>
+              <w:lastRenderedPageBreak/>
               <w:t>Organización, administración y gestión</w:t>
             </w:r>
           </w:p>
@@ -47456,6 +46445,7 @@
         <w:tc>
           <w:tcPr>
             <w:tcW w:w="1072" w:type="dxa"/>
+            <w:vAlign w:val="center"/>
           </w:tcPr>
           <w:p>
             <w:pPr>
@@ -47480,6 +46470,7 @@
         <w:tc>
           <w:tcPr>
             <w:tcW w:w="2624" w:type="dxa"/>
+            <w:vAlign w:val="center"/>
           </w:tcPr>
           <w:p>
             <w:pPr>
@@ -47504,6 +46495,7 @@
         <w:tc>
           <w:tcPr>
             <w:tcW w:w="0" w:type="auto"/>
+            <w:vAlign w:val="center"/>
           </w:tcPr>
           <w:p>
             <w:pPr>
@@ -47556,6 +46548,7 @@
         <w:tc>
           <w:tcPr>
             <w:tcW w:w="1072" w:type="dxa"/>
+            <w:vAlign w:val="center"/>
           </w:tcPr>
           <w:p>
             <w:pPr>
@@ -47580,6 +46573,7 @@
         <w:tc>
           <w:tcPr>
             <w:tcW w:w="2624" w:type="dxa"/>
+            <w:vAlign w:val="center"/>
           </w:tcPr>
           <w:p>
             <w:pPr>
@@ -47604,6 +46598,7 @@
         <w:tc>
           <w:tcPr>
             <w:tcW w:w="0" w:type="auto"/>
+            <w:vAlign w:val="center"/>
           </w:tcPr>
           <w:p>
             <w:pPr>
@@ -47656,6 +46651,7 @@
         <w:tc>
           <w:tcPr>
             <w:tcW w:w="1072" w:type="dxa"/>
+            <w:vAlign w:val="center"/>
           </w:tcPr>
           <w:p>
             <w:pPr>
@@ -47680,6 +46676,7 @@
         <w:tc>
           <w:tcPr>
             <w:tcW w:w="2624" w:type="dxa"/>
+            <w:vAlign w:val="center"/>
           </w:tcPr>
           <w:p>
             <w:pPr>
@@ -47704,6 +46701,7 @@
         <w:tc>
           <w:tcPr>
             <w:tcW w:w="0" w:type="auto"/>
+            <w:vAlign w:val="center"/>
           </w:tcPr>
           <w:p>
             <w:pPr>
@@ -47745,6 +46743,7 @@
                 <w:b/>
               </w:rPr>
             </w:pPr>
+            <w:bookmarkStart w:id="5" w:name="_GoBack" w:colFirst="1" w:colLast="1"/>
             <w:r>
               <w:rPr>
                 <w:rFonts w:ascii="Arial" w:hAnsi="Arial" w:cs="Arial"/>
@@ -47757,9 +46756,11 @@
         <w:tc>
           <w:tcPr>
             <w:tcW w:w="0" w:type="auto"/>
-          </w:tcPr>
-          <w:p>
-            <w:pPr>
+            <w:vAlign w:val="center"/>
+          </w:tcPr>
+          <w:p>
+            <w:pPr>
+              <w:jc w:val="center"/>
               <w:rPr>
                 <w:rFonts w:ascii="Calibri" w:hAnsi="Calibri" w:cs="Calibri"/>
                 <w:b/>
@@ -47778,6 +46779,7 @@
           </w:p>
         </w:tc>
       </w:tr>
+      <w:bookmarkEnd w:id="5"/>
     </w:tbl>
     <w:p>
       <w:pPr>
@@ -48521,40 +47523,20 @@
           </w:tcPr>
           <w:p>
             <w:pPr>
-              <w:jc w:val="both"/>
-              <w:rPr>
-                <w:rFonts w:ascii="Arial" w:hAnsi="Arial" w:cs="Arial"/>
-                <w:sz w:val="12"/>
-                <w:szCs w:val="12"/>
-              </w:rPr>
-            </w:pPr>
-            <w:r>
-              <w:rPr>
-                <w:rFonts w:ascii="Arial" w:hAnsi="Arial" w:cs="Arial"/>
-                <w:sz w:val="12"/>
-                <w:szCs w:val="12"/>
-              </w:rPr>
-              <w:t>1</w:t>
-            </w:r>
-          </w:p>
-          <w:p>
-            <w:pPr>
-              <w:tabs>
-                <w:tab w:val="center" w:pos="165"/>
-              </w:tabs>
-              <w:rPr>
-                <w:rFonts w:ascii="Arial" w:hAnsi="Arial" w:cs="Arial"/>
-                <w:sz w:val="12"/>
-                <w:szCs w:val="12"/>
-              </w:rPr>
-            </w:pPr>
-            <w:r>
-              <w:rPr>
-                <w:rFonts w:ascii="Arial" w:hAnsi="Arial" w:cs="Arial"/>
-                <w:sz w:val="12"/>
-                <w:szCs w:val="12"/>
-              </w:rPr>
-              <w:tab/>
+              <w:jc w:val="center"/>
+              <w:rPr>
+                <w:rFonts w:ascii="Arial" w:hAnsi="Arial" w:cs="Arial"/>
+                <w:sz w:val="12"/>
+                <w:szCs w:val="12"/>
+              </w:rPr>
+            </w:pPr>
+            <w:r>
+              <w:rPr>
+                <w:rFonts w:ascii="Arial" w:eastAsia="Arial" w:hAnsi="Arial" w:cs="Arial"/>
+                <w:sz w:val="12"/>
+                <w:szCs w:val="12"/>
+              </w:rPr>
+              <w:t>${actFac}</w:t>
             </w:r>
           </w:p>
         </w:tc>
@@ -48562,25 +47544,39 @@
           <w:tcPr>
             <w:tcW w:w="677" w:type="dxa"/>
             <w:shd w:val="clear" w:color="auto" w:fill="auto"/>
-          </w:tcPr>
-          <w:p>
-            <w:pPr>
-              <w:spacing w:line="276" w:lineRule="auto"/>
-              <w:rPr>
-                <w:rFonts w:ascii="Arial" w:eastAsia="MS Gothic" w:hAnsi="Arial" w:cs="Arial"/>
-                <w:bCs/>
-                <w:sz w:val="12"/>
-                <w:szCs w:val="12"/>
-              </w:rPr>
-            </w:pPr>
-            <w:r>
-              <w:rPr>
-                <w:rFonts w:ascii="Arial" w:eastAsia="MS Gothic" w:hAnsi="Arial" w:cs="Arial"/>
-                <w:bCs/>
-                <w:sz w:val="12"/>
-                <w:szCs w:val="12"/>
-              </w:rPr>
-              <w:t>Realizar una actualización de los contenidos curriculares propuestos en el plan de estudios, de acuerdo a las tendencias y necesidades del entorno.</w:t>
+            <w:vAlign w:val="center"/>
+          </w:tcPr>
+          <w:p>
+            <w:pPr>
+              <w:rPr>
+                <w:rFonts w:ascii="Arial" w:hAnsi="Arial" w:cs="Arial"/>
+                <w:sz w:val="12"/>
+                <w:szCs w:val="12"/>
+              </w:rPr>
+            </w:pPr>
+            <w:r>
+              <w:rPr>
+                <w:rFonts w:ascii="Arial" w:eastAsia="Arial" w:hAnsi="Arial" w:cs="Arial"/>
+                <w:sz w:val="12"/>
+                <w:szCs w:val="12"/>
+              </w:rPr>
+              <w:t>${act</w:t>
+            </w:r>
+            <w:r>
+              <w:rPr>
+                <w:rFonts w:ascii="Arial" w:eastAsia="Arial" w:hAnsi="Arial" w:cs="Arial"/>
+                <w:sz w:val="12"/>
+                <w:szCs w:val="12"/>
+              </w:rPr>
+              <w:t>Ac</w:t>
+            </w:r>
+            <w:r>
+              <w:rPr>
+                <w:rFonts w:ascii="Arial" w:eastAsia="Arial" w:hAnsi="Arial" w:cs="Arial"/>
+                <w:sz w:val="12"/>
+                <w:szCs w:val="12"/>
+              </w:rPr>
+              <w:t>}</w:t>
             </w:r>
           </w:p>
         </w:tc>
@@ -48588,23 +47584,39 @@
           <w:tcPr>
             <w:tcW w:w="788" w:type="dxa"/>
             <w:shd w:val="clear" w:color="auto" w:fill="auto"/>
-          </w:tcPr>
-          <w:p>
-            <w:pPr>
-              <w:rPr>
-                <w:rFonts w:ascii="Arial" w:hAnsi="Arial" w:cs="Arial"/>
-                <w:sz w:val="12"/>
-                <w:szCs w:val="12"/>
-              </w:rPr>
-            </w:pPr>
-            <w:r>
-              <w:rPr>
-                <w:rFonts w:ascii="Arial" w:eastAsia="MS Gothic" w:hAnsi="Arial" w:cs="Arial"/>
-                <w:bCs/>
-                <w:sz w:val="12"/>
-                <w:szCs w:val="12"/>
-              </w:rPr>
-              <w:t>Actualización curricular del plan de estudios</w:t>
+            <w:vAlign w:val="center"/>
+          </w:tcPr>
+          <w:p>
+            <w:pPr>
+              <w:rPr>
+                <w:rFonts w:ascii="Arial" w:hAnsi="Arial" w:cs="Arial"/>
+                <w:sz w:val="12"/>
+                <w:szCs w:val="12"/>
+              </w:rPr>
+            </w:pPr>
+            <w:r>
+              <w:rPr>
+                <w:rFonts w:ascii="Arial" w:eastAsia="Arial" w:hAnsi="Arial" w:cs="Arial"/>
+                <w:sz w:val="12"/>
+                <w:szCs w:val="12"/>
+              </w:rPr>
+              <w:t>${act</w:t>
+            </w:r>
+            <w:r>
+              <w:rPr>
+                <w:rFonts w:ascii="Arial" w:eastAsia="Arial" w:hAnsi="Arial" w:cs="Arial"/>
+                <w:sz w:val="12"/>
+                <w:szCs w:val="12"/>
+              </w:rPr>
+              <w:t>Nom</w:t>
+            </w:r>
+            <w:r>
+              <w:rPr>
+                <w:rFonts w:ascii="Arial" w:eastAsia="Arial" w:hAnsi="Arial" w:cs="Arial"/>
+                <w:sz w:val="12"/>
+                <w:szCs w:val="12"/>
+              </w:rPr>
+              <w:t>}</w:t>
             </w:r>
           </w:p>
         </w:tc>
@@ -48612,23 +47624,39 @@
           <w:tcPr>
             <w:tcW w:w="657" w:type="dxa"/>
             <w:shd w:val="clear" w:color="auto" w:fill="auto"/>
-          </w:tcPr>
-          <w:p>
-            <w:pPr>
-              <w:jc w:val="both"/>
-              <w:rPr>
-                <w:rFonts w:ascii="Arial" w:hAnsi="Arial" w:cs="Arial"/>
-                <w:sz w:val="12"/>
-                <w:szCs w:val="12"/>
-              </w:rPr>
-            </w:pPr>
-            <w:r>
-              <w:rPr>
-                <w:rFonts w:ascii="Arial" w:hAnsi="Arial" w:cs="Arial"/>
-                <w:sz w:val="12"/>
-                <w:szCs w:val="12"/>
-              </w:rPr>
-              <w:t>IIPA 2015</w:t>
+            <w:vAlign w:val="center"/>
+          </w:tcPr>
+          <w:p>
+            <w:pPr>
+              <w:rPr>
+                <w:rFonts w:ascii="Arial" w:hAnsi="Arial" w:cs="Arial"/>
+                <w:sz w:val="12"/>
+                <w:szCs w:val="12"/>
+              </w:rPr>
+            </w:pPr>
+            <w:r>
+              <w:rPr>
+                <w:rFonts w:ascii="Arial" w:eastAsia="Arial" w:hAnsi="Arial" w:cs="Arial"/>
+                <w:sz w:val="12"/>
+                <w:szCs w:val="12"/>
+              </w:rPr>
+              <w:t>${actF</w:t>
+            </w:r>
+            <w:r>
+              <w:rPr>
+                <w:rFonts w:ascii="Arial" w:eastAsia="Arial" w:hAnsi="Arial" w:cs="Arial"/>
+                <w:sz w:val="12"/>
+                <w:szCs w:val="12"/>
+              </w:rPr>
+              <w:t>i</w:t>
+            </w:r>
+            <w:r>
+              <w:rPr>
+                <w:rFonts w:ascii="Arial" w:eastAsia="Arial" w:hAnsi="Arial" w:cs="Arial"/>
+                <w:sz w:val="12"/>
+                <w:szCs w:val="12"/>
+              </w:rPr>
+              <w:t>}</w:t>
             </w:r>
           </w:p>
         </w:tc>
@@ -48636,62 +47664,50 @@
           <w:tcPr>
             <w:tcW w:w="657" w:type="dxa"/>
             <w:shd w:val="clear" w:color="auto" w:fill="auto"/>
-          </w:tcPr>
-          <w:p>
-            <w:pPr>
-              <w:jc w:val="both"/>
-              <w:rPr>
-                <w:rFonts w:ascii="Arial" w:hAnsi="Arial" w:cs="Arial"/>
-                <w:sz w:val="12"/>
-                <w:szCs w:val="12"/>
-              </w:rPr>
-            </w:pPr>
-            <w:r>
-              <w:rPr>
-                <w:rFonts w:ascii="Arial" w:hAnsi="Arial" w:cs="Arial"/>
-                <w:sz w:val="12"/>
-                <w:szCs w:val="12"/>
-              </w:rPr>
-              <w:t>IIPA</w:t>
-            </w:r>
-          </w:p>
-          <w:p>
-            <w:pPr>
-              <w:jc w:val="both"/>
-              <w:rPr>
-                <w:rFonts w:ascii="Arial" w:hAnsi="Arial" w:cs="Arial"/>
-                <w:sz w:val="12"/>
-                <w:szCs w:val="12"/>
-              </w:rPr>
-            </w:pPr>
-            <w:r>
-              <w:rPr>
-                <w:rFonts w:ascii="Arial" w:hAnsi="Arial" w:cs="Arial"/>
-                <w:sz w:val="12"/>
-                <w:szCs w:val="12"/>
-              </w:rPr>
-              <w:t>2018</w:t>
-            </w:r>
-          </w:p>
-          <w:p>
-            <w:pPr>
-              <w:jc w:val="both"/>
-              <w:rPr>
-                <w:rFonts w:ascii="Arial" w:hAnsi="Arial" w:cs="Arial"/>
-                <w:sz w:val="12"/>
-                <w:szCs w:val="12"/>
-              </w:rPr>
-            </w:pPr>
+            <w:vAlign w:val="center"/>
+          </w:tcPr>
+          <w:p>
+            <w:pPr>
+              <w:rPr>
+                <w:rFonts w:ascii="Arial" w:hAnsi="Arial" w:cs="Arial"/>
+                <w:sz w:val="12"/>
+                <w:szCs w:val="12"/>
+              </w:rPr>
+            </w:pPr>
+            <w:r>
+              <w:rPr>
+                <w:rFonts w:ascii="Arial" w:eastAsia="Arial" w:hAnsi="Arial" w:cs="Arial"/>
+                <w:sz w:val="12"/>
+                <w:szCs w:val="12"/>
+              </w:rPr>
+              <w:t>${actF</w:t>
+            </w:r>
+            <w:r>
+              <w:rPr>
+                <w:rFonts w:ascii="Arial" w:eastAsia="Arial" w:hAnsi="Arial" w:cs="Arial"/>
+                <w:sz w:val="12"/>
+                <w:szCs w:val="12"/>
+              </w:rPr>
+              <w:t>f</w:t>
+            </w:r>
+            <w:r>
+              <w:rPr>
+                <w:rFonts w:ascii="Arial" w:eastAsia="Arial" w:hAnsi="Arial" w:cs="Arial"/>
+                <w:sz w:val="12"/>
+                <w:szCs w:val="12"/>
+              </w:rPr>
+              <w:t>}</w:t>
+            </w:r>
           </w:p>
         </w:tc>
         <w:tc>
           <w:tcPr>
             <w:tcW w:w="578" w:type="dxa"/>
             <w:shd w:val="clear" w:color="auto" w:fill="auto"/>
-          </w:tcPr>
-          <w:p>
-            <w:pPr>
-              <w:jc w:val="both"/>
+            <w:vAlign w:val="center"/>
+          </w:tcPr>
+          <w:p>
+            <w:pPr>
               <w:rPr>
                 <w:rFonts w:ascii="Arial" w:hAnsi="Arial" w:cs="Arial"/>
                 <w:sz w:val="12"/>
@@ -48704,23 +47720,39 @@
           <w:tcPr>
             <w:tcW w:w="803" w:type="dxa"/>
             <w:shd w:val="clear" w:color="auto" w:fill="auto"/>
-          </w:tcPr>
-          <w:p>
-            <w:pPr>
-              <w:jc w:val="both"/>
-              <w:rPr>
-                <w:rFonts w:ascii="Arial" w:hAnsi="Arial" w:cs="Arial"/>
-                <w:sz w:val="12"/>
-                <w:szCs w:val="12"/>
-              </w:rPr>
-            </w:pPr>
-            <w:r>
-              <w:rPr>
-                <w:rFonts w:ascii="Arial" w:hAnsi="Arial" w:cs="Arial"/>
-                <w:sz w:val="12"/>
-                <w:szCs w:val="12"/>
-              </w:rPr>
-              <w:t>Número de núcleos temáticos actualizados</w:t>
+            <w:vAlign w:val="center"/>
+          </w:tcPr>
+          <w:p>
+            <w:pPr>
+              <w:rPr>
+                <w:rFonts w:ascii="Arial" w:hAnsi="Arial" w:cs="Arial"/>
+                <w:sz w:val="12"/>
+                <w:szCs w:val="12"/>
+              </w:rPr>
+            </w:pPr>
+            <w:r>
+              <w:rPr>
+                <w:rFonts w:ascii="Arial" w:eastAsia="Arial" w:hAnsi="Arial" w:cs="Arial"/>
+                <w:sz w:val="12"/>
+                <w:szCs w:val="12"/>
+              </w:rPr>
+              <w:t>${act</w:t>
+            </w:r>
+            <w:r>
+              <w:rPr>
+                <w:rFonts w:ascii="Arial" w:eastAsia="Arial" w:hAnsi="Arial" w:cs="Arial"/>
+                <w:sz w:val="12"/>
+                <w:szCs w:val="12"/>
+              </w:rPr>
+              <w:t>Ind</w:t>
+            </w:r>
+            <w:r>
+              <w:rPr>
+                <w:rFonts w:ascii="Arial" w:eastAsia="Arial" w:hAnsi="Arial" w:cs="Arial"/>
+                <w:sz w:val="12"/>
+                <w:szCs w:val="12"/>
+              </w:rPr>
+              <w:t>}</w:t>
             </w:r>
           </w:p>
         </w:tc>
@@ -48728,23 +47760,39 @@
           <w:tcPr>
             <w:tcW w:w="697" w:type="dxa"/>
             <w:shd w:val="clear" w:color="auto" w:fill="auto"/>
-          </w:tcPr>
-          <w:p>
-            <w:pPr>
-              <w:jc w:val="both"/>
-              <w:rPr>
-                <w:rFonts w:ascii="Arial" w:hAnsi="Arial" w:cs="Arial"/>
-                <w:sz w:val="12"/>
-                <w:szCs w:val="12"/>
-              </w:rPr>
-            </w:pPr>
-            <w:r>
-              <w:rPr>
-                <w:rFonts w:ascii="Arial" w:hAnsi="Arial" w:cs="Arial"/>
-                <w:sz w:val="12"/>
-                <w:szCs w:val="12"/>
-              </w:rPr>
-              <w:t>Jaime Parra</w:t>
+            <w:vAlign w:val="center"/>
+          </w:tcPr>
+          <w:p>
+            <w:pPr>
+              <w:rPr>
+                <w:rFonts w:ascii="Arial" w:hAnsi="Arial" w:cs="Arial"/>
+                <w:sz w:val="12"/>
+                <w:szCs w:val="12"/>
+              </w:rPr>
+            </w:pPr>
+            <w:r>
+              <w:rPr>
+                <w:rFonts w:ascii="Arial" w:eastAsia="Arial" w:hAnsi="Arial" w:cs="Arial"/>
+                <w:sz w:val="12"/>
+                <w:szCs w:val="12"/>
+              </w:rPr>
+              <w:t>${act</w:t>
+            </w:r>
+            <w:r>
+              <w:rPr>
+                <w:rFonts w:ascii="Arial" w:eastAsia="Arial" w:hAnsi="Arial" w:cs="Arial"/>
+                <w:sz w:val="12"/>
+                <w:szCs w:val="12"/>
+              </w:rPr>
+              <w:t>Res</w:t>
+            </w:r>
+            <w:r>
+              <w:rPr>
+                <w:rFonts w:ascii="Arial" w:eastAsia="Arial" w:hAnsi="Arial" w:cs="Arial"/>
+                <w:sz w:val="12"/>
+                <w:szCs w:val="12"/>
+              </w:rPr>
+              <w:t>}</w:t>
             </w:r>
           </w:p>
         </w:tc>
@@ -48752,51 +47800,39 @@
           <w:tcPr>
             <w:tcW w:w="753" w:type="dxa"/>
             <w:shd w:val="clear" w:color="auto" w:fill="auto"/>
-          </w:tcPr>
-          <w:p>
-            <w:pPr>
-              <w:jc w:val="both"/>
-              <w:rPr>
-                <w:rFonts w:ascii="Arial" w:hAnsi="Arial" w:cs="Arial"/>
-                <w:sz w:val="12"/>
-                <w:szCs w:val="12"/>
-              </w:rPr>
-            </w:pPr>
-            <w:r>
-              <w:rPr>
-                <w:rFonts w:ascii="Arial" w:hAnsi="Arial" w:cs="Arial"/>
-                <w:sz w:val="12"/>
-                <w:szCs w:val="12"/>
-              </w:rPr>
-              <w:t>Coordinación del programa</w:t>
-            </w:r>
-          </w:p>
-          <w:p>
-            <w:pPr>
-              <w:jc w:val="both"/>
-              <w:rPr>
-                <w:rFonts w:ascii="Arial" w:hAnsi="Arial" w:cs="Arial"/>
-                <w:sz w:val="12"/>
-                <w:szCs w:val="12"/>
-              </w:rPr>
-            </w:pPr>
-          </w:p>
-          <w:p>
-            <w:pPr>
-              <w:jc w:val="both"/>
-              <w:rPr>
-                <w:rFonts w:ascii="Arial" w:hAnsi="Arial" w:cs="Arial"/>
-                <w:sz w:val="12"/>
-                <w:szCs w:val="12"/>
-              </w:rPr>
-            </w:pPr>
-            <w:r>
-              <w:rPr>
-                <w:rFonts w:ascii="Arial" w:hAnsi="Arial" w:cs="Arial"/>
-                <w:sz w:val="12"/>
-                <w:szCs w:val="12"/>
-              </w:rPr>
-              <w:t>Comité curricular</w:t>
+            <w:vAlign w:val="center"/>
+          </w:tcPr>
+          <w:p>
+            <w:pPr>
+              <w:rPr>
+                <w:rFonts w:ascii="Arial" w:hAnsi="Arial" w:cs="Arial"/>
+                <w:sz w:val="12"/>
+                <w:szCs w:val="12"/>
+              </w:rPr>
+            </w:pPr>
+            <w:r>
+              <w:rPr>
+                <w:rFonts w:ascii="Arial" w:eastAsia="Arial" w:hAnsi="Arial" w:cs="Arial"/>
+                <w:sz w:val="12"/>
+                <w:szCs w:val="12"/>
+              </w:rPr>
+              <w:t>${act</w:t>
+            </w:r>
+            <w:r>
+              <w:rPr>
+                <w:rFonts w:ascii="Arial" w:eastAsia="Arial" w:hAnsi="Arial" w:cs="Arial"/>
+                <w:sz w:val="12"/>
+                <w:szCs w:val="12"/>
+              </w:rPr>
+              <w:t>Car</w:t>
+            </w:r>
+            <w:r>
+              <w:rPr>
+                <w:rFonts w:ascii="Arial" w:eastAsia="Arial" w:hAnsi="Arial" w:cs="Arial"/>
+                <w:sz w:val="12"/>
+                <w:szCs w:val="12"/>
+              </w:rPr>
+              <w:t>}</w:t>
             </w:r>
           </w:p>
         </w:tc>
@@ -48804,23 +47840,39 @@
           <w:tcPr>
             <w:tcW w:w="611" w:type="dxa"/>
             <w:shd w:val="clear" w:color="auto" w:fill="auto"/>
-          </w:tcPr>
-          <w:p>
-            <w:pPr>
-              <w:jc w:val="both"/>
-              <w:rPr>
-                <w:rFonts w:ascii="Arial" w:hAnsi="Arial" w:cs="Arial"/>
-                <w:sz w:val="12"/>
-                <w:szCs w:val="12"/>
-              </w:rPr>
-            </w:pPr>
-            <w:r>
-              <w:rPr>
-                <w:rFonts w:ascii="Arial" w:hAnsi="Arial" w:cs="Arial"/>
-                <w:sz w:val="12"/>
-                <w:szCs w:val="12"/>
-              </w:rPr>
-              <w:t>56 núcleos temáticos</w:t>
+            <w:vAlign w:val="center"/>
+          </w:tcPr>
+          <w:p>
+            <w:pPr>
+              <w:rPr>
+                <w:rFonts w:ascii="Arial" w:hAnsi="Arial" w:cs="Arial"/>
+                <w:sz w:val="12"/>
+                <w:szCs w:val="12"/>
+              </w:rPr>
+            </w:pPr>
+            <w:r>
+              <w:rPr>
+                <w:rFonts w:ascii="Arial" w:eastAsia="Arial" w:hAnsi="Arial" w:cs="Arial"/>
+                <w:sz w:val="12"/>
+                <w:szCs w:val="12"/>
+              </w:rPr>
+              <w:t>${act</w:t>
+            </w:r>
+            <w:r>
+              <w:rPr>
+                <w:rFonts w:ascii="Arial" w:eastAsia="Arial" w:hAnsi="Arial" w:cs="Arial"/>
+                <w:sz w:val="12"/>
+                <w:szCs w:val="12"/>
+              </w:rPr>
+              <w:t>Met</w:t>
+            </w:r>
+            <w:r>
+              <w:rPr>
+                <w:rFonts w:ascii="Arial" w:eastAsia="Arial" w:hAnsi="Arial" w:cs="Arial"/>
+                <w:sz w:val="12"/>
+                <w:szCs w:val="12"/>
+              </w:rPr>
+              <w:t>}</w:t>
             </w:r>
           </w:p>
         </w:tc>
@@ -48828,24 +47880,39 @@
           <w:tcPr>
             <w:tcW w:w="824" w:type="dxa"/>
             <w:shd w:val="clear" w:color="auto" w:fill="auto"/>
-          </w:tcPr>
-          <w:p>
-            <w:pPr>
-              <w:jc w:val="both"/>
-              <w:rPr>
-                <w:rFonts w:ascii="Arial" w:hAnsi="Arial" w:cs="Arial"/>
-                <w:sz w:val="12"/>
-                <w:szCs w:val="12"/>
-              </w:rPr>
-            </w:pPr>
-            <w:r>
-              <w:rPr>
-                <w:rFonts w:ascii="Arial" w:eastAsia="MS Gothic" w:hAnsi="Arial" w:cs="Arial"/>
-                <w:bCs/>
-                <w:sz w:val="12"/>
-                <w:szCs w:val="12"/>
-              </w:rPr>
-              <w:t>Actualizar el plan de estudios, de acuerdo a las tendencias y necesidades del entorno</w:t>
+            <w:vAlign w:val="center"/>
+          </w:tcPr>
+          <w:p>
+            <w:pPr>
+              <w:rPr>
+                <w:rFonts w:ascii="Arial" w:hAnsi="Arial" w:cs="Arial"/>
+                <w:sz w:val="12"/>
+                <w:szCs w:val="12"/>
+              </w:rPr>
+            </w:pPr>
+            <w:r>
+              <w:rPr>
+                <w:rFonts w:ascii="Arial" w:eastAsia="Arial" w:hAnsi="Arial" w:cs="Arial"/>
+                <w:sz w:val="12"/>
+                <w:szCs w:val="12"/>
+              </w:rPr>
+              <w:t>${act</w:t>
+            </w:r>
+            <w:r>
+              <w:rPr>
+                <w:rFonts w:ascii="Arial" w:eastAsia="Arial" w:hAnsi="Arial" w:cs="Arial"/>
+                <w:sz w:val="12"/>
+                <w:szCs w:val="12"/>
+              </w:rPr>
+              <w:t>Des</w:t>
+            </w:r>
+            <w:r>
+              <w:rPr>
+                <w:rFonts w:ascii="Arial" w:eastAsia="Arial" w:hAnsi="Arial" w:cs="Arial"/>
+                <w:sz w:val="12"/>
+                <w:szCs w:val="12"/>
+              </w:rPr>
+              <w:t>}</w:t>
             </w:r>
           </w:p>
         </w:tc>
@@ -48853,1610 +47920,10 @@
           <w:tcPr>
             <w:tcW w:w="654" w:type="dxa"/>
             <w:shd w:val="clear" w:color="auto" w:fill="auto"/>
-          </w:tcPr>
-          <w:p>
-            <w:pPr>
-              <w:jc w:val="both"/>
-              <w:rPr>
-                <w:rFonts w:ascii="Arial" w:hAnsi="Arial" w:cs="Arial"/>
-                <w:sz w:val="12"/>
-                <w:szCs w:val="12"/>
-              </w:rPr>
-            </w:pPr>
-            <w:r>
-              <w:rPr>
-                <w:rFonts w:ascii="Arial" w:hAnsi="Arial" w:cs="Arial"/>
-                <w:sz w:val="12"/>
-                <w:szCs w:val="12"/>
-              </w:rPr>
-              <w:t xml:space="preserve">Docentes grupo de trabajo del comité curricular </w:t>
-            </w:r>
-          </w:p>
-          <w:p>
-            <w:pPr>
-              <w:jc w:val="both"/>
-              <w:rPr>
-                <w:rFonts w:ascii="Arial" w:hAnsi="Arial" w:cs="Arial"/>
-                <w:sz w:val="12"/>
-                <w:szCs w:val="12"/>
-              </w:rPr>
-            </w:pPr>
-          </w:p>
-        </w:tc>
-      </w:tr>
-      <w:tr>
-        <w:trPr>
-          <w:trHeight w:val="277"/>
-        </w:trPr>
-        <w:tc>
-          <w:tcPr>
-            <w:tcW w:w="567" w:type="dxa"/>
-            <w:shd w:val="clear" w:color="auto" w:fill="auto"/>
-            <w:vAlign w:val="center"/>
-          </w:tcPr>
-          <w:p>
-            <w:pPr>
-              <w:jc w:val="both"/>
-              <w:rPr>
-                <w:rFonts w:ascii="Arial" w:hAnsi="Arial" w:cs="Arial"/>
-                <w:sz w:val="12"/>
-                <w:szCs w:val="12"/>
-              </w:rPr>
-            </w:pPr>
-            <w:r>
-              <w:rPr>
-                <w:rFonts w:ascii="Arial" w:hAnsi="Arial" w:cs="Arial"/>
-                <w:sz w:val="12"/>
-                <w:szCs w:val="12"/>
-              </w:rPr>
-              <w:t>2</w:t>
-            </w:r>
-          </w:p>
-        </w:tc>
-        <w:tc>
-          <w:tcPr>
-            <w:tcW w:w="677" w:type="dxa"/>
-            <w:shd w:val="clear" w:color="auto" w:fill="auto"/>
-          </w:tcPr>
-          <w:p>
-            <w:pPr>
-              <w:jc w:val="both"/>
-              <w:rPr>
-                <w:rFonts w:ascii="Arial" w:hAnsi="Arial" w:cs="Arial"/>
-                <w:sz w:val="12"/>
-                <w:szCs w:val="12"/>
-              </w:rPr>
-            </w:pPr>
-            <w:r>
-              <w:rPr>
-                <w:rFonts w:ascii="Arial" w:hAnsi="Arial" w:cs="Arial"/>
-                <w:sz w:val="12"/>
-                <w:szCs w:val="12"/>
-              </w:rPr>
-              <w:t>Involucrar a los estudiantes con procedimientos de producción de software</w:t>
-            </w:r>
-          </w:p>
-        </w:tc>
-        <w:tc>
-          <w:tcPr>
-            <w:tcW w:w="788" w:type="dxa"/>
-            <w:shd w:val="clear" w:color="auto" w:fill="auto"/>
-          </w:tcPr>
-          <w:p>
-            <w:pPr>
-              <w:jc w:val="both"/>
-              <w:rPr>
-                <w:rFonts w:ascii="Arial" w:hAnsi="Arial" w:cs="Arial"/>
-                <w:sz w:val="12"/>
-                <w:szCs w:val="12"/>
-              </w:rPr>
-            </w:pPr>
-            <w:r>
-              <w:rPr>
-                <w:rFonts w:ascii="Arial" w:hAnsi="Arial" w:cs="Arial"/>
-                <w:sz w:val="12"/>
-                <w:szCs w:val="12"/>
-              </w:rPr>
-              <w:t>Inmersión de estudiantes en ambientes de producción de software</w:t>
-            </w:r>
-          </w:p>
-        </w:tc>
-        <w:tc>
-          <w:tcPr>
-            <w:tcW w:w="657" w:type="dxa"/>
-            <w:shd w:val="clear" w:color="auto" w:fill="auto"/>
-          </w:tcPr>
-          <w:p>
-            <w:pPr>
-              <w:jc w:val="both"/>
-              <w:rPr>
-                <w:rFonts w:ascii="Arial" w:hAnsi="Arial" w:cs="Arial"/>
-                <w:sz w:val="12"/>
-                <w:szCs w:val="12"/>
-              </w:rPr>
-            </w:pPr>
-            <w:r>
-              <w:rPr>
-                <w:rFonts w:ascii="Arial" w:hAnsi="Arial" w:cs="Arial"/>
-                <w:sz w:val="12"/>
-                <w:szCs w:val="12"/>
-              </w:rPr>
-              <w:t>IIPA 2015</w:t>
-            </w:r>
-          </w:p>
-        </w:tc>
-        <w:tc>
-          <w:tcPr>
-            <w:tcW w:w="657" w:type="dxa"/>
-            <w:shd w:val="clear" w:color="auto" w:fill="auto"/>
-          </w:tcPr>
-          <w:p>
-            <w:pPr>
-              <w:jc w:val="both"/>
-              <w:rPr>
-                <w:rFonts w:ascii="Arial" w:hAnsi="Arial" w:cs="Arial"/>
-                <w:sz w:val="12"/>
-                <w:szCs w:val="12"/>
-              </w:rPr>
-            </w:pPr>
-            <w:r>
-              <w:rPr>
-                <w:rFonts w:ascii="Arial" w:hAnsi="Arial" w:cs="Arial"/>
-                <w:sz w:val="12"/>
-                <w:szCs w:val="12"/>
-              </w:rPr>
-              <w:t>IIPA</w:t>
-            </w:r>
-          </w:p>
-          <w:p>
-            <w:pPr>
-              <w:jc w:val="both"/>
-              <w:rPr>
-                <w:rFonts w:ascii="Arial" w:hAnsi="Arial" w:cs="Arial"/>
-                <w:sz w:val="12"/>
-                <w:szCs w:val="12"/>
-              </w:rPr>
-            </w:pPr>
-            <w:r>
-              <w:rPr>
-                <w:rFonts w:ascii="Arial" w:hAnsi="Arial" w:cs="Arial"/>
-                <w:sz w:val="12"/>
-                <w:szCs w:val="12"/>
-              </w:rPr>
-              <w:t>2018</w:t>
-            </w:r>
-          </w:p>
-          <w:p>
-            <w:pPr>
-              <w:jc w:val="both"/>
-              <w:rPr>
-                <w:rFonts w:ascii="Arial" w:hAnsi="Arial" w:cs="Arial"/>
-                <w:sz w:val="12"/>
-                <w:szCs w:val="12"/>
-              </w:rPr>
-            </w:pPr>
-          </w:p>
-        </w:tc>
-        <w:tc>
-          <w:tcPr>
-            <w:tcW w:w="578" w:type="dxa"/>
-            <w:shd w:val="clear" w:color="auto" w:fill="auto"/>
-          </w:tcPr>
-          <w:p>
-            <w:pPr>
-              <w:jc w:val="both"/>
-              <w:rPr>
-                <w:rFonts w:ascii="Arial" w:hAnsi="Arial" w:cs="Arial"/>
-                <w:sz w:val="12"/>
-                <w:szCs w:val="12"/>
-              </w:rPr>
-            </w:pPr>
-          </w:p>
-        </w:tc>
-        <w:tc>
-          <w:tcPr>
-            <w:tcW w:w="803" w:type="dxa"/>
-            <w:shd w:val="clear" w:color="auto" w:fill="auto"/>
-          </w:tcPr>
-          <w:p>
-            <w:pPr>
-              <w:jc w:val="both"/>
-              <w:rPr>
-                <w:rFonts w:ascii="Arial" w:hAnsi="Arial" w:cs="Arial"/>
-                <w:sz w:val="12"/>
-                <w:szCs w:val="12"/>
-              </w:rPr>
-            </w:pPr>
-            <w:r>
-              <w:rPr>
-                <w:rFonts w:ascii="Arial" w:hAnsi="Arial" w:cs="Arial"/>
-                <w:sz w:val="12"/>
-                <w:szCs w:val="12"/>
-              </w:rPr>
-              <w:t>Número de estudiantes participando en proyectos de producción de software.</w:t>
-            </w:r>
-          </w:p>
-        </w:tc>
-        <w:tc>
-          <w:tcPr>
-            <w:tcW w:w="697" w:type="dxa"/>
-            <w:shd w:val="clear" w:color="auto" w:fill="auto"/>
-          </w:tcPr>
-          <w:p>
-            <w:pPr>
-              <w:jc w:val="both"/>
-              <w:rPr>
-                <w:rFonts w:ascii="Arial" w:hAnsi="Arial" w:cs="Arial"/>
-                <w:sz w:val="12"/>
-                <w:szCs w:val="12"/>
-              </w:rPr>
-            </w:pPr>
-            <w:r>
-              <w:rPr>
-                <w:rFonts w:ascii="Arial" w:hAnsi="Arial" w:cs="Arial"/>
-                <w:sz w:val="12"/>
-                <w:szCs w:val="12"/>
-              </w:rPr>
-              <w:t xml:space="preserve">Docentes </w:t>
-            </w:r>
-          </w:p>
-        </w:tc>
-        <w:tc>
-          <w:tcPr>
-            <w:tcW w:w="753" w:type="dxa"/>
-            <w:shd w:val="clear" w:color="auto" w:fill="auto"/>
-          </w:tcPr>
-          <w:p>
-            <w:pPr>
-              <w:jc w:val="both"/>
-              <w:rPr>
-                <w:rFonts w:ascii="Arial" w:hAnsi="Arial" w:cs="Arial"/>
-                <w:sz w:val="12"/>
-                <w:szCs w:val="12"/>
-              </w:rPr>
-            </w:pPr>
-            <w:r>
-              <w:rPr>
-                <w:rFonts w:ascii="Arial" w:hAnsi="Arial" w:cs="Arial"/>
-                <w:sz w:val="12"/>
-                <w:szCs w:val="12"/>
-              </w:rPr>
-              <w:t>Docentes TCO</w:t>
-            </w:r>
-          </w:p>
-        </w:tc>
-        <w:tc>
-          <w:tcPr>
-            <w:tcW w:w="611" w:type="dxa"/>
-            <w:shd w:val="clear" w:color="auto" w:fill="auto"/>
-          </w:tcPr>
-          <w:p>
-            <w:pPr>
-              <w:jc w:val="both"/>
-              <w:rPr>
-                <w:rFonts w:ascii="Arial" w:hAnsi="Arial" w:cs="Arial"/>
-                <w:sz w:val="12"/>
-                <w:szCs w:val="12"/>
-              </w:rPr>
-            </w:pPr>
-            <w:r>
-              <w:rPr>
-                <w:rFonts w:ascii="Arial" w:hAnsi="Arial" w:cs="Arial"/>
-                <w:sz w:val="12"/>
-                <w:szCs w:val="12"/>
-              </w:rPr>
-              <w:t xml:space="preserve"> 50 estudiantes participantes</w:t>
-            </w:r>
-          </w:p>
-        </w:tc>
-        <w:tc>
-          <w:tcPr>
-            <w:tcW w:w="824" w:type="dxa"/>
-            <w:shd w:val="clear" w:color="auto" w:fill="auto"/>
-          </w:tcPr>
-          <w:p>
-            <w:pPr>
-              <w:jc w:val="both"/>
-              <w:rPr>
-                <w:rFonts w:ascii="Arial" w:hAnsi="Arial" w:cs="Arial"/>
-                <w:sz w:val="12"/>
-                <w:szCs w:val="12"/>
-              </w:rPr>
-            </w:pPr>
-            <w:r>
-              <w:rPr>
-                <w:rFonts w:ascii="Arial" w:hAnsi="Arial" w:cs="Arial"/>
-                <w:sz w:val="12"/>
-                <w:szCs w:val="12"/>
-              </w:rPr>
-              <w:t>Desarrollo de productos de software para uso interno de la UDEC y con instituciones públicas y privadas</w:t>
-            </w:r>
-          </w:p>
-        </w:tc>
-        <w:tc>
-          <w:tcPr>
-            <w:tcW w:w="654" w:type="dxa"/>
-            <w:shd w:val="clear" w:color="auto" w:fill="auto"/>
-          </w:tcPr>
-          <w:p>
-            <w:pPr>
-              <w:jc w:val="both"/>
-              <w:rPr>
-                <w:rFonts w:ascii="Arial" w:hAnsi="Arial" w:cs="Arial"/>
-                <w:sz w:val="12"/>
-                <w:szCs w:val="12"/>
-              </w:rPr>
-            </w:pPr>
-            <w:r>
-              <w:rPr>
-                <w:rFonts w:ascii="Arial" w:hAnsi="Arial" w:cs="Arial"/>
-                <w:sz w:val="12"/>
-                <w:szCs w:val="12"/>
-              </w:rPr>
-              <w:t>Docentes TCO</w:t>
-            </w:r>
-          </w:p>
-        </w:tc>
-      </w:tr>
-      <w:tr>
-        <w:trPr>
-          <w:trHeight w:val="290"/>
-        </w:trPr>
-        <w:tc>
-          <w:tcPr>
-            <w:tcW w:w="567" w:type="dxa"/>
-            <w:shd w:val="clear" w:color="auto" w:fill="auto"/>
-            <w:vAlign w:val="center"/>
-          </w:tcPr>
-          <w:p>
-            <w:pPr>
-              <w:jc w:val="both"/>
-              <w:rPr>
-                <w:rFonts w:ascii="Arial" w:hAnsi="Arial" w:cs="Arial"/>
-                <w:sz w:val="12"/>
-                <w:szCs w:val="12"/>
-              </w:rPr>
-            </w:pPr>
-            <w:r>
-              <w:rPr>
-                <w:rFonts w:ascii="Arial" w:hAnsi="Arial" w:cs="Arial"/>
-                <w:sz w:val="12"/>
-                <w:szCs w:val="12"/>
-              </w:rPr>
-              <w:t>3</w:t>
-            </w:r>
-          </w:p>
-        </w:tc>
-        <w:tc>
-          <w:tcPr>
-            <w:tcW w:w="677" w:type="dxa"/>
-            <w:shd w:val="clear" w:color="auto" w:fill="auto"/>
-          </w:tcPr>
-          <w:p>
-            <w:pPr>
-              <w:jc w:val="both"/>
-              <w:rPr>
-                <w:rFonts w:ascii="Arial" w:hAnsi="Arial" w:cs="Arial"/>
-                <w:sz w:val="12"/>
-                <w:szCs w:val="12"/>
-              </w:rPr>
-            </w:pPr>
-            <w:r>
-              <w:rPr>
-                <w:rFonts w:ascii="Arial" w:hAnsi="Arial" w:cs="Arial"/>
-                <w:sz w:val="12"/>
-                <w:szCs w:val="12"/>
-              </w:rPr>
-              <w:t>Fomentar en los docentes la formación a nivel de Maestría.</w:t>
-            </w:r>
-          </w:p>
-        </w:tc>
-        <w:tc>
-          <w:tcPr>
-            <w:tcW w:w="788" w:type="dxa"/>
-            <w:shd w:val="clear" w:color="auto" w:fill="auto"/>
-          </w:tcPr>
-          <w:p>
-            <w:pPr>
-              <w:jc w:val="both"/>
-              <w:rPr>
-                <w:rFonts w:ascii="Arial" w:hAnsi="Arial" w:cs="Arial"/>
-                <w:sz w:val="12"/>
-                <w:szCs w:val="12"/>
-              </w:rPr>
-            </w:pPr>
-          </w:p>
-        </w:tc>
-        <w:tc>
-          <w:tcPr>
-            <w:tcW w:w="657" w:type="dxa"/>
-            <w:shd w:val="clear" w:color="auto" w:fill="auto"/>
-          </w:tcPr>
-          <w:p>
-            <w:pPr>
-              <w:jc w:val="both"/>
-              <w:rPr>
-                <w:rFonts w:ascii="Arial" w:hAnsi="Arial" w:cs="Arial"/>
-                <w:sz w:val="12"/>
-                <w:szCs w:val="12"/>
-              </w:rPr>
-            </w:pPr>
-            <w:r>
-              <w:rPr>
-                <w:rFonts w:ascii="Arial" w:hAnsi="Arial" w:cs="Arial"/>
-                <w:sz w:val="12"/>
-                <w:szCs w:val="12"/>
-              </w:rPr>
-              <w:t>IIPA 2015</w:t>
-            </w:r>
-          </w:p>
-        </w:tc>
-        <w:tc>
-          <w:tcPr>
-            <w:tcW w:w="657" w:type="dxa"/>
-            <w:shd w:val="clear" w:color="auto" w:fill="auto"/>
-          </w:tcPr>
-          <w:p>
-            <w:pPr>
-              <w:jc w:val="both"/>
-              <w:rPr>
-                <w:rFonts w:ascii="Arial" w:hAnsi="Arial" w:cs="Arial"/>
-                <w:sz w:val="12"/>
-                <w:szCs w:val="12"/>
-              </w:rPr>
-            </w:pPr>
-            <w:r>
-              <w:rPr>
-                <w:rFonts w:ascii="Arial" w:hAnsi="Arial" w:cs="Arial"/>
-                <w:sz w:val="12"/>
-                <w:szCs w:val="12"/>
-              </w:rPr>
-              <w:t>IIPA</w:t>
-            </w:r>
-          </w:p>
-          <w:p>
-            <w:pPr>
-              <w:jc w:val="both"/>
-              <w:rPr>
-                <w:rFonts w:ascii="Arial" w:hAnsi="Arial" w:cs="Arial"/>
-                <w:sz w:val="12"/>
-                <w:szCs w:val="12"/>
-              </w:rPr>
-            </w:pPr>
-            <w:r>
-              <w:rPr>
-                <w:rFonts w:ascii="Arial" w:hAnsi="Arial" w:cs="Arial"/>
-                <w:sz w:val="12"/>
-                <w:szCs w:val="12"/>
-              </w:rPr>
-              <w:t>2018</w:t>
-            </w:r>
-          </w:p>
-          <w:p>
-            <w:pPr>
-              <w:jc w:val="both"/>
-              <w:rPr>
-                <w:rFonts w:ascii="Arial" w:hAnsi="Arial" w:cs="Arial"/>
-                <w:sz w:val="12"/>
-                <w:szCs w:val="12"/>
-              </w:rPr>
-            </w:pPr>
-          </w:p>
-        </w:tc>
-        <w:tc>
-          <w:tcPr>
-            <w:tcW w:w="578" w:type="dxa"/>
-            <w:shd w:val="clear" w:color="auto" w:fill="auto"/>
-          </w:tcPr>
-          <w:p>
-            <w:pPr>
-              <w:jc w:val="both"/>
-              <w:rPr>
-                <w:rFonts w:ascii="Arial" w:hAnsi="Arial" w:cs="Arial"/>
-                <w:sz w:val="12"/>
-                <w:szCs w:val="12"/>
-              </w:rPr>
-            </w:pPr>
-          </w:p>
-        </w:tc>
-        <w:tc>
-          <w:tcPr>
-            <w:tcW w:w="803" w:type="dxa"/>
-            <w:shd w:val="clear" w:color="auto" w:fill="auto"/>
-          </w:tcPr>
-          <w:p>
-            <w:pPr>
-              <w:jc w:val="both"/>
-              <w:rPr>
-                <w:rFonts w:ascii="Arial" w:hAnsi="Arial" w:cs="Arial"/>
-                <w:sz w:val="12"/>
-                <w:szCs w:val="12"/>
-              </w:rPr>
-            </w:pPr>
-          </w:p>
-        </w:tc>
-        <w:tc>
-          <w:tcPr>
-            <w:tcW w:w="697" w:type="dxa"/>
-            <w:shd w:val="clear" w:color="auto" w:fill="auto"/>
-          </w:tcPr>
-          <w:p>
-            <w:pPr>
-              <w:jc w:val="both"/>
-              <w:rPr>
-                <w:rFonts w:ascii="Arial" w:hAnsi="Arial" w:cs="Arial"/>
-                <w:sz w:val="12"/>
-                <w:szCs w:val="12"/>
-              </w:rPr>
-            </w:pPr>
-            <w:r>
-              <w:rPr>
-                <w:rFonts w:ascii="Arial" w:hAnsi="Arial" w:cs="Arial"/>
-                <w:sz w:val="12"/>
-                <w:szCs w:val="12"/>
-              </w:rPr>
-              <w:t>Institucional</w:t>
-            </w:r>
-          </w:p>
-        </w:tc>
-        <w:tc>
-          <w:tcPr>
-            <w:tcW w:w="753" w:type="dxa"/>
-            <w:shd w:val="clear" w:color="auto" w:fill="auto"/>
-          </w:tcPr>
-          <w:p>
-            <w:pPr>
-              <w:jc w:val="both"/>
-              <w:rPr>
-                <w:rFonts w:ascii="Arial" w:hAnsi="Arial" w:cs="Arial"/>
-                <w:sz w:val="12"/>
-                <w:szCs w:val="12"/>
-              </w:rPr>
-            </w:pPr>
-          </w:p>
-        </w:tc>
-        <w:tc>
-          <w:tcPr>
-            <w:tcW w:w="611" w:type="dxa"/>
-            <w:shd w:val="clear" w:color="auto" w:fill="auto"/>
-          </w:tcPr>
-          <w:p>
-            <w:pPr>
-              <w:jc w:val="both"/>
-              <w:rPr>
-                <w:rFonts w:ascii="Arial" w:hAnsi="Arial" w:cs="Arial"/>
-                <w:sz w:val="12"/>
-                <w:szCs w:val="12"/>
-              </w:rPr>
-            </w:pPr>
-          </w:p>
-        </w:tc>
-        <w:tc>
-          <w:tcPr>
-            <w:tcW w:w="824" w:type="dxa"/>
-            <w:shd w:val="clear" w:color="auto" w:fill="auto"/>
-          </w:tcPr>
-          <w:p>
-            <w:pPr>
-              <w:jc w:val="both"/>
-              <w:rPr>
-                <w:rFonts w:ascii="Arial" w:hAnsi="Arial" w:cs="Arial"/>
-                <w:sz w:val="12"/>
-                <w:szCs w:val="12"/>
-              </w:rPr>
-            </w:pPr>
-          </w:p>
-        </w:tc>
-        <w:tc>
-          <w:tcPr>
-            <w:tcW w:w="654" w:type="dxa"/>
-            <w:shd w:val="clear" w:color="auto" w:fill="auto"/>
-          </w:tcPr>
-          <w:p>
-            <w:pPr>
-              <w:jc w:val="both"/>
-              <w:rPr>
-                <w:rFonts w:ascii="Arial" w:hAnsi="Arial" w:cs="Arial"/>
-                <w:sz w:val="12"/>
-                <w:szCs w:val="12"/>
-              </w:rPr>
-            </w:pPr>
-          </w:p>
-        </w:tc>
-      </w:tr>
-      <w:tr>
-        <w:trPr>
-          <w:trHeight w:val="290"/>
-        </w:trPr>
-        <w:tc>
-          <w:tcPr>
-            <w:tcW w:w="567" w:type="dxa"/>
-            <w:shd w:val="clear" w:color="auto" w:fill="auto"/>
-            <w:vAlign w:val="center"/>
-          </w:tcPr>
-          <w:p>
-            <w:pPr>
-              <w:jc w:val="both"/>
-              <w:rPr>
-                <w:rFonts w:ascii="Arial" w:hAnsi="Arial" w:cs="Arial"/>
-                <w:sz w:val="12"/>
-                <w:szCs w:val="12"/>
-              </w:rPr>
-            </w:pPr>
-            <w:r>
-              <w:rPr>
-                <w:rFonts w:ascii="Arial" w:hAnsi="Arial" w:cs="Arial"/>
-                <w:sz w:val="12"/>
-                <w:szCs w:val="12"/>
-              </w:rPr>
-              <w:t>4</w:t>
-            </w:r>
-          </w:p>
-        </w:tc>
-        <w:tc>
-          <w:tcPr>
-            <w:tcW w:w="677" w:type="dxa"/>
-            <w:shd w:val="clear" w:color="auto" w:fill="auto"/>
-          </w:tcPr>
-          <w:p>
-            <w:pPr>
-              <w:jc w:val="both"/>
-              <w:rPr>
-                <w:rFonts w:ascii="Arial" w:hAnsi="Arial" w:cs="Arial"/>
-                <w:sz w:val="12"/>
-                <w:szCs w:val="12"/>
-              </w:rPr>
-            </w:pPr>
-            <w:r>
-              <w:rPr>
-                <w:rFonts w:ascii="Arial" w:hAnsi="Arial" w:cs="Arial"/>
-                <w:sz w:val="12"/>
-                <w:szCs w:val="12"/>
-              </w:rPr>
-              <w:t>Realizar análisis por año del desempeño de las pruebas SaberPro</w:t>
-            </w:r>
-          </w:p>
-        </w:tc>
-        <w:tc>
-          <w:tcPr>
-            <w:tcW w:w="788" w:type="dxa"/>
-            <w:shd w:val="clear" w:color="auto" w:fill="auto"/>
-          </w:tcPr>
-          <w:p>
-            <w:pPr>
-              <w:jc w:val="both"/>
-              <w:rPr>
-                <w:rFonts w:ascii="Arial" w:hAnsi="Arial" w:cs="Arial"/>
-                <w:sz w:val="12"/>
-                <w:szCs w:val="12"/>
-              </w:rPr>
-            </w:pPr>
-            <w:r>
-              <w:rPr>
-                <w:rFonts w:ascii="Arial" w:hAnsi="Arial" w:cs="Arial"/>
-                <w:sz w:val="12"/>
-                <w:szCs w:val="12"/>
-              </w:rPr>
-              <w:t>Análisis de desempeño de los estudiantes prueba SaberPro</w:t>
-            </w:r>
-          </w:p>
-        </w:tc>
-        <w:tc>
-          <w:tcPr>
-            <w:tcW w:w="657" w:type="dxa"/>
-            <w:shd w:val="clear" w:color="auto" w:fill="auto"/>
-          </w:tcPr>
-          <w:p>
-            <w:pPr>
-              <w:jc w:val="both"/>
-              <w:rPr>
-                <w:rFonts w:ascii="Arial" w:hAnsi="Arial" w:cs="Arial"/>
-                <w:sz w:val="12"/>
-                <w:szCs w:val="12"/>
-              </w:rPr>
-            </w:pPr>
-            <w:r>
-              <w:rPr>
-                <w:rFonts w:ascii="Arial" w:hAnsi="Arial" w:cs="Arial"/>
-                <w:sz w:val="12"/>
-                <w:szCs w:val="12"/>
-              </w:rPr>
-              <w:t>IIPA 2015</w:t>
-            </w:r>
-          </w:p>
-        </w:tc>
-        <w:tc>
-          <w:tcPr>
-            <w:tcW w:w="657" w:type="dxa"/>
-            <w:shd w:val="clear" w:color="auto" w:fill="auto"/>
-          </w:tcPr>
-          <w:p>
-            <w:pPr>
-              <w:jc w:val="both"/>
-              <w:rPr>
-                <w:rFonts w:ascii="Arial" w:hAnsi="Arial" w:cs="Arial"/>
-                <w:sz w:val="12"/>
-                <w:szCs w:val="12"/>
-              </w:rPr>
-            </w:pPr>
-            <w:r>
-              <w:rPr>
-                <w:rFonts w:ascii="Arial" w:hAnsi="Arial" w:cs="Arial"/>
-                <w:sz w:val="12"/>
-                <w:szCs w:val="12"/>
-              </w:rPr>
-              <w:t>IPA</w:t>
-            </w:r>
-          </w:p>
-          <w:p>
-            <w:pPr>
-              <w:jc w:val="both"/>
-              <w:rPr>
-                <w:rFonts w:ascii="Arial" w:hAnsi="Arial" w:cs="Arial"/>
-                <w:sz w:val="12"/>
-                <w:szCs w:val="12"/>
-              </w:rPr>
-            </w:pPr>
-            <w:r>
-              <w:rPr>
-                <w:rFonts w:ascii="Arial" w:hAnsi="Arial" w:cs="Arial"/>
-                <w:sz w:val="12"/>
-                <w:szCs w:val="12"/>
-              </w:rPr>
-              <w:t>2018</w:t>
-            </w:r>
-          </w:p>
-          <w:p>
-            <w:pPr>
-              <w:jc w:val="both"/>
-              <w:rPr>
-                <w:rFonts w:ascii="Arial" w:hAnsi="Arial" w:cs="Arial"/>
-                <w:sz w:val="12"/>
-                <w:szCs w:val="12"/>
-              </w:rPr>
-            </w:pPr>
-          </w:p>
-        </w:tc>
-        <w:tc>
-          <w:tcPr>
-            <w:tcW w:w="578" w:type="dxa"/>
-            <w:shd w:val="clear" w:color="auto" w:fill="auto"/>
-          </w:tcPr>
-          <w:p>
-            <w:pPr>
-              <w:jc w:val="both"/>
-              <w:rPr>
-                <w:rFonts w:ascii="Arial" w:hAnsi="Arial" w:cs="Arial"/>
-                <w:sz w:val="12"/>
-                <w:szCs w:val="12"/>
-              </w:rPr>
-            </w:pPr>
-          </w:p>
-        </w:tc>
-        <w:tc>
-          <w:tcPr>
-            <w:tcW w:w="803" w:type="dxa"/>
-            <w:shd w:val="clear" w:color="auto" w:fill="auto"/>
-          </w:tcPr>
-          <w:p>
-            <w:pPr>
-              <w:jc w:val="both"/>
-              <w:rPr>
-                <w:rFonts w:ascii="Arial" w:hAnsi="Arial" w:cs="Arial"/>
-                <w:sz w:val="12"/>
-                <w:szCs w:val="12"/>
-              </w:rPr>
-            </w:pPr>
-            <w:r>
-              <w:rPr>
-                <w:rFonts w:ascii="Arial" w:hAnsi="Arial" w:cs="Arial"/>
-                <w:sz w:val="12"/>
-                <w:szCs w:val="12"/>
-              </w:rPr>
-              <w:t>Documento de análisis de prueba Saber Pro en los últimos 5 años</w:t>
-            </w:r>
-          </w:p>
-        </w:tc>
-        <w:tc>
-          <w:tcPr>
-            <w:tcW w:w="697" w:type="dxa"/>
-            <w:shd w:val="clear" w:color="auto" w:fill="auto"/>
-          </w:tcPr>
-          <w:p>
-            <w:pPr>
-              <w:jc w:val="both"/>
-              <w:rPr>
-                <w:rFonts w:ascii="Arial" w:hAnsi="Arial" w:cs="Arial"/>
-                <w:sz w:val="12"/>
-                <w:szCs w:val="12"/>
-              </w:rPr>
-            </w:pPr>
-            <w:r>
-              <w:rPr>
-                <w:rFonts w:ascii="Arial" w:hAnsi="Arial" w:cs="Arial"/>
-                <w:sz w:val="12"/>
-                <w:szCs w:val="12"/>
-              </w:rPr>
-              <w:t>Jaime Parra</w:t>
-            </w:r>
-          </w:p>
-        </w:tc>
-        <w:tc>
-          <w:tcPr>
-            <w:tcW w:w="753" w:type="dxa"/>
-            <w:shd w:val="clear" w:color="auto" w:fill="auto"/>
-          </w:tcPr>
-          <w:p>
-            <w:pPr>
-              <w:jc w:val="both"/>
-              <w:rPr>
-                <w:rFonts w:ascii="Arial" w:hAnsi="Arial" w:cs="Arial"/>
-                <w:sz w:val="12"/>
-                <w:szCs w:val="12"/>
-              </w:rPr>
-            </w:pPr>
-            <w:r>
-              <w:rPr>
-                <w:rFonts w:ascii="Arial" w:hAnsi="Arial" w:cs="Arial"/>
-                <w:sz w:val="12"/>
-                <w:szCs w:val="12"/>
-              </w:rPr>
-              <w:t>Coordinación del programa</w:t>
-            </w:r>
-          </w:p>
-          <w:p>
-            <w:pPr>
-              <w:jc w:val="both"/>
-              <w:rPr>
-                <w:rFonts w:ascii="Arial" w:hAnsi="Arial" w:cs="Arial"/>
-                <w:sz w:val="12"/>
-                <w:szCs w:val="12"/>
-              </w:rPr>
-            </w:pPr>
-          </w:p>
-          <w:p>
-            <w:pPr>
-              <w:jc w:val="both"/>
-              <w:rPr>
-                <w:rFonts w:ascii="Arial" w:hAnsi="Arial" w:cs="Arial"/>
-                <w:sz w:val="12"/>
-                <w:szCs w:val="12"/>
-              </w:rPr>
-            </w:pPr>
-            <w:r>
-              <w:rPr>
-                <w:rFonts w:ascii="Arial" w:hAnsi="Arial" w:cs="Arial"/>
-                <w:sz w:val="12"/>
-                <w:szCs w:val="12"/>
-              </w:rPr>
-              <w:t>Comité curricular</w:t>
-            </w:r>
-          </w:p>
-        </w:tc>
-        <w:tc>
-          <w:tcPr>
-            <w:tcW w:w="611" w:type="dxa"/>
-            <w:shd w:val="clear" w:color="auto" w:fill="auto"/>
-          </w:tcPr>
-          <w:p>
-            <w:pPr>
-              <w:jc w:val="both"/>
-              <w:rPr>
-                <w:rFonts w:ascii="Arial" w:hAnsi="Arial" w:cs="Arial"/>
-                <w:sz w:val="12"/>
-                <w:szCs w:val="12"/>
-              </w:rPr>
-            </w:pPr>
-            <w:r>
-              <w:rPr>
-                <w:rFonts w:ascii="Arial" w:hAnsi="Arial" w:cs="Arial"/>
-                <w:sz w:val="12"/>
-                <w:szCs w:val="12"/>
-              </w:rPr>
-              <w:t>Estudio resultados Saber Pro de 5 años</w:t>
-            </w:r>
-          </w:p>
-        </w:tc>
-        <w:tc>
-          <w:tcPr>
-            <w:tcW w:w="824" w:type="dxa"/>
-            <w:shd w:val="clear" w:color="auto" w:fill="auto"/>
-          </w:tcPr>
-          <w:p>
-            <w:pPr>
-              <w:jc w:val="both"/>
-              <w:rPr>
-                <w:rFonts w:ascii="Arial" w:hAnsi="Arial" w:cs="Arial"/>
-                <w:sz w:val="12"/>
-                <w:szCs w:val="12"/>
-              </w:rPr>
-            </w:pPr>
-            <w:r>
-              <w:rPr>
-                <w:rFonts w:ascii="Arial" w:hAnsi="Arial" w:cs="Arial"/>
-                <w:sz w:val="12"/>
-                <w:szCs w:val="12"/>
-              </w:rPr>
-              <w:t>Análisis cuantitativo y cualitativo del comportamiento de los resultados de la aplicación de pruebas Saber Pro a los estudiante</w:t>
-            </w:r>
-            <w:r>
-              <w:rPr>
-                <w:rFonts w:ascii="Arial" w:hAnsi="Arial" w:cs="Arial"/>
-                <w:sz w:val="12"/>
-                <w:szCs w:val="12"/>
-              </w:rPr>
-              <w:lastRenderedPageBreak/>
-              <w:t>s del programa</w:t>
-            </w:r>
-          </w:p>
-        </w:tc>
-        <w:tc>
-          <w:tcPr>
-            <w:tcW w:w="654" w:type="dxa"/>
-            <w:shd w:val="clear" w:color="auto" w:fill="auto"/>
-          </w:tcPr>
-          <w:p>
-            <w:pPr>
-              <w:jc w:val="both"/>
-              <w:rPr>
-                <w:rFonts w:ascii="Arial" w:hAnsi="Arial" w:cs="Arial"/>
-                <w:sz w:val="12"/>
-                <w:szCs w:val="12"/>
-              </w:rPr>
-            </w:pPr>
-            <w:r>
-              <w:rPr>
-                <w:rFonts w:ascii="Arial" w:hAnsi="Arial" w:cs="Arial"/>
-                <w:sz w:val="12"/>
-                <w:szCs w:val="12"/>
-              </w:rPr>
-              <w:lastRenderedPageBreak/>
-              <w:t>Docentes TCO</w:t>
-            </w:r>
-          </w:p>
-        </w:tc>
-      </w:tr>
-      <w:tr>
-        <w:trPr>
-          <w:trHeight w:val="290"/>
-        </w:trPr>
-        <w:tc>
-          <w:tcPr>
-            <w:tcW w:w="567" w:type="dxa"/>
-            <w:shd w:val="clear" w:color="auto" w:fill="auto"/>
-            <w:vAlign w:val="center"/>
-          </w:tcPr>
-          <w:p>
-            <w:pPr>
-              <w:jc w:val="both"/>
-              <w:rPr>
-                <w:rFonts w:ascii="Arial" w:hAnsi="Arial" w:cs="Arial"/>
-                <w:sz w:val="12"/>
-                <w:szCs w:val="12"/>
-              </w:rPr>
-            </w:pPr>
-            <w:r>
-              <w:rPr>
-                <w:rFonts w:ascii="Arial" w:hAnsi="Arial" w:cs="Arial"/>
-                <w:sz w:val="12"/>
-                <w:szCs w:val="12"/>
-              </w:rPr>
-              <w:lastRenderedPageBreak/>
-              <w:t>5</w:t>
-            </w:r>
-          </w:p>
-        </w:tc>
-        <w:tc>
-          <w:tcPr>
-            <w:tcW w:w="677" w:type="dxa"/>
-            <w:shd w:val="clear" w:color="auto" w:fill="auto"/>
-          </w:tcPr>
-          <w:p>
-            <w:pPr>
-              <w:spacing w:line="276" w:lineRule="auto"/>
-              <w:rPr>
-                <w:rFonts w:ascii="Arial" w:eastAsia="MS Gothic" w:hAnsi="Arial" w:cs="Arial"/>
-                <w:bCs/>
-                <w:sz w:val="12"/>
-                <w:szCs w:val="12"/>
-              </w:rPr>
-            </w:pPr>
-            <w:r>
-              <w:rPr>
-                <w:rFonts w:ascii="Arial" w:eastAsia="MS Gothic" w:hAnsi="Arial" w:cs="Arial"/>
-                <w:bCs/>
-                <w:sz w:val="12"/>
-                <w:szCs w:val="12"/>
-              </w:rPr>
-              <w:t>Suscribir convenios nacionales e internacionales de movilidad.</w:t>
-            </w:r>
-          </w:p>
-        </w:tc>
-        <w:tc>
-          <w:tcPr>
-            <w:tcW w:w="788" w:type="dxa"/>
-            <w:shd w:val="clear" w:color="auto" w:fill="auto"/>
-          </w:tcPr>
-          <w:p>
-            <w:pPr>
-              <w:jc w:val="both"/>
-              <w:rPr>
-                <w:rFonts w:ascii="Arial" w:hAnsi="Arial" w:cs="Arial"/>
-                <w:sz w:val="12"/>
-                <w:szCs w:val="12"/>
-              </w:rPr>
-            </w:pPr>
-          </w:p>
-        </w:tc>
-        <w:tc>
-          <w:tcPr>
-            <w:tcW w:w="657" w:type="dxa"/>
-            <w:shd w:val="clear" w:color="auto" w:fill="auto"/>
-          </w:tcPr>
-          <w:p>
-            <w:pPr>
-              <w:jc w:val="both"/>
-              <w:rPr>
-                <w:rFonts w:ascii="Arial" w:hAnsi="Arial" w:cs="Arial"/>
-                <w:sz w:val="12"/>
-                <w:szCs w:val="12"/>
-              </w:rPr>
-            </w:pPr>
-            <w:r>
-              <w:rPr>
-                <w:rFonts w:ascii="Arial" w:hAnsi="Arial" w:cs="Arial"/>
-                <w:sz w:val="12"/>
-                <w:szCs w:val="12"/>
-              </w:rPr>
-              <w:t>IIPA 2015</w:t>
-            </w:r>
-          </w:p>
-        </w:tc>
-        <w:tc>
-          <w:tcPr>
-            <w:tcW w:w="657" w:type="dxa"/>
-            <w:shd w:val="clear" w:color="auto" w:fill="auto"/>
-          </w:tcPr>
-          <w:p>
-            <w:pPr>
-              <w:jc w:val="both"/>
-              <w:rPr>
-                <w:rFonts w:ascii="Arial" w:hAnsi="Arial" w:cs="Arial"/>
-                <w:sz w:val="12"/>
-                <w:szCs w:val="12"/>
-              </w:rPr>
-            </w:pPr>
-            <w:r>
-              <w:rPr>
-                <w:rFonts w:ascii="Arial" w:hAnsi="Arial" w:cs="Arial"/>
-                <w:sz w:val="12"/>
-                <w:szCs w:val="12"/>
-              </w:rPr>
-              <w:t>IIPA</w:t>
-            </w:r>
-          </w:p>
-          <w:p>
-            <w:pPr>
-              <w:jc w:val="both"/>
-              <w:rPr>
-                <w:rFonts w:ascii="Arial" w:hAnsi="Arial" w:cs="Arial"/>
-                <w:sz w:val="12"/>
-                <w:szCs w:val="12"/>
-              </w:rPr>
-            </w:pPr>
-            <w:r>
-              <w:rPr>
-                <w:rFonts w:ascii="Arial" w:hAnsi="Arial" w:cs="Arial"/>
-                <w:sz w:val="12"/>
-                <w:szCs w:val="12"/>
-              </w:rPr>
-              <w:t>2018</w:t>
-            </w:r>
-          </w:p>
-          <w:p>
-            <w:pPr>
-              <w:jc w:val="both"/>
-              <w:rPr>
-                <w:rFonts w:ascii="Arial" w:hAnsi="Arial" w:cs="Arial"/>
-                <w:sz w:val="12"/>
-                <w:szCs w:val="12"/>
-              </w:rPr>
-            </w:pPr>
-          </w:p>
-        </w:tc>
-        <w:tc>
-          <w:tcPr>
-            <w:tcW w:w="578" w:type="dxa"/>
-            <w:shd w:val="clear" w:color="auto" w:fill="auto"/>
-          </w:tcPr>
-          <w:p>
-            <w:pPr>
-              <w:jc w:val="both"/>
-              <w:rPr>
-                <w:rFonts w:ascii="Arial" w:hAnsi="Arial" w:cs="Arial"/>
-                <w:sz w:val="12"/>
-                <w:szCs w:val="12"/>
-              </w:rPr>
-            </w:pPr>
-          </w:p>
-        </w:tc>
-        <w:tc>
-          <w:tcPr>
-            <w:tcW w:w="803" w:type="dxa"/>
-            <w:shd w:val="clear" w:color="auto" w:fill="auto"/>
-          </w:tcPr>
-          <w:p>
-            <w:pPr>
-              <w:jc w:val="both"/>
-              <w:rPr>
-                <w:rFonts w:ascii="Arial" w:hAnsi="Arial" w:cs="Arial"/>
-                <w:sz w:val="12"/>
-                <w:szCs w:val="12"/>
-              </w:rPr>
-            </w:pPr>
-          </w:p>
-        </w:tc>
-        <w:tc>
-          <w:tcPr>
-            <w:tcW w:w="697" w:type="dxa"/>
-            <w:shd w:val="clear" w:color="auto" w:fill="auto"/>
-          </w:tcPr>
-          <w:p>
-            <w:pPr>
-              <w:jc w:val="both"/>
-              <w:rPr>
-                <w:rFonts w:ascii="Arial" w:hAnsi="Arial" w:cs="Arial"/>
-                <w:sz w:val="12"/>
-                <w:szCs w:val="12"/>
-              </w:rPr>
-            </w:pPr>
-            <w:r>
-              <w:rPr>
-                <w:rFonts w:ascii="Arial" w:hAnsi="Arial" w:cs="Arial"/>
-                <w:sz w:val="12"/>
-                <w:szCs w:val="12"/>
-              </w:rPr>
-              <w:t>Institucional</w:t>
-            </w:r>
-          </w:p>
-        </w:tc>
-        <w:tc>
-          <w:tcPr>
-            <w:tcW w:w="753" w:type="dxa"/>
-            <w:shd w:val="clear" w:color="auto" w:fill="auto"/>
-          </w:tcPr>
-          <w:p>
-            <w:pPr>
-              <w:jc w:val="both"/>
-              <w:rPr>
-                <w:rFonts w:ascii="Arial" w:hAnsi="Arial" w:cs="Arial"/>
-                <w:sz w:val="12"/>
-                <w:szCs w:val="12"/>
-              </w:rPr>
-            </w:pPr>
-          </w:p>
-        </w:tc>
-        <w:tc>
-          <w:tcPr>
-            <w:tcW w:w="611" w:type="dxa"/>
-            <w:shd w:val="clear" w:color="auto" w:fill="auto"/>
-          </w:tcPr>
-          <w:p>
-            <w:pPr>
-              <w:jc w:val="both"/>
-              <w:rPr>
-                <w:rFonts w:ascii="Arial" w:hAnsi="Arial" w:cs="Arial"/>
-                <w:sz w:val="12"/>
-                <w:szCs w:val="12"/>
-              </w:rPr>
-            </w:pPr>
-          </w:p>
-        </w:tc>
-        <w:tc>
-          <w:tcPr>
-            <w:tcW w:w="824" w:type="dxa"/>
-            <w:shd w:val="clear" w:color="auto" w:fill="auto"/>
-          </w:tcPr>
-          <w:p>
-            <w:pPr>
-              <w:jc w:val="both"/>
-              <w:rPr>
-                <w:rFonts w:ascii="Arial" w:hAnsi="Arial" w:cs="Arial"/>
-                <w:sz w:val="12"/>
-                <w:szCs w:val="12"/>
-              </w:rPr>
-            </w:pPr>
-          </w:p>
-        </w:tc>
-        <w:tc>
-          <w:tcPr>
-            <w:tcW w:w="654" w:type="dxa"/>
-            <w:shd w:val="clear" w:color="auto" w:fill="auto"/>
-          </w:tcPr>
-          <w:p>
-            <w:pPr>
-              <w:jc w:val="both"/>
-              <w:rPr>
-                <w:rFonts w:ascii="Arial" w:hAnsi="Arial" w:cs="Arial"/>
-                <w:sz w:val="12"/>
-                <w:szCs w:val="12"/>
-              </w:rPr>
-            </w:pPr>
-          </w:p>
-        </w:tc>
-      </w:tr>
-      <w:tr>
-        <w:trPr>
-          <w:trHeight w:val="290"/>
-        </w:trPr>
-        <w:tc>
-          <w:tcPr>
-            <w:tcW w:w="567" w:type="dxa"/>
-            <w:shd w:val="clear" w:color="auto" w:fill="auto"/>
-            <w:vAlign w:val="center"/>
-          </w:tcPr>
-          <w:p>
-            <w:pPr>
-              <w:jc w:val="both"/>
-              <w:rPr>
-                <w:rFonts w:ascii="Arial" w:hAnsi="Arial" w:cs="Arial"/>
-                <w:sz w:val="12"/>
-                <w:szCs w:val="12"/>
-              </w:rPr>
-            </w:pPr>
-            <w:r>
-              <w:rPr>
-                <w:rFonts w:ascii="Arial" w:hAnsi="Arial" w:cs="Arial"/>
-                <w:sz w:val="12"/>
-                <w:szCs w:val="12"/>
-              </w:rPr>
-              <w:t>6</w:t>
-            </w:r>
-          </w:p>
-        </w:tc>
-        <w:tc>
-          <w:tcPr>
-            <w:tcW w:w="677" w:type="dxa"/>
-            <w:shd w:val="clear" w:color="auto" w:fill="auto"/>
-          </w:tcPr>
-          <w:p>
-            <w:pPr>
-              <w:jc w:val="both"/>
-              <w:rPr>
-                <w:rFonts w:ascii="Arial" w:eastAsia="MS Gothic" w:hAnsi="Arial" w:cs="Arial"/>
-                <w:bCs/>
-                <w:color w:val="C00000"/>
-                <w:sz w:val="12"/>
-                <w:szCs w:val="12"/>
-              </w:rPr>
-            </w:pPr>
-            <w:r>
-              <w:rPr>
-                <w:rFonts w:ascii="Arial" w:eastAsia="MS Gothic" w:hAnsi="Arial" w:cs="Arial"/>
-                <w:bCs/>
-                <w:sz w:val="12"/>
-                <w:szCs w:val="12"/>
-              </w:rPr>
-              <w:t>Fortalecer la producción de investigación del grupo GISTFA</w:t>
-            </w:r>
-          </w:p>
-        </w:tc>
-        <w:tc>
-          <w:tcPr>
-            <w:tcW w:w="788" w:type="dxa"/>
-            <w:shd w:val="clear" w:color="auto" w:fill="auto"/>
-          </w:tcPr>
-          <w:p>
-            <w:pPr>
-              <w:jc w:val="both"/>
-              <w:rPr>
-                <w:rFonts w:ascii="Arial" w:hAnsi="Arial" w:cs="Arial"/>
-                <w:sz w:val="12"/>
-                <w:szCs w:val="12"/>
-              </w:rPr>
-            </w:pPr>
-            <w:r>
-              <w:rPr>
-                <w:rFonts w:ascii="Arial" w:hAnsi="Arial" w:cs="Arial"/>
-                <w:sz w:val="12"/>
-                <w:szCs w:val="12"/>
-              </w:rPr>
-              <w:t>Formulación de  proyectos  de investigación institucionales</w:t>
-            </w:r>
-          </w:p>
-        </w:tc>
-        <w:tc>
-          <w:tcPr>
-            <w:tcW w:w="657" w:type="dxa"/>
-            <w:shd w:val="clear" w:color="auto" w:fill="auto"/>
-          </w:tcPr>
-          <w:p>
-            <w:pPr>
-              <w:jc w:val="both"/>
-              <w:rPr>
-                <w:rFonts w:ascii="Arial" w:hAnsi="Arial" w:cs="Arial"/>
-                <w:sz w:val="12"/>
-                <w:szCs w:val="12"/>
-              </w:rPr>
-            </w:pPr>
-            <w:r>
-              <w:rPr>
-                <w:rFonts w:ascii="Arial" w:hAnsi="Arial" w:cs="Arial"/>
-                <w:sz w:val="12"/>
-                <w:szCs w:val="12"/>
-              </w:rPr>
-              <w:t>IIPA 2015</w:t>
-            </w:r>
-          </w:p>
-        </w:tc>
-        <w:tc>
-          <w:tcPr>
-            <w:tcW w:w="657" w:type="dxa"/>
-            <w:shd w:val="clear" w:color="auto" w:fill="auto"/>
-          </w:tcPr>
-          <w:p>
-            <w:pPr>
-              <w:jc w:val="both"/>
-              <w:rPr>
-                <w:rFonts w:ascii="Arial" w:hAnsi="Arial" w:cs="Arial"/>
-                <w:sz w:val="12"/>
-                <w:szCs w:val="12"/>
-              </w:rPr>
-            </w:pPr>
-            <w:r>
-              <w:rPr>
-                <w:rFonts w:ascii="Arial" w:hAnsi="Arial" w:cs="Arial"/>
-                <w:sz w:val="12"/>
-                <w:szCs w:val="12"/>
-              </w:rPr>
-              <w:t>IIPA</w:t>
-            </w:r>
-          </w:p>
-          <w:p>
-            <w:pPr>
-              <w:jc w:val="both"/>
-              <w:rPr>
-                <w:rFonts w:ascii="Arial" w:hAnsi="Arial" w:cs="Arial"/>
-                <w:sz w:val="12"/>
-                <w:szCs w:val="12"/>
-              </w:rPr>
-            </w:pPr>
-            <w:r>
-              <w:rPr>
-                <w:rFonts w:ascii="Arial" w:hAnsi="Arial" w:cs="Arial"/>
-                <w:sz w:val="12"/>
-                <w:szCs w:val="12"/>
-              </w:rPr>
-              <w:t>2018</w:t>
-            </w:r>
-          </w:p>
-          <w:p>
-            <w:pPr>
-              <w:jc w:val="both"/>
-              <w:rPr>
-                <w:rFonts w:ascii="Arial" w:hAnsi="Arial" w:cs="Arial"/>
-                <w:sz w:val="12"/>
-                <w:szCs w:val="12"/>
-              </w:rPr>
-            </w:pPr>
-          </w:p>
-        </w:tc>
-        <w:tc>
-          <w:tcPr>
-            <w:tcW w:w="578" w:type="dxa"/>
-            <w:shd w:val="clear" w:color="auto" w:fill="auto"/>
-          </w:tcPr>
-          <w:p>
-            <w:pPr>
-              <w:jc w:val="both"/>
-              <w:rPr>
-                <w:rFonts w:ascii="Arial" w:hAnsi="Arial" w:cs="Arial"/>
-                <w:sz w:val="12"/>
-                <w:szCs w:val="12"/>
-              </w:rPr>
-            </w:pPr>
-          </w:p>
-        </w:tc>
-        <w:tc>
-          <w:tcPr>
-            <w:tcW w:w="803" w:type="dxa"/>
-            <w:shd w:val="clear" w:color="auto" w:fill="auto"/>
-          </w:tcPr>
-          <w:p>
-            <w:pPr>
-              <w:jc w:val="both"/>
-              <w:rPr>
-                <w:rFonts w:ascii="Arial" w:hAnsi="Arial" w:cs="Arial"/>
-                <w:sz w:val="12"/>
-                <w:szCs w:val="12"/>
-              </w:rPr>
-            </w:pPr>
-            <w:r>
-              <w:rPr>
-                <w:rFonts w:ascii="Arial" w:hAnsi="Arial" w:cs="Arial"/>
-                <w:sz w:val="12"/>
-                <w:szCs w:val="12"/>
-              </w:rPr>
-              <w:t xml:space="preserve">Aprobación de 4 proyectos de investigación. </w:t>
-            </w:r>
-          </w:p>
-          <w:p>
-            <w:pPr>
-              <w:jc w:val="both"/>
-              <w:rPr>
-                <w:rFonts w:ascii="Arial" w:hAnsi="Arial" w:cs="Arial"/>
-                <w:sz w:val="12"/>
-                <w:szCs w:val="12"/>
-              </w:rPr>
-            </w:pPr>
-            <w:r>
-              <w:rPr>
-                <w:rFonts w:ascii="Arial" w:hAnsi="Arial" w:cs="Arial"/>
-                <w:sz w:val="12"/>
-                <w:szCs w:val="12"/>
-              </w:rPr>
-              <w:t>Lograr la categorización de GISTFA en la convocatoria 2017 de Colciencias</w:t>
-            </w:r>
-          </w:p>
-        </w:tc>
-        <w:tc>
-          <w:tcPr>
-            <w:tcW w:w="697" w:type="dxa"/>
-            <w:shd w:val="clear" w:color="auto" w:fill="auto"/>
-          </w:tcPr>
-          <w:p>
-            <w:pPr>
-              <w:jc w:val="both"/>
-              <w:rPr>
-                <w:rFonts w:ascii="Arial" w:hAnsi="Arial" w:cs="Arial"/>
-                <w:sz w:val="12"/>
-                <w:szCs w:val="12"/>
-              </w:rPr>
-            </w:pPr>
-            <w:r>
-              <w:rPr>
-                <w:rFonts w:ascii="Arial" w:hAnsi="Arial" w:cs="Arial"/>
-                <w:sz w:val="12"/>
-                <w:szCs w:val="12"/>
-              </w:rPr>
-              <w:t>Grupo GISTFA</w:t>
-            </w:r>
-          </w:p>
-        </w:tc>
-        <w:tc>
-          <w:tcPr>
-            <w:tcW w:w="753" w:type="dxa"/>
-            <w:shd w:val="clear" w:color="auto" w:fill="auto"/>
-          </w:tcPr>
-          <w:p>
-            <w:pPr>
-              <w:jc w:val="both"/>
-              <w:rPr>
-                <w:rFonts w:ascii="Arial" w:hAnsi="Arial" w:cs="Arial"/>
-                <w:sz w:val="12"/>
-                <w:szCs w:val="12"/>
-              </w:rPr>
-            </w:pPr>
-            <w:r>
-              <w:rPr>
-                <w:rFonts w:ascii="Arial" w:hAnsi="Arial" w:cs="Arial"/>
-                <w:sz w:val="12"/>
-                <w:szCs w:val="12"/>
-              </w:rPr>
-              <w:t>Docentes TCO de GISTFA</w:t>
-            </w:r>
-          </w:p>
-        </w:tc>
-        <w:tc>
-          <w:tcPr>
-            <w:tcW w:w="611" w:type="dxa"/>
-            <w:shd w:val="clear" w:color="auto" w:fill="auto"/>
-          </w:tcPr>
-          <w:p>
-            <w:pPr>
-              <w:jc w:val="both"/>
-              <w:rPr>
-                <w:rFonts w:ascii="Arial" w:hAnsi="Arial" w:cs="Arial"/>
-                <w:sz w:val="12"/>
-                <w:szCs w:val="12"/>
-              </w:rPr>
-            </w:pPr>
-            <w:r>
-              <w:rPr>
-                <w:rFonts w:ascii="Arial" w:hAnsi="Arial" w:cs="Arial"/>
-                <w:sz w:val="12"/>
-                <w:szCs w:val="12"/>
-              </w:rPr>
-              <w:t>4 proyectos</w:t>
-            </w:r>
-          </w:p>
-        </w:tc>
-        <w:tc>
-          <w:tcPr>
-            <w:tcW w:w="824" w:type="dxa"/>
-            <w:shd w:val="clear" w:color="auto" w:fill="auto"/>
-          </w:tcPr>
-          <w:p>
-            <w:pPr>
-              <w:jc w:val="both"/>
-              <w:rPr>
-                <w:rFonts w:ascii="Arial" w:hAnsi="Arial" w:cs="Arial"/>
-                <w:sz w:val="12"/>
-                <w:szCs w:val="12"/>
-              </w:rPr>
-            </w:pPr>
-            <w:r>
-              <w:rPr>
-                <w:rFonts w:ascii="Arial" w:hAnsi="Arial" w:cs="Arial"/>
-                <w:sz w:val="12"/>
-                <w:szCs w:val="12"/>
-              </w:rPr>
-              <w:t>Categorización en Colciencias de GISTFA</w:t>
-            </w:r>
-          </w:p>
-        </w:tc>
-        <w:tc>
-          <w:tcPr>
-            <w:tcW w:w="654" w:type="dxa"/>
-            <w:shd w:val="clear" w:color="auto" w:fill="auto"/>
-          </w:tcPr>
-          <w:p>
-            <w:pPr>
-              <w:jc w:val="both"/>
-              <w:rPr>
-                <w:rFonts w:ascii="Arial" w:hAnsi="Arial" w:cs="Arial"/>
-                <w:sz w:val="12"/>
-                <w:szCs w:val="12"/>
-              </w:rPr>
-            </w:pPr>
-            <w:r>
-              <w:rPr>
-                <w:rFonts w:ascii="Arial" w:hAnsi="Arial" w:cs="Arial"/>
-                <w:sz w:val="12"/>
-                <w:szCs w:val="12"/>
-              </w:rPr>
-              <w:t>Docentes TCO  grupo GISTFA</w:t>
-            </w:r>
-          </w:p>
-        </w:tc>
-      </w:tr>
-      <w:tr>
-        <w:trPr>
-          <w:trHeight w:val="290"/>
-        </w:trPr>
-        <w:tc>
-          <w:tcPr>
-            <w:tcW w:w="567" w:type="dxa"/>
-            <w:shd w:val="clear" w:color="auto" w:fill="auto"/>
-            <w:vAlign w:val="center"/>
-          </w:tcPr>
-          <w:p>
-            <w:pPr>
-              <w:jc w:val="both"/>
-              <w:rPr>
-                <w:rFonts w:ascii="Arial" w:hAnsi="Arial" w:cs="Arial"/>
-                <w:sz w:val="12"/>
-                <w:szCs w:val="12"/>
-              </w:rPr>
-            </w:pPr>
-            <w:r>
-              <w:rPr>
-                <w:rFonts w:ascii="Arial" w:hAnsi="Arial" w:cs="Arial"/>
-                <w:sz w:val="12"/>
-                <w:szCs w:val="12"/>
-              </w:rPr>
-              <w:t>7</w:t>
-            </w:r>
-          </w:p>
-        </w:tc>
-        <w:tc>
-          <w:tcPr>
-            <w:tcW w:w="677" w:type="dxa"/>
-            <w:shd w:val="clear" w:color="auto" w:fill="auto"/>
-          </w:tcPr>
-          <w:p>
-            <w:pPr>
-              <w:jc w:val="both"/>
+            <w:vAlign w:val="center"/>
+          </w:tcPr>
+          <w:p>
+            <w:pPr>
               <w:rPr>
                 <w:rFonts w:ascii="Arial" w:hAnsi="Arial" w:cs="Arial"/>
                 <w:sz w:val="12"/>
@@ -50466,11 +47933,10 @@
             <w:r>
               <w:rPr>
                 <w:rFonts w:ascii="Arial" w:eastAsia="Arial" w:hAnsi="Arial" w:cs="Arial"/>
-                <w:color w:val="000000" w:themeColor="text1"/>
-                <w:sz w:val="12"/>
-                <w:szCs w:val="12"/>
-              </w:rPr>
-              <w:t xml:space="preserve">Realizar una adecuada Carnetización por parte de la institución a </w:t>
+                <w:sz w:val="12"/>
+                <w:szCs w:val="12"/>
+              </w:rPr>
+              <w:t>${act</w:t>
             </w:r>
             <w:r>
               <w:rPr>
@@ -50478,1115 +47944,16 @@
                 <w:sz w:val="12"/>
                 <w:szCs w:val="12"/>
               </w:rPr>
-              <w:t>estudiantes, docente y directivos</w:t>
-            </w:r>
-          </w:p>
-        </w:tc>
-        <w:tc>
-          <w:tcPr>
-            <w:tcW w:w="788" w:type="dxa"/>
-            <w:shd w:val="clear" w:color="auto" w:fill="auto"/>
-          </w:tcPr>
-          <w:p>
-            <w:pPr>
-              <w:jc w:val="both"/>
-              <w:rPr>
-                <w:rFonts w:ascii="Arial" w:hAnsi="Arial" w:cs="Arial"/>
-                <w:sz w:val="12"/>
-                <w:szCs w:val="12"/>
-              </w:rPr>
-            </w:pPr>
-          </w:p>
-        </w:tc>
-        <w:tc>
-          <w:tcPr>
-            <w:tcW w:w="657" w:type="dxa"/>
-            <w:shd w:val="clear" w:color="auto" w:fill="auto"/>
-          </w:tcPr>
-          <w:p>
-            <w:pPr>
-              <w:jc w:val="both"/>
-              <w:rPr>
-                <w:rFonts w:ascii="Arial" w:hAnsi="Arial" w:cs="Arial"/>
-                <w:sz w:val="12"/>
-                <w:szCs w:val="12"/>
-              </w:rPr>
-            </w:pPr>
-            <w:r>
-              <w:rPr>
-                <w:rFonts w:ascii="Arial" w:hAnsi="Arial" w:cs="Arial"/>
-                <w:sz w:val="12"/>
-                <w:szCs w:val="12"/>
-              </w:rPr>
-              <w:t>IIPA 2015</w:t>
-            </w:r>
-          </w:p>
-        </w:tc>
-        <w:tc>
-          <w:tcPr>
-            <w:tcW w:w="657" w:type="dxa"/>
-            <w:shd w:val="clear" w:color="auto" w:fill="auto"/>
-          </w:tcPr>
-          <w:p>
-            <w:pPr>
-              <w:jc w:val="both"/>
-              <w:rPr>
-                <w:rFonts w:ascii="Arial" w:hAnsi="Arial" w:cs="Arial"/>
-                <w:sz w:val="12"/>
-                <w:szCs w:val="12"/>
-              </w:rPr>
-            </w:pPr>
-            <w:r>
-              <w:rPr>
-                <w:rFonts w:ascii="Arial" w:hAnsi="Arial" w:cs="Arial"/>
-                <w:sz w:val="12"/>
-                <w:szCs w:val="12"/>
-              </w:rPr>
-              <w:t>IIPA</w:t>
-            </w:r>
-          </w:p>
-          <w:p>
-            <w:pPr>
-              <w:jc w:val="both"/>
-              <w:rPr>
-                <w:rFonts w:ascii="Arial" w:hAnsi="Arial" w:cs="Arial"/>
-                <w:sz w:val="12"/>
-                <w:szCs w:val="12"/>
-              </w:rPr>
-            </w:pPr>
-            <w:r>
-              <w:rPr>
-                <w:rFonts w:ascii="Arial" w:hAnsi="Arial" w:cs="Arial"/>
-                <w:sz w:val="12"/>
-                <w:szCs w:val="12"/>
-              </w:rPr>
-              <w:t>2018</w:t>
-            </w:r>
-          </w:p>
-          <w:p>
-            <w:pPr>
-              <w:jc w:val="both"/>
-              <w:rPr>
-                <w:rFonts w:ascii="Arial" w:hAnsi="Arial" w:cs="Arial"/>
-                <w:sz w:val="12"/>
-                <w:szCs w:val="12"/>
-              </w:rPr>
-            </w:pPr>
-          </w:p>
-        </w:tc>
-        <w:tc>
-          <w:tcPr>
-            <w:tcW w:w="578" w:type="dxa"/>
-            <w:shd w:val="clear" w:color="auto" w:fill="auto"/>
-          </w:tcPr>
-          <w:p>
-            <w:pPr>
-              <w:jc w:val="both"/>
-              <w:rPr>
-                <w:rFonts w:ascii="Arial" w:hAnsi="Arial" w:cs="Arial"/>
-                <w:sz w:val="12"/>
-                <w:szCs w:val="12"/>
-              </w:rPr>
-            </w:pPr>
-          </w:p>
-        </w:tc>
-        <w:tc>
-          <w:tcPr>
-            <w:tcW w:w="803" w:type="dxa"/>
-            <w:shd w:val="clear" w:color="auto" w:fill="auto"/>
-          </w:tcPr>
-          <w:p>
-            <w:pPr>
-              <w:jc w:val="both"/>
-              <w:rPr>
-                <w:rFonts w:ascii="Arial" w:hAnsi="Arial" w:cs="Arial"/>
-                <w:sz w:val="12"/>
-                <w:szCs w:val="12"/>
-              </w:rPr>
-            </w:pPr>
-          </w:p>
-        </w:tc>
-        <w:tc>
-          <w:tcPr>
-            <w:tcW w:w="697" w:type="dxa"/>
-            <w:shd w:val="clear" w:color="auto" w:fill="auto"/>
-          </w:tcPr>
-          <w:p>
-            <w:pPr>
-              <w:jc w:val="both"/>
-              <w:rPr>
-                <w:rFonts w:ascii="Arial" w:hAnsi="Arial" w:cs="Arial"/>
-                <w:sz w:val="12"/>
-                <w:szCs w:val="12"/>
-              </w:rPr>
-            </w:pPr>
-            <w:r>
-              <w:rPr>
-                <w:rFonts w:ascii="Arial" w:hAnsi="Arial" w:cs="Arial"/>
-                <w:sz w:val="12"/>
-                <w:szCs w:val="12"/>
-              </w:rPr>
-              <w:t>Institucional</w:t>
-            </w:r>
-          </w:p>
-        </w:tc>
-        <w:tc>
-          <w:tcPr>
-            <w:tcW w:w="753" w:type="dxa"/>
-            <w:shd w:val="clear" w:color="auto" w:fill="auto"/>
-          </w:tcPr>
-          <w:p>
-            <w:pPr>
-              <w:jc w:val="both"/>
-              <w:rPr>
-                <w:rFonts w:ascii="Arial" w:hAnsi="Arial" w:cs="Arial"/>
-                <w:sz w:val="12"/>
-                <w:szCs w:val="12"/>
-              </w:rPr>
-            </w:pPr>
-          </w:p>
-        </w:tc>
-        <w:tc>
-          <w:tcPr>
-            <w:tcW w:w="611" w:type="dxa"/>
-            <w:shd w:val="clear" w:color="auto" w:fill="auto"/>
-          </w:tcPr>
-          <w:p>
-            <w:pPr>
-              <w:jc w:val="both"/>
-              <w:rPr>
-                <w:rFonts w:ascii="Arial" w:hAnsi="Arial" w:cs="Arial"/>
-                <w:sz w:val="12"/>
-                <w:szCs w:val="12"/>
-              </w:rPr>
-            </w:pPr>
-          </w:p>
-        </w:tc>
-        <w:tc>
-          <w:tcPr>
-            <w:tcW w:w="824" w:type="dxa"/>
-            <w:shd w:val="clear" w:color="auto" w:fill="auto"/>
-          </w:tcPr>
-          <w:p>
-            <w:pPr>
-              <w:jc w:val="both"/>
-              <w:rPr>
-                <w:rFonts w:ascii="Arial" w:hAnsi="Arial" w:cs="Arial"/>
-                <w:sz w:val="12"/>
-                <w:szCs w:val="12"/>
-              </w:rPr>
-            </w:pPr>
-          </w:p>
-        </w:tc>
-        <w:tc>
-          <w:tcPr>
-            <w:tcW w:w="654" w:type="dxa"/>
-            <w:shd w:val="clear" w:color="auto" w:fill="auto"/>
-          </w:tcPr>
-          <w:p>
-            <w:pPr>
-              <w:jc w:val="both"/>
-              <w:rPr>
-                <w:rFonts w:ascii="Arial" w:hAnsi="Arial" w:cs="Arial"/>
-                <w:sz w:val="12"/>
-                <w:szCs w:val="12"/>
-              </w:rPr>
-            </w:pPr>
-          </w:p>
-        </w:tc>
-      </w:tr>
-      <w:tr>
-        <w:trPr>
-          <w:trHeight w:val="290"/>
-        </w:trPr>
-        <w:tc>
-          <w:tcPr>
-            <w:tcW w:w="567" w:type="dxa"/>
-            <w:shd w:val="clear" w:color="auto" w:fill="auto"/>
-            <w:vAlign w:val="center"/>
-          </w:tcPr>
-          <w:p>
-            <w:pPr>
-              <w:jc w:val="both"/>
-              <w:rPr>
-                <w:rFonts w:ascii="Arial" w:hAnsi="Arial" w:cs="Arial"/>
-                <w:sz w:val="12"/>
-                <w:szCs w:val="12"/>
-              </w:rPr>
-            </w:pPr>
-            <w:r>
-              <w:rPr>
-                <w:rFonts w:ascii="Arial" w:hAnsi="Arial" w:cs="Arial"/>
-                <w:sz w:val="12"/>
-                <w:szCs w:val="12"/>
-              </w:rPr>
-              <w:t>8</w:t>
-            </w:r>
-          </w:p>
-        </w:tc>
-        <w:tc>
-          <w:tcPr>
-            <w:tcW w:w="677" w:type="dxa"/>
-            <w:shd w:val="clear" w:color="auto" w:fill="auto"/>
-          </w:tcPr>
-          <w:p>
-            <w:pPr>
-              <w:jc w:val="both"/>
-              <w:rPr>
-                <w:rFonts w:ascii="Arial" w:eastAsia="MS Gothic" w:hAnsi="Arial" w:cs="Arial"/>
-                <w:bCs/>
-                <w:sz w:val="12"/>
-                <w:szCs w:val="12"/>
-              </w:rPr>
-            </w:pPr>
-            <w:r>
-              <w:rPr>
-                <w:rFonts w:ascii="Arial" w:eastAsia="MS Gothic" w:hAnsi="Arial" w:cs="Arial"/>
-                <w:bCs/>
-                <w:sz w:val="12"/>
-                <w:szCs w:val="12"/>
-              </w:rPr>
-              <w:t>Mejorar las condiciones de contratación de los docentes, que garantice la continuidad de los procesos académicos</w:t>
-            </w:r>
-          </w:p>
-        </w:tc>
-        <w:tc>
-          <w:tcPr>
-            <w:tcW w:w="788" w:type="dxa"/>
-            <w:shd w:val="clear" w:color="auto" w:fill="auto"/>
-          </w:tcPr>
-          <w:p>
-            <w:pPr>
-              <w:jc w:val="both"/>
-              <w:rPr>
-                <w:rFonts w:ascii="Arial" w:hAnsi="Arial" w:cs="Arial"/>
-                <w:sz w:val="12"/>
-                <w:szCs w:val="12"/>
-              </w:rPr>
-            </w:pPr>
-          </w:p>
-        </w:tc>
-        <w:tc>
-          <w:tcPr>
-            <w:tcW w:w="657" w:type="dxa"/>
-            <w:shd w:val="clear" w:color="auto" w:fill="auto"/>
-          </w:tcPr>
-          <w:p>
-            <w:pPr>
-              <w:jc w:val="both"/>
-              <w:rPr>
-                <w:rFonts w:ascii="Arial" w:hAnsi="Arial" w:cs="Arial"/>
-                <w:sz w:val="12"/>
-                <w:szCs w:val="12"/>
-              </w:rPr>
-            </w:pPr>
-            <w:r>
-              <w:rPr>
-                <w:rFonts w:ascii="Arial" w:hAnsi="Arial" w:cs="Arial"/>
-                <w:sz w:val="12"/>
-                <w:szCs w:val="12"/>
-              </w:rPr>
-              <w:t>IIPA 2015</w:t>
-            </w:r>
-          </w:p>
-        </w:tc>
-        <w:tc>
-          <w:tcPr>
-            <w:tcW w:w="657" w:type="dxa"/>
-            <w:shd w:val="clear" w:color="auto" w:fill="auto"/>
-          </w:tcPr>
-          <w:p>
-            <w:pPr>
-              <w:jc w:val="both"/>
-              <w:rPr>
-                <w:rFonts w:ascii="Arial" w:hAnsi="Arial" w:cs="Arial"/>
-                <w:sz w:val="12"/>
-                <w:szCs w:val="12"/>
-              </w:rPr>
-            </w:pPr>
-            <w:r>
-              <w:rPr>
-                <w:rFonts w:ascii="Arial" w:hAnsi="Arial" w:cs="Arial"/>
-                <w:sz w:val="12"/>
-                <w:szCs w:val="12"/>
-              </w:rPr>
-              <w:t>IIPA</w:t>
-            </w:r>
-          </w:p>
-          <w:p>
-            <w:pPr>
-              <w:jc w:val="both"/>
-              <w:rPr>
-                <w:rFonts w:ascii="Arial" w:hAnsi="Arial" w:cs="Arial"/>
-                <w:sz w:val="12"/>
-                <w:szCs w:val="12"/>
-              </w:rPr>
-            </w:pPr>
-            <w:r>
-              <w:rPr>
-                <w:rFonts w:ascii="Arial" w:hAnsi="Arial" w:cs="Arial"/>
-                <w:sz w:val="12"/>
-                <w:szCs w:val="12"/>
-              </w:rPr>
-              <w:t>2018</w:t>
-            </w:r>
-          </w:p>
-          <w:p>
-            <w:pPr>
-              <w:jc w:val="both"/>
-              <w:rPr>
-                <w:rFonts w:ascii="Arial" w:hAnsi="Arial" w:cs="Arial"/>
-                <w:sz w:val="12"/>
-                <w:szCs w:val="12"/>
-              </w:rPr>
-            </w:pPr>
-          </w:p>
-        </w:tc>
-        <w:tc>
-          <w:tcPr>
-            <w:tcW w:w="578" w:type="dxa"/>
-            <w:shd w:val="clear" w:color="auto" w:fill="auto"/>
-          </w:tcPr>
-          <w:p>
-            <w:pPr>
-              <w:jc w:val="both"/>
-              <w:rPr>
-                <w:rFonts w:ascii="Arial" w:hAnsi="Arial" w:cs="Arial"/>
-                <w:sz w:val="12"/>
-                <w:szCs w:val="12"/>
-              </w:rPr>
-            </w:pPr>
-          </w:p>
-        </w:tc>
-        <w:tc>
-          <w:tcPr>
-            <w:tcW w:w="803" w:type="dxa"/>
-            <w:shd w:val="clear" w:color="auto" w:fill="auto"/>
-          </w:tcPr>
-          <w:p>
-            <w:pPr>
-              <w:jc w:val="both"/>
-              <w:rPr>
-                <w:rFonts w:ascii="Arial" w:hAnsi="Arial" w:cs="Arial"/>
-                <w:sz w:val="12"/>
-                <w:szCs w:val="12"/>
-              </w:rPr>
-            </w:pPr>
-          </w:p>
-        </w:tc>
-        <w:tc>
-          <w:tcPr>
-            <w:tcW w:w="697" w:type="dxa"/>
-            <w:shd w:val="clear" w:color="auto" w:fill="auto"/>
-          </w:tcPr>
-          <w:p>
-            <w:pPr>
-              <w:jc w:val="both"/>
-              <w:rPr>
-                <w:rFonts w:ascii="Arial" w:hAnsi="Arial" w:cs="Arial"/>
-                <w:sz w:val="12"/>
-                <w:szCs w:val="12"/>
-              </w:rPr>
-            </w:pPr>
-            <w:r>
-              <w:rPr>
-                <w:rFonts w:ascii="Arial" w:hAnsi="Arial" w:cs="Arial"/>
-                <w:sz w:val="12"/>
-                <w:szCs w:val="12"/>
-              </w:rPr>
-              <w:t>Institucional</w:t>
-            </w:r>
-          </w:p>
-        </w:tc>
-        <w:tc>
-          <w:tcPr>
-            <w:tcW w:w="753" w:type="dxa"/>
-            <w:shd w:val="clear" w:color="auto" w:fill="auto"/>
-          </w:tcPr>
-          <w:p>
-            <w:pPr>
-              <w:jc w:val="both"/>
-              <w:rPr>
-                <w:rFonts w:ascii="Arial" w:hAnsi="Arial" w:cs="Arial"/>
-                <w:sz w:val="12"/>
-                <w:szCs w:val="12"/>
-              </w:rPr>
-            </w:pPr>
-          </w:p>
-        </w:tc>
-        <w:tc>
-          <w:tcPr>
-            <w:tcW w:w="611" w:type="dxa"/>
-            <w:shd w:val="clear" w:color="auto" w:fill="auto"/>
-          </w:tcPr>
-          <w:p>
-            <w:pPr>
-              <w:jc w:val="both"/>
-              <w:rPr>
-                <w:rFonts w:ascii="Arial" w:hAnsi="Arial" w:cs="Arial"/>
-                <w:sz w:val="12"/>
-                <w:szCs w:val="12"/>
-              </w:rPr>
-            </w:pPr>
-          </w:p>
-        </w:tc>
-        <w:tc>
-          <w:tcPr>
-            <w:tcW w:w="824" w:type="dxa"/>
-            <w:shd w:val="clear" w:color="auto" w:fill="auto"/>
-          </w:tcPr>
-          <w:p>
-            <w:pPr>
-              <w:jc w:val="both"/>
-              <w:rPr>
-                <w:rFonts w:ascii="Arial" w:hAnsi="Arial" w:cs="Arial"/>
-                <w:sz w:val="12"/>
-                <w:szCs w:val="12"/>
-              </w:rPr>
-            </w:pPr>
-          </w:p>
-        </w:tc>
-        <w:tc>
-          <w:tcPr>
-            <w:tcW w:w="654" w:type="dxa"/>
-            <w:shd w:val="clear" w:color="auto" w:fill="auto"/>
-          </w:tcPr>
-          <w:p>
-            <w:pPr>
-              <w:jc w:val="both"/>
-              <w:rPr>
-                <w:rFonts w:ascii="Arial" w:hAnsi="Arial" w:cs="Arial"/>
-                <w:sz w:val="12"/>
-                <w:szCs w:val="12"/>
-              </w:rPr>
-            </w:pPr>
-          </w:p>
-        </w:tc>
-      </w:tr>
-      <w:tr>
-        <w:trPr>
-          <w:trHeight w:val="290"/>
-        </w:trPr>
-        <w:tc>
-          <w:tcPr>
-            <w:tcW w:w="567" w:type="dxa"/>
-            <w:shd w:val="clear" w:color="auto" w:fill="auto"/>
-            <w:vAlign w:val="center"/>
-          </w:tcPr>
-          <w:p>
-            <w:pPr>
-              <w:jc w:val="both"/>
-              <w:rPr>
-                <w:rFonts w:ascii="Arial" w:hAnsi="Arial" w:cs="Arial"/>
-                <w:sz w:val="12"/>
-                <w:szCs w:val="12"/>
-              </w:rPr>
-            </w:pPr>
-            <w:r>
-              <w:rPr>
-                <w:rFonts w:ascii="Arial" w:hAnsi="Arial" w:cs="Arial"/>
-                <w:sz w:val="12"/>
-                <w:szCs w:val="12"/>
-              </w:rPr>
-              <w:t>9</w:t>
-            </w:r>
-          </w:p>
-        </w:tc>
-        <w:tc>
-          <w:tcPr>
-            <w:tcW w:w="677" w:type="dxa"/>
-            <w:shd w:val="clear" w:color="auto" w:fill="auto"/>
-          </w:tcPr>
-          <w:p>
-            <w:pPr>
-              <w:jc w:val="both"/>
-              <w:rPr>
-                <w:rFonts w:ascii="Arial" w:hAnsi="Arial" w:cs="Arial"/>
-                <w:sz w:val="12"/>
-                <w:szCs w:val="12"/>
-              </w:rPr>
-            </w:pPr>
-            <w:r>
-              <w:rPr>
-                <w:rFonts w:ascii="Arial" w:hAnsi="Arial" w:cs="Arial"/>
-                <w:sz w:val="12"/>
-                <w:szCs w:val="12"/>
-              </w:rPr>
-              <w:t>Realizar un estudio del impacto del graduado basado en la plataforma OLE</w:t>
-            </w:r>
-          </w:p>
-        </w:tc>
-        <w:tc>
-          <w:tcPr>
-            <w:tcW w:w="788" w:type="dxa"/>
-            <w:shd w:val="clear" w:color="auto" w:fill="auto"/>
-          </w:tcPr>
-          <w:p>
-            <w:pPr>
-              <w:jc w:val="both"/>
-              <w:rPr>
-                <w:rFonts w:ascii="Arial" w:hAnsi="Arial" w:cs="Arial"/>
-                <w:sz w:val="12"/>
-                <w:szCs w:val="12"/>
-              </w:rPr>
-            </w:pPr>
-            <w:r>
-              <w:rPr>
-                <w:rFonts w:ascii="Arial" w:hAnsi="Arial" w:cs="Arial"/>
-                <w:sz w:val="12"/>
-                <w:szCs w:val="12"/>
-              </w:rPr>
-              <w:t>Estudio de Impacto del graduado del programa de Sistemas-Facatativá</w:t>
-            </w:r>
-          </w:p>
-        </w:tc>
-        <w:tc>
-          <w:tcPr>
-            <w:tcW w:w="657" w:type="dxa"/>
-            <w:shd w:val="clear" w:color="auto" w:fill="auto"/>
-          </w:tcPr>
-          <w:p>
-            <w:pPr>
-              <w:jc w:val="both"/>
-              <w:rPr>
-                <w:rFonts w:ascii="Arial" w:hAnsi="Arial" w:cs="Arial"/>
-                <w:sz w:val="12"/>
-                <w:szCs w:val="12"/>
-              </w:rPr>
-            </w:pPr>
-            <w:r>
-              <w:rPr>
-                <w:rFonts w:ascii="Arial" w:hAnsi="Arial" w:cs="Arial"/>
-                <w:sz w:val="12"/>
-                <w:szCs w:val="12"/>
-              </w:rPr>
-              <w:t>IIPA 2015</w:t>
-            </w:r>
-          </w:p>
-        </w:tc>
-        <w:tc>
-          <w:tcPr>
-            <w:tcW w:w="657" w:type="dxa"/>
-            <w:shd w:val="clear" w:color="auto" w:fill="auto"/>
-          </w:tcPr>
-          <w:p>
-            <w:pPr>
-              <w:jc w:val="both"/>
-              <w:rPr>
-                <w:rFonts w:ascii="Arial" w:hAnsi="Arial" w:cs="Arial"/>
-                <w:sz w:val="12"/>
-                <w:szCs w:val="12"/>
-              </w:rPr>
-            </w:pPr>
-            <w:r>
-              <w:rPr>
-                <w:rFonts w:ascii="Arial" w:hAnsi="Arial" w:cs="Arial"/>
-                <w:sz w:val="12"/>
-                <w:szCs w:val="12"/>
-              </w:rPr>
-              <w:t>IPA</w:t>
-            </w:r>
-          </w:p>
-          <w:p>
-            <w:pPr>
-              <w:jc w:val="both"/>
-              <w:rPr>
-                <w:rFonts w:ascii="Arial" w:hAnsi="Arial" w:cs="Arial"/>
-                <w:sz w:val="12"/>
-                <w:szCs w:val="12"/>
-              </w:rPr>
-            </w:pPr>
-            <w:r>
-              <w:rPr>
-                <w:rFonts w:ascii="Arial" w:hAnsi="Arial" w:cs="Arial"/>
-                <w:sz w:val="12"/>
-                <w:szCs w:val="12"/>
-              </w:rPr>
-              <w:t>2018</w:t>
-            </w:r>
-          </w:p>
-          <w:p>
-            <w:pPr>
-              <w:jc w:val="both"/>
-              <w:rPr>
-                <w:rFonts w:ascii="Arial" w:hAnsi="Arial" w:cs="Arial"/>
-                <w:sz w:val="12"/>
-                <w:szCs w:val="12"/>
-              </w:rPr>
-            </w:pPr>
-          </w:p>
-        </w:tc>
-        <w:tc>
-          <w:tcPr>
-            <w:tcW w:w="578" w:type="dxa"/>
-            <w:shd w:val="clear" w:color="auto" w:fill="auto"/>
-          </w:tcPr>
-          <w:p>
-            <w:pPr>
-              <w:jc w:val="both"/>
-              <w:rPr>
-                <w:rFonts w:ascii="Arial" w:hAnsi="Arial" w:cs="Arial"/>
-                <w:sz w:val="12"/>
-                <w:szCs w:val="12"/>
-              </w:rPr>
-            </w:pPr>
-          </w:p>
-        </w:tc>
-        <w:tc>
-          <w:tcPr>
-            <w:tcW w:w="803" w:type="dxa"/>
-            <w:shd w:val="clear" w:color="auto" w:fill="auto"/>
-          </w:tcPr>
-          <w:p>
-            <w:pPr>
-              <w:jc w:val="both"/>
-              <w:rPr>
-                <w:rFonts w:ascii="Arial" w:hAnsi="Arial" w:cs="Arial"/>
-                <w:sz w:val="12"/>
-                <w:szCs w:val="12"/>
-              </w:rPr>
-            </w:pPr>
-            <w:r>
-              <w:rPr>
-                <w:rFonts w:ascii="Arial" w:hAnsi="Arial" w:cs="Arial"/>
-                <w:sz w:val="12"/>
-                <w:szCs w:val="12"/>
-              </w:rPr>
-              <w:t>Documento estudio de impacto del graduado</w:t>
-            </w:r>
-          </w:p>
-        </w:tc>
-        <w:tc>
-          <w:tcPr>
-            <w:tcW w:w="697" w:type="dxa"/>
-            <w:shd w:val="clear" w:color="auto" w:fill="auto"/>
-          </w:tcPr>
-          <w:p>
-            <w:pPr>
-              <w:jc w:val="both"/>
-              <w:rPr>
-                <w:rFonts w:ascii="Arial" w:hAnsi="Arial" w:cs="Arial"/>
-                <w:sz w:val="12"/>
-                <w:szCs w:val="12"/>
-              </w:rPr>
-            </w:pPr>
-            <w:r>
-              <w:rPr>
-                <w:rFonts w:ascii="Arial" w:hAnsi="Arial" w:cs="Arial"/>
-                <w:sz w:val="12"/>
-                <w:szCs w:val="12"/>
-              </w:rPr>
-              <w:t>Jaime Parra</w:t>
-            </w:r>
-          </w:p>
-        </w:tc>
-        <w:tc>
-          <w:tcPr>
-            <w:tcW w:w="753" w:type="dxa"/>
-            <w:shd w:val="clear" w:color="auto" w:fill="auto"/>
-          </w:tcPr>
-          <w:p>
-            <w:pPr>
-              <w:jc w:val="both"/>
-              <w:rPr>
-                <w:rFonts w:ascii="Arial" w:hAnsi="Arial" w:cs="Arial"/>
-                <w:sz w:val="12"/>
-                <w:szCs w:val="12"/>
-              </w:rPr>
-            </w:pPr>
-            <w:r>
-              <w:rPr>
-                <w:rFonts w:ascii="Arial" w:hAnsi="Arial" w:cs="Arial"/>
-                <w:sz w:val="12"/>
-                <w:szCs w:val="12"/>
-              </w:rPr>
-              <w:t>Coordinación del programa</w:t>
-            </w:r>
-          </w:p>
-          <w:p>
-            <w:pPr>
-              <w:jc w:val="both"/>
-              <w:rPr>
-                <w:rFonts w:ascii="Arial" w:hAnsi="Arial" w:cs="Arial"/>
-                <w:sz w:val="12"/>
-                <w:szCs w:val="12"/>
-              </w:rPr>
-            </w:pPr>
-          </w:p>
-          <w:p>
-            <w:pPr>
-              <w:jc w:val="both"/>
-              <w:rPr>
-                <w:rFonts w:ascii="Arial" w:hAnsi="Arial" w:cs="Arial"/>
-                <w:sz w:val="12"/>
-                <w:szCs w:val="12"/>
-              </w:rPr>
-            </w:pPr>
-            <w:r>
-              <w:rPr>
-                <w:rFonts w:ascii="Arial" w:hAnsi="Arial" w:cs="Arial"/>
-                <w:sz w:val="12"/>
-                <w:szCs w:val="12"/>
-              </w:rPr>
-              <w:t>Comité curricular</w:t>
-            </w:r>
-          </w:p>
-        </w:tc>
-        <w:tc>
-          <w:tcPr>
-            <w:tcW w:w="611" w:type="dxa"/>
-            <w:shd w:val="clear" w:color="auto" w:fill="auto"/>
-          </w:tcPr>
-          <w:p>
-            <w:pPr>
-              <w:jc w:val="both"/>
-              <w:rPr>
-                <w:rFonts w:ascii="Arial" w:hAnsi="Arial" w:cs="Arial"/>
-                <w:sz w:val="12"/>
-                <w:szCs w:val="12"/>
-              </w:rPr>
-            </w:pPr>
-            <w:r>
-              <w:rPr>
-                <w:rFonts w:ascii="Arial" w:hAnsi="Arial" w:cs="Arial"/>
-                <w:sz w:val="12"/>
-                <w:szCs w:val="12"/>
-              </w:rPr>
-              <w:t>Un documento estudio de impacto</w:t>
-            </w:r>
-          </w:p>
-        </w:tc>
-        <w:tc>
-          <w:tcPr>
-            <w:tcW w:w="824" w:type="dxa"/>
-            <w:shd w:val="clear" w:color="auto" w:fill="auto"/>
-          </w:tcPr>
-          <w:p>
-            <w:pPr>
-              <w:jc w:val="both"/>
-              <w:rPr>
-                <w:rFonts w:ascii="Arial" w:hAnsi="Arial" w:cs="Arial"/>
-                <w:sz w:val="12"/>
-                <w:szCs w:val="12"/>
-              </w:rPr>
-            </w:pPr>
-            <w:r>
-              <w:rPr>
-                <w:rFonts w:ascii="Arial" w:hAnsi="Arial" w:cs="Arial"/>
-                <w:sz w:val="12"/>
-                <w:szCs w:val="12"/>
-              </w:rPr>
-              <w:t>Estudio de impacto del graduado en los últimos cinco años, basado en la plataforma OLE.</w:t>
-            </w:r>
-          </w:p>
-        </w:tc>
-        <w:tc>
-          <w:tcPr>
-            <w:tcW w:w="654" w:type="dxa"/>
-            <w:shd w:val="clear" w:color="auto" w:fill="auto"/>
-          </w:tcPr>
-          <w:p>
-            <w:pPr>
-              <w:jc w:val="both"/>
-              <w:rPr>
-                <w:rFonts w:ascii="Arial" w:hAnsi="Arial" w:cs="Arial"/>
-                <w:sz w:val="12"/>
-                <w:szCs w:val="12"/>
-              </w:rPr>
-            </w:pPr>
-            <w:r>
-              <w:rPr>
-                <w:rFonts w:ascii="Arial" w:hAnsi="Arial" w:cs="Arial"/>
-                <w:sz w:val="12"/>
-                <w:szCs w:val="12"/>
-              </w:rPr>
-              <w:t xml:space="preserve">Docentes grupo de trabajo del comité curricular </w:t>
-            </w:r>
-          </w:p>
-          <w:p>
-            <w:pPr>
-              <w:jc w:val="both"/>
-              <w:rPr>
-                <w:rFonts w:ascii="Arial" w:hAnsi="Arial" w:cs="Arial"/>
-                <w:sz w:val="12"/>
-                <w:szCs w:val="12"/>
-              </w:rPr>
-            </w:pPr>
-          </w:p>
-        </w:tc>
-      </w:tr>
-      <w:tr>
-        <w:trPr>
-          <w:trHeight w:val="290"/>
-        </w:trPr>
-        <w:tc>
-          <w:tcPr>
-            <w:tcW w:w="567" w:type="dxa"/>
-            <w:shd w:val="clear" w:color="auto" w:fill="auto"/>
-            <w:vAlign w:val="center"/>
-          </w:tcPr>
-          <w:p>
-            <w:pPr>
-              <w:jc w:val="both"/>
-              <w:rPr>
-                <w:rFonts w:ascii="Arial" w:hAnsi="Arial" w:cs="Arial"/>
-                <w:sz w:val="12"/>
-                <w:szCs w:val="12"/>
-              </w:rPr>
-            </w:pPr>
-            <w:r>
-              <w:rPr>
-                <w:rFonts w:ascii="Arial" w:hAnsi="Arial" w:cs="Arial"/>
-                <w:sz w:val="12"/>
-                <w:szCs w:val="12"/>
-              </w:rPr>
-              <w:t>10</w:t>
-            </w:r>
-          </w:p>
-        </w:tc>
-        <w:tc>
-          <w:tcPr>
-            <w:tcW w:w="677" w:type="dxa"/>
-            <w:shd w:val="clear" w:color="auto" w:fill="auto"/>
-          </w:tcPr>
-          <w:p>
-            <w:pPr>
-              <w:jc w:val="both"/>
-              <w:rPr>
-                <w:rFonts w:ascii="Arial" w:hAnsi="Arial" w:cs="Arial"/>
-                <w:sz w:val="12"/>
-                <w:szCs w:val="12"/>
-              </w:rPr>
-            </w:pPr>
-            <w:r>
-              <w:rPr>
-                <w:rFonts w:ascii="Arial" w:hAnsi="Arial" w:cs="Arial"/>
-                <w:sz w:val="12"/>
-                <w:szCs w:val="12"/>
-              </w:rPr>
-              <w:t>Asignación de espacios físico, recursos logísticos y tecnológ</w:t>
-            </w:r>
-            <w:r>
-              <w:rPr>
-                <w:rFonts w:ascii="Arial" w:hAnsi="Arial" w:cs="Arial"/>
-                <w:sz w:val="12"/>
-                <w:szCs w:val="12"/>
-              </w:rPr>
-              <w:lastRenderedPageBreak/>
-              <w:t>icos para el desarrollo de actividades de investigación y prácticas de laboratorio</w:t>
-            </w:r>
-          </w:p>
-        </w:tc>
-        <w:tc>
-          <w:tcPr>
-            <w:tcW w:w="788" w:type="dxa"/>
-            <w:shd w:val="clear" w:color="auto" w:fill="auto"/>
-          </w:tcPr>
-          <w:p>
-            <w:pPr>
-              <w:jc w:val="both"/>
-              <w:rPr>
-                <w:rFonts w:ascii="Arial" w:hAnsi="Arial" w:cs="Arial"/>
-                <w:sz w:val="12"/>
-                <w:szCs w:val="12"/>
-              </w:rPr>
-            </w:pPr>
-          </w:p>
-        </w:tc>
-        <w:tc>
-          <w:tcPr>
-            <w:tcW w:w="657" w:type="dxa"/>
-            <w:shd w:val="clear" w:color="auto" w:fill="auto"/>
-          </w:tcPr>
-          <w:p>
-            <w:pPr>
-              <w:jc w:val="both"/>
-              <w:rPr>
-                <w:rFonts w:ascii="Arial" w:hAnsi="Arial" w:cs="Arial"/>
-                <w:sz w:val="12"/>
-                <w:szCs w:val="12"/>
-              </w:rPr>
-            </w:pPr>
-            <w:r>
-              <w:rPr>
-                <w:rFonts w:ascii="Arial" w:hAnsi="Arial" w:cs="Arial"/>
-                <w:sz w:val="12"/>
-                <w:szCs w:val="12"/>
-              </w:rPr>
-              <w:t>IIPA 2015</w:t>
-            </w:r>
-          </w:p>
-        </w:tc>
-        <w:tc>
-          <w:tcPr>
-            <w:tcW w:w="657" w:type="dxa"/>
-            <w:shd w:val="clear" w:color="auto" w:fill="auto"/>
-          </w:tcPr>
-          <w:p>
-            <w:pPr>
-              <w:jc w:val="both"/>
-              <w:rPr>
-                <w:rFonts w:ascii="Arial" w:hAnsi="Arial" w:cs="Arial"/>
-                <w:sz w:val="12"/>
-                <w:szCs w:val="12"/>
-              </w:rPr>
-            </w:pPr>
-            <w:r>
-              <w:rPr>
-                <w:rFonts w:ascii="Arial" w:hAnsi="Arial" w:cs="Arial"/>
-                <w:sz w:val="12"/>
-                <w:szCs w:val="12"/>
-              </w:rPr>
-              <w:t>IIPA</w:t>
-            </w:r>
-          </w:p>
-          <w:p>
-            <w:pPr>
-              <w:jc w:val="both"/>
-              <w:rPr>
-                <w:rFonts w:ascii="Arial" w:hAnsi="Arial" w:cs="Arial"/>
-                <w:sz w:val="12"/>
-                <w:szCs w:val="12"/>
-              </w:rPr>
-            </w:pPr>
-            <w:r>
-              <w:rPr>
-                <w:rFonts w:ascii="Arial" w:hAnsi="Arial" w:cs="Arial"/>
-                <w:sz w:val="12"/>
-                <w:szCs w:val="12"/>
-              </w:rPr>
-              <w:t>2016</w:t>
-            </w:r>
-          </w:p>
-          <w:p>
-            <w:pPr>
-              <w:jc w:val="both"/>
-              <w:rPr>
-                <w:rFonts w:ascii="Arial" w:hAnsi="Arial" w:cs="Arial"/>
-                <w:sz w:val="12"/>
-                <w:szCs w:val="12"/>
-              </w:rPr>
-            </w:pPr>
-          </w:p>
-        </w:tc>
-        <w:tc>
-          <w:tcPr>
-            <w:tcW w:w="578" w:type="dxa"/>
-            <w:shd w:val="clear" w:color="auto" w:fill="auto"/>
-          </w:tcPr>
-          <w:p>
-            <w:pPr>
-              <w:jc w:val="both"/>
-              <w:rPr>
-                <w:rFonts w:ascii="Arial" w:hAnsi="Arial" w:cs="Arial"/>
-                <w:sz w:val="12"/>
-                <w:szCs w:val="12"/>
-              </w:rPr>
-            </w:pPr>
-          </w:p>
-        </w:tc>
-        <w:tc>
-          <w:tcPr>
-            <w:tcW w:w="803" w:type="dxa"/>
-            <w:shd w:val="clear" w:color="auto" w:fill="auto"/>
-          </w:tcPr>
-          <w:p>
-            <w:pPr>
-              <w:jc w:val="both"/>
-              <w:rPr>
-                <w:rFonts w:ascii="Arial" w:hAnsi="Arial" w:cs="Arial"/>
-                <w:sz w:val="12"/>
-                <w:szCs w:val="12"/>
-              </w:rPr>
-            </w:pPr>
-          </w:p>
-        </w:tc>
-        <w:tc>
-          <w:tcPr>
-            <w:tcW w:w="697" w:type="dxa"/>
-            <w:shd w:val="clear" w:color="auto" w:fill="auto"/>
-          </w:tcPr>
-          <w:p>
-            <w:pPr>
-              <w:jc w:val="both"/>
-              <w:rPr>
-                <w:rFonts w:ascii="Arial" w:hAnsi="Arial" w:cs="Arial"/>
-                <w:sz w:val="12"/>
-                <w:szCs w:val="12"/>
-              </w:rPr>
-            </w:pPr>
-            <w:r>
-              <w:rPr>
-                <w:rFonts w:ascii="Arial" w:hAnsi="Arial" w:cs="Arial"/>
-                <w:sz w:val="12"/>
-                <w:szCs w:val="12"/>
-              </w:rPr>
-              <w:t>Institucional</w:t>
-            </w:r>
-          </w:p>
-        </w:tc>
-        <w:tc>
-          <w:tcPr>
-            <w:tcW w:w="753" w:type="dxa"/>
-            <w:shd w:val="clear" w:color="auto" w:fill="auto"/>
-          </w:tcPr>
-          <w:p>
-            <w:pPr>
-              <w:jc w:val="both"/>
-              <w:rPr>
-                <w:rFonts w:ascii="Arial" w:hAnsi="Arial" w:cs="Arial"/>
-                <w:sz w:val="12"/>
-                <w:szCs w:val="12"/>
-              </w:rPr>
-            </w:pPr>
-          </w:p>
-        </w:tc>
-        <w:tc>
-          <w:tcPr>
-            <w:tcW w:w="611" w:type="dxa"/>
-            <w:shd w:val="clear" w:color="auto" w:fill="auto"/>
-          </w:tcPr>
-          <w:p>
-            <w:pPr>
-              <w:jc w:val="both"/>
-              <w:rPr>
-                <w:rFonts w:ascii="Arial" w:hAnsi="Arial" w:cs="Arial"/>
-                <w:sz w:val="12"/>
-                <w:szCs w:val="12"/>
-              </w:rPr>
-            </w:pPr>
-          </w:p>
-        </w:tc>
-        <w:tc>
-          <w:tcPr>
-            <w:tcW w:w="824" w:type="dxa"/>
-            <w:shd w:val="clear" w:color="auto" w:fill="auto"/>
-          </w:tcPr>
-          <w:p>
-            <w:pPr>
-              <w:jc w:val="both"/>
-              <w:rPr>
-                <w:rFonts w:ascii="Arial" w:hAnsi="Arial" w:cs="Arial"/>
-                <w:sz w:val="12"/>
-                <w:szCs w:val="12"/>
-              </w:rPr>
-            </w:pPr>
-          </w:p>
-        </w:tc>
-        <w:tc>
-          <w:tcPr>
-            <w:tcW w:w="654" w:type="dxa"/>
-            <w:shd w:val="clear" w:color="auto" w:fill="auto"/>
-          </w:tcPr>
-          <w:p>
-            <w:pPr>
-              <w:jc w:val="both"/>
-              <w:rPr>
-                <w:rFonts w:ascii="Arial" w:hAnsi="Arial" w:cs="Arial"/>
-                <w:sz w:val="12"/>
-                <w:szCs w:val="12"/>
-              </w:rPr>
-            </w:pPr>
+              <w:t>Rec</w:t>
+            </w:r>
+            <w:r>
+              <w:rPr>
+                <w:rFonts w:ascii="Arial" w:eastAsia="Arial" w:hAnsi="Arial" w:cs="Arial"/>
+                <w:sz w:val="12"/>
+                <w:szCs w:val="12"/>
+              </w:rPr>
+              <w:t>}</w:t>
+            </w:r>
           </w:p>
         </w:tc>
       </w:tr>
@@ -51605,7 +47972,6 @@
           <w:sz w:val="10"/>
           <w:szCs w:val="10"/>
         </w:rPr>
-        <w:lastRenderedPageBreak/>
         <w:t xml:space="preserve">           Fuente: Formato plataforma SACES-CNA.  </w:t>
       </w:r>
     </w:p>
@@ -52152,6 +48518,7 @@
                 <w:sz w:val="14"/>
                 <w:lang w:eastAsia="es-CO"/>
               </w:rPr>
+              <w:lastRenderedPageBreak/>
               <w:t>Profesores</w:t>
             </w:r>
           </w:p>
@@ -53759,7 +50126,7 @@
               <w:b/>
               <w:noProof/>
             </w:rPr>
-            <w:t>19</w:t>
+            <w:t>16</w:t>
           </w:r>
           <w:r>
             <w:rPr>
@@ -59221,7 +55588,7 @@
 </file>
 
 <file path=customXml/itemProps1.xml><?xml version="1.0" encoding="utf-8"?>
-<ds:datastoreItem xmlns:ds="http://schemas.openxmlformats.org/officeDocument/2006/customXml" ds:itemID="{D5E49B07-6550-4842-B48D-8B47CB138936}">
+<ds:datastoreItem xmlns:ds="http://schemas.openxmlformats.org/officeDocument/2006/customXml" ds:itemID="{B7669C40-2654-4FAD-8C9F-41ABCCA58A01}">
   <ds:schemaRefs>
     <ds:schemaRef ds:uri="http://schemas.openxmlformats.org/officeDocument/2006/bibliography"/>
   </ds:schemaRefs>

</xml_diff>

<commit_message>
FIX Act. Mejoramiento - Tabla Seguimiento Informe
[FIX] Ahora aparece la etiqueta de Evidencia pendiente cuando cambia la fecha de corte.

Se ajusto la relación entre TBL_Califica_Actividad y TBL_Actividad_Mejoramiento, relacion belongsTo

Add. Se agrego datos para la tabla Seguimiento del Informe, filtrando la mejor calificación por factor.
</commit_message>
<xml_diff>
--- a/public/Plantila_AutoEvaluacion_V2.docx
+++ b/public/Plantila_AutoEvaluacion_V2.docx
@@ -46743,7 +46743,6 @@
                 <w:b/>
               </w:rPr>
             </w:pPr>
-            <w:bookmarkStart w:id="5" w:name="_GoBack" w:colFirst="1" w:colLast="1"/>
             <w:r>
               <w:rPr>
                 <w:rFonts w:ascii="Arial" w:hAnsi="Arial" w:cs="Arial"/>
@@ -46779,7 +46778,6 @@
           </w:p>
         </w:tc>
       </w:tr>
-      <w:bookmarkEnd w:id="5"/>
     </w:tbl>
     <w:p>
       <w:pPr>
@@ -48354,7 +48352,7 @@
                 <w:sz w:val="12"/>
                 <w:szCs w:val="12"/>
               </w:rPr>
-              <w:t>Actualización del plan estudios</w:t>
+              <w:t>${accion_implementada#0}</w:t>
             </w:r>
           </w:p>
         </w:tc>
@@ -48378,15 +48376,17 @@
                 <w:sz w:val="12"/>
                 <w:szCs w:val="12"/>
               </w:rPr>
-              <w:t xml:space="preserve">Acta aprobación de la actualización del plan de estudios </w:t>
-            </w:r>
-            <w:r>
-              <w:rPr>
-                <w:rFonts w:ascii="Arial" w:hAnsi="Arial" w:cs="Arial"/>
-                <w:sz w:val="12"/>
-                <w:szCs w:val="12"/>
-              </w:rPr>
-              <w:t>por el comité curricular.</w:t>
+              <w:t>${seguimiento#0</w:t>
+            </w:r>
+            <w:bookmarkStart w:id="5" w:name="_GoBack"/>
+            <w:bookmarkEnd w:id="5"/>
+            <w:r>
+              <w:rPr>
+                <w:rFonts w:ascii="Arial" w:hAnsi="Arial" w:cs="Arial"/>
+                <w:sz w:val="12"/>
+                <w:szCs w:val="12"/>
+              </w:rPr>
+              <w:t>}</w:t>
             </w:r>
           </w:p>
         </w:tc>
@@ -48451,9 +48451,15 @@
                 <w:sz w:val="12"/>
                 <w:szCs w:val="12"/>
               </w:rPr>
-              <w:t>Desarrollo de proyectos de software para el IDRD realizado por estudiantes de últimos semestres</w:t>
-            </w:r>
-          </w:p>
+              <w:t>${accion_implementada#1}</w:t>
+            </w:r>
+          </w:p>
+        </w:tc>
+        <w:tc>
+          <w:tcPr>
+            <w:tcW w:w="3868" w:type="dxa"/>
+            <w:shd w:val="clear" w:color="auto" w:fill="auto"/>
+          </w:tcPr>
           <w:p>
             <w:pPr>
               <w:jc w:val="both"/>
@@ -48463,29 +48469,13 @@
                 <w:szCs w:val="12"/>
               </w:rPr>
             </w:pPr>
-          </w:p>
-        </w:tc>
-        <w:tc>
-          <w:tcPr>
-            <w:tcW w:w="3868" w:type="dxa"/>
-            <w:shd w:val="clear" w:color="auto" w:fill="auto"/>
-          </w:tcPr>
-          <w:p>
-            <w:pPr>
-              <w:jc w:val="both"/>
-              <w:rPr>
-                <w:rFonts w:ascii="Arial" w:hAnsi="Arial" w:cs="Arial"/>
-                <w:sz w:val="12"/>
-                <w:szCs w:val="12"/>
-              </w:rPr>
-            </w:pPr>
-            <w:r>
-              <w:rPr>
-                <w:rFonts w:ascii="Arial" w:hAnsi="Arial" w:cs="Arial"/>
-                <w:sz w:val="12"/>
-                <w:szCs w:val="12"/>
-              </w:rPr>
-              <w:t>Certificación por parte del IDRD</w:t>
+            <w:r>
+              <w:rPr>
+                <w:rFonts w:ascii="Arial" w:hAnsi="Arial" w:cs="Arial"/>
+                <w:sz w:val="12"/>
+                <w:szCs w:val="12"/>
+              </w:rPr>
+              <w:t>${seguimiento#1}</w:t>
             </w:r>
           </w:p>
         </w:tc>
@@ -48518,7 +48508,6 @@
                 <w:sz w:val="14"/>
                 <w:lang w:eastAsia="es-CO"/>
               </w:rPr>
-              <w:lastRenderedPageBreak/>
               <w:t>Profesores</w:t>
             </w:r>
           </w:p>
@@ -48551,7 +48540,7 @@
                 <w:sz w:val="12"/>
                 <w:szCs w:val="12"/>
               </w:rPr>
-              <w:t>Apoyo por parte de la Universidad a tres docentes para realizar estudios de maestría disciplinar</w:t>
+              <w:t>${accion_implementada#2}</w:t>
             </w:r>
           </w:p>
         </w:tc>
@@ -48575,7 +48564,7 @@
                 <w:sz w:val="12"/>
                 <w:szCs w:val="12"/>
               </w:rPr>
-              <w:t>Acta del comité para el desarrollo posgradual Universidad de Cundinamarca</w:t>
+              <w:t>${seguimiento#2}</w:t>
             </w:r>
           </w:p>
         </w:tc>
@@ -48606,6 +48595,7 @@
                 <w:sz w:val="14"/>
                 <w:lang w:eastAsia="es-CO"/>
               </w:rPr>
+              <w:lastRenderedPageBreak/>
               <w:t>Procesos académicos</w:t>
             </w:r>
           </w:p>
@@ -48638,7 +48628,7 @@
                 <w:sz w:val="12"/>
                 <w:szCs w:val="12"/>
               </w:rPr>
-              <w:t>Análisis de los resultados de las pruebas saber pro de los años 2012 al 2017</w:t>
+              <w:t>${accion_implementada#3}</w:t>
             </w:r>
           </w:p>
         </w:tc>
@@ -48662,7 +48652,7 @@
                 <w:sz w:val="12"/>
                 <w:szCs w:val="12"/>
               </w:rPr>
-              <w:t>Documento Análisis de resultados saber pro</w:t>
+              <w:t>${seguimiento#3}</w:t>
             </w:r>
           </w:p>
         </w:tc>
@@ -48714,7 +48704,7 @@
                 <w:sz w:val="12"/>
                 <w:szCs w:val="12"/>
               </w:rPr>
-              <w:t xml:space="preserve">Realizar convenios </w:t>
+              <w:t>${accion_implementada#4}</w:t>
             </w:r>
           </w:p>
         </w:tc>
@@ -48738,7 +48728,7 @@
                 <w:sz w:val="12"/>
                 <w:szCs w:val="12"/>
               </w:rPr>
-              <w:t>En proceso</w:t>
+              <w:t>${seguimiento#4}</w:t>
             </w:r>
           </w:p>
         </w:tc>
@@ -48790,9 +48780,15 @@
                 <w:sz w:val="12"/>
                 <w:szCs w:val="12"/>
               </w:rPr>
-              <w:t>Subir el nivel de producción investigativa del grupo GISTFA para alcanzar la categorización en COLCIENCIAS.</w:t>
-            </w:r>
-          </w:p>
+              <w:t>${accion_implementada#5}</w:t>
+            </w:r>
+          </w:p>
+        </w:tc>
+        <w:tc>
+          <w:tcPr>
+            <w:tcW w:w="3868" w:type="dxa"/>
+            <w:shd w:val="clear" w:color="auto" w:fill="auto"/>
+          </w:tcPr>
           <w:p>
             <w:pPr>
               <w:jc w:val="both"/>
@@ -48802,82 +48798,14 @@
                 <w:szCs w:val="12"/>
               </w:rPr>
             </w:pPr>
-          </w:p>
-          <w:p>
-            <w:pPr>
-              <w:jc w:val="both"/>
-              <w:rPr>
-                <w:rFonts w:ascii="Arial" w:hAnsi="Arial" w:cs="Arial"/>
-                <w:sz w:val="12"/>
-                <w:szCs w:val="12"/>
-              </w:rPr>
-            </w:pPr>
-            <w:r>
-              <w:rPr>
-                <w:rFonts w:ascii="Arial" w:hAnsi="Arial" w:cs="Arial"/>
-                <w:sz w:val="12"/>
-                <w:szCs w:val="12"/>
-              </w:rPr>
-              <w:t>Logro de categoría C en Colciencias convocatoria 2017 categorización de grupos de investigación</w:t>
-            </w:r>
-          </w:p>
-        </w:tc>
-        <w:tc>
-          <w:tcPr>
-            <w:tcW w:w="3868" w:type="dxa"/>
-            <w:shd w:val="clear" w:color="auto" w:fill="auto"/>
-          </w:tcPr>
-          <w:p>
-            <w:pPr>
-              <w:jc w:val="both"/>
-              <w:rPr>
-                <w:rFonts w:ascii="Arial" w:hAnsi="Arial" w:cs="Arial"/>
-                <w:sz w:val="12"/>
-                <w:szCs w:val="12"/>
-              </w:rPr>
-            </w:pPr>
-            <w:r>
-              <w:rPr>
-                <w:rFonts w:ascii="Arial" w:hAnsi="Arial" w:cs="Arial"/>
-                <w:sz w:val="12"/>
-                <w:szCs w:val="12"/>
-              </w:rPr>
-              <w:t xml:space="preserve">Plataforma GRUPLAC de </w:t>
-            </w:r>
-            <w:r>
-              <w:rPr>
-                <w:rFonts w:ascii="Arial" w:hAnsi="Arial" w:cs="Arial"/>
-                <w:sz w:val="12"/>
-                <w:szCs w:val="12"/>
-              </w:rPr>
-              <w:t>Colciencias,</w:t>
-            </w:r>
-            <w:r>
-              <w:rPr>
-                <w:rFonts w:ascii="Arial" w:hAnsi="Arial" w:cs="Arial"/>
-                <w:sz w:val="12"/>
-                <w:szCs w:val="12"/>
-              </w:rPr>
-              <w:t xml:space="preserve"> convocatoria </w:t>
-            </w:r>
-            <w:r>
-              <w:rPr>
-                <w:rFonts w:ascii="Arial" w:hAnsi="Arial" w:cs="Arial"/>
-                <w:sz w:val="12"/>
-                <w:szCs w:val="12"/>
-              </w:rPr>
-              <w:t>de categorización.</w:t>
-            </w:r>
-          </w:p>
-          <w:p>
-            <w:pPr>
-              <w:jc w:val="both"/>
-              <w:rPr>
-                <w:rFonts w:ascii="Arial" w:hAnsi="Arial" w:cs="Arial"/>
-                <w:sz w:val="12"/>
-                <w:szCs w:val="12"/>
-              </w:rPr>
-            </w:pPr>
+            <w:r>
+              <w:rPr>
+                <w:rFonts w:ascii="Arial" w:hAnsi="Arial" w:cs="Arial"/>
+                <w:sz w:val="12"/>
+                <w:szCs w:val="12"/>
+              </w:rPr>
+              <w:t>${seguimiento#5}</w:t>
+            </w:r>
           </w:p>
         </w:tc>
       </w:tr>
@@ -48928,7 +48856,7 @@
                 <w:sz w:val="12"/>
                 <w:szCs w:val="12"/>
               </w:rPr>
-              <w:t xml:space="preserve">proceso de carnetización de los estudiantes </w:t>
+              <w:t>${accion_implementada#6}</w:t>
             </w:r>
           </w:p>
         </w:tc>
@@ -48952,7 +48880,7 @@
                 <w:sz w:val="12"/>
                 <w:szCs w:val="12"/>
               </w:rPr>
-              <w:t>En proceso</w:t>
+              <w:t>${seguimiento#6}</w:t>
             </w:r>
           </w:p>
         </w:tc>
@@ -49004,7 +48932,7 @@
                 <w:sz w:val="12"/>
                 <w:szCs w:val="12"/>
               </w:rPr>
-              <w:t xml:space="preserve">Se contrataron seis docentes a 10 meses para fortalecer la investigación </w:t>
+              <w:t>${accion_implementada#7}</w:t>
             </w:r>
           </w:p>
         </w:tc>
@@ -49028,7 +48956,7 @@
                 <w:sz w:val="12"/>
                 <w:szCs w:val="12"/>
               </w:rPr>
-              <w:t>Contratos de docentes investigadores</w:t>
+              <w:t>${seguimiento#7}</w:t>
             </w:r>
           </w:p>
         </w:tc>
@@ -49080,7 +49008,7 @@
                 <w:sz w:val="12"/>
                 <w:szCs w:val="12"/>
               </w:rPr>
-              <w:t>Realización de estudio de impacto de los últimos 5 años de los graduados basado en la plataforma OLE</w:t>
+              <w:t>${accion_implementada#8}</w:t>
             </w:r>
           </w:p>
         </w:tc>
@@ -49104,7 +49032,7 @@
                 <w:sz w:val="12"/>
                 <w:szCs w:val="12"/>
               </w:rPr>
-              <w:t xml:space="preserve">Documento de estudio de Graduados </w:t>
+              <w:t>${seguimiento#8}</w:t>
             </w:r>
           </w:p>
         </w:tc>
@@ -49156,47 +49084,7 @@
                 <w:sz w:val="12"/>
                 <w:szCs w:val="12"/>
               </w:rPr>
-              <w:t xml:space="preserve">Asignación de espacio </w:t>
-            </w:r>
-            <w:r>
-              <w:rPr>
-                <w:rFonts w:ascii="Arial" w:hAnsi="Arial" w:cs="Arial"/>
-                <w:sz w:val="12"/>
-                <w:szCs w:val="12"/>
-              </w:rPr>
-              <w:t>físico</w:t>
-            </w:r>
-            <w:r>
-              <w:rPr>
-                <w:rFonts w:ascii="Arial" w:hAnsi="Arial" w:cs="Arial"/>
-                <w:sz w:val="12"/>
-                <w:szCs w:val="12"/>
-              </w:rPr>
-              <w:t xml:space="preserve"> para el centro de innovación y tecnología (CIT)</w:t>
-            </w:r>
-            <w:r>
-              <w:rPr>
-                <w:rFonts w:ascii="Arial" w:hAnsi="Arial" w:cs="Arial"/>
-                <w:sz w:val="12"/>
-                <w:szCs w:val="12"/>
-              </w:rPr>
-              <w:t xml:space="preserve">, </w:t>
-            </w:r>
-            <w:r>
-              <w:rPr>
-                <w:rFonts w:ascii="Arial" w:hAnsi="Arial" w:cs="Arial"/>
-                <w:sz w:val="12"/>
-                <w:szCs w:val="12"/>
-              </w:rPr>
-              <w:t xml:space="preserve">destinado </w:t>
-            </w:r>
-            <w:r>
-              <w:rPr>
-                <w:rFonts w:ascii="Arial" w:hAnsi="Arial" w:cs="Arial"/>
-                <w:sz w:val="12"/>
-                <w:szCs w:val="12"/>
-              </w:rPr>
-              <w:t>para el desarrollo de actividades de investigación y prácticas de laboratorio</w:t>
+              <w:t>${accion_implementada#9}</w:t>
             </w:r>
           </w:p>
         </w:tc>
@@ -49220,23 +49108,7 @@
                 <w:sz w:val="12"/>
                 <w:szCs w:val="12"/>
               </w:rPr>
-              <w:t xml:space="preserve">Inventario </w:t>
-            </w:r>
-            <w:r>
-              <w:rPr>
-                <w:rFonts w:ascii="Arial" w:hAnsi="Arial" w:cs="Arial"/>
-                <w:sz w:val="12"/>
-                <w:szCs w:val="12"/>
-              </w:rPr>
-              <w:t>de la infraestructura física</w:t>
-            </w:r>
-            <w:r>
-              <w:rPr>
-                <w:rFonts w:ascii="Arial" w:hAnsi="Arial" w:cs="Arial"/>
-                <w:sz w:val="12"/>
-                <w:szCs w:val="12"/>
-              </w:rPr>
-              <w:t xml:space="preserve"> del programa.</w:t>
+              <w:t>${seguimiento#9}</w:t>
             </w:r>
           </w:p>
         </w:tc>
@@ -50092,7 +49964,7 @@
               <w:b/>
               <w:noProof/>
             </w:rPr>
-            <w:t>14</w:t>
+            <w:t>16</w:t>
           </w:r>
           <w:r>
             <w:rPr>
@@ -50110,33 +49982,17 @@
             </w:rPr>
             <w:t xml:space="preserve"> de </w:t>
           </w:r>
-          <w:r>
-            <w:fldChar w:fldCharType="begin"/>
-          </w:r>
-          <w:r>
-            <w:instrText xml:space="preserve"> NUMPAGES   \* MERGEFORMAT </w:instrText>
-          </w:r>
-          <w:r>
-            <w:fldChar w:fldCharType="separate"/>
-          </w:r>
-          <w:r>
-            <w:rPr>
-              <w:rStyle w:val="Nmerodepgina"/>
-              <w:rFonts w:ascii="Arial" w:hAnsi="Arial" w:cs="Arial"/>
-              <w:b/>
-              <w:noProof/>
-            </w:rPr>
-            <w:t>16</w:t>
-          </w:r>
-          <w:r>
-            <w:rPr>
-              <w:rStyle w:val="Nmerodepgina"/>
-              <w:rFonts w:ascii="Arial" w:hAnsi="Arial" w:cs="Arial"/>
-              <w:b/>
-              <w:noProof/>
-            </w:rPr>
-            <w:fldChar w:fldCharType="end"/>
-          </w:r>
+          <w:fldSimple w:instr=" NUMPAGES   \* MERGEFORMAT ">
+            <w:r>
+              <w:rPr>
+                <w:rStyle w:val="Nmerodepgina"/>
+                <w:rFonts w:ascii="Arial" w:hAnsi="Arial" w:cs="Arial"/>
+                <w:b/>
+                <w:noProof/>
+              </w:rPr>
+              <w:t>16</w:t>
+            </w:r>
+          </w:fldSimple>
         </w:p>
       </w:tc>
     </w:tr>
@@ -55588,7 +55444,7 @@
 </file>
 
 <file path=customXml/itemProps1.xml><?xml version="1.0" encoding="utf-8"?>
-<ds:datastoreItem xmlns:ds="http://schemas.openxmlformats.org/officeDocument/2006/customXml" ds:itemID="{B7669C40-2654-4FAD-8C9F-41ABCCA58A01}">
+<ds:datastoreItem xmlns:ds="http://schemas.openxmlformats.org/officeDocument/2006/customXml" ds:itemID="{3042E805-F476-4E84-8148-7FB620CFFE25}">
   <ds:schemaRefs>
     <ds:schemaRef ds:uri="http://schemas.openxmlformats.org/officeDocument/2006/bibliography"/>
   </ds:schemaRefs>

</xml_diff>